<commit_message>
add features for release
</commit_message>
<xml_diff>
--- a/temp.docx
+++ b/temp.docx
@@ -1,10 +1,31 @@
 
 <file path=word/document.xml><?xml version="1.0" encoding="utf-8"?>
-<w:document xmlns:wpc="http://schemas.microsoft.com/office/word/2010/wordprocessingCanvas" xmlns:cx="http://schemas.microsoft.com/office/drawing/2014/chartex" xmlns:cx1="http://schemas.microsoft.com/office/drawing/2015/9/8/chartex" xmlns:cx2="http://schemas.microsoft.com/office/drawing/2015/10/21/chartex" xmlns:cx3="http://schemas.microsoft.com/office/drawing/2016/5/9/chartex" xmlns:cx4="http://schemas.microsoft.com/office/drawing/2016/5/10/chartex" xmlns:cx5="http://schemas.microsoft.com/office/drawing/2016/5/11/chartex" xmlns:cx6="http://schemas.microsoft.com/office/drawing/2016/5/12/chartex" xmlns:cx7="http://schemas.microsoft.com/office/drawing/2016/5/13/chartex" xmlns:cx8="http://schemas.microsoft.com/office/drawing/2016/5/14/chartex" xmlns:mc="http://schemas.openxmlformats.org/markup-compatibility/2006" xmlns:aink="http://schemas.microsoft.com/office/drawing/2016/ink" xmlns:am3d="http://schemas.microsoft.com/office/drawing/2017/model3d" xmlns:o="urn:schemas-microsoft-com:office:office" xmlns:r="http://schemas.openxmlformats.org/officeDocument/2006/relationships" xmlns:m="http://schemas.openxmlformats.org/officeDocument/2006/math" xmlns:v="urn:schemas-microsoft-com:vml" xmlns:wp14="http://schemas.microsoft.com/office/word/2010/wordprocessingDrawing" xmlns:wp="http://schemas.openxmlformats.org/drawingml/2006/wordprocessingDrawing" xmlns:w10="urn:schemas-microsoft-com:office:word" xmlns:w="http://schemas.openxmlformats.org/wordprocessingml/2006/main" xmlns:w14="http://schemas.microsoft.com/office/word/2010/wordml" xmlns:w15="http://schemas.microsoft.com/office/word/2012/wordml" xmlns:w16cid="http://schemas.microsoft.com/office/word/2016/wordml/cid" xmlns:w16se="http://schemas.microsoft.com/office/word/2015/wordml/symex" xmlns:wpg="http://schemas.microsoft.com/office/word/2010/wordprocessingGroup" xmlns:wpi="http://schemas.microsoft.com/office/word/2010/wordprocessingInk" xmlns:wne="http://schemas.microsoft.com/office/word/2006/wordml" xmlns:wps="http://schemas.microsoft.com/office/word/2010/wordprocessingShape" mc:Ignorable="w14 w15 w16se w16cid wp14">
+<w:document xmlns:wpc="http://schemas.microsoft.com/office/word/2010/wordprocessingCanvas" xmlns:mc="http://schemas.openxmlformats.org/markup-compatibility/2006" xmlns:o="urn:schemas-microsoft-com:office:office" xmlns:r="http://schemas.openxmlformats.org/officeDocument/2006/relationships" xmlns:m="http://schemas.openxmlformats.org/officeDocument/2006/math" xmlns:v="urn:schemas-microsoft-com:vml" xmlns:wp14="http://schemas.microsoft.com/office/word/2010/wordprocessingDrawing" xmlns:wp="http://schemas.openxmlformats.org/drawingml/2006/wordprocessingDrawing" xmlns:w="http://schemas.openxmlformats.org/wordprocessingml/2006/main" xmlns:w14="http://schemas.microsoft.com/office/word/2010/wordml" xmlns:w10="urn:schemas-microsoft-com:office:word" xmlns:w15="http://schemas.microsoft.com/office/word/2012/wordml" xmlns:wpg="http://schemas.microsoft.com/office/word/2010/wordprocessingGroup" xmlns:wpi="http://schemas.microsoft.com/office/word/2010/wordprocessingInk" xmlns:wne="http://schemas.microsoft.com/office/word/2006/wordml" xmlns:wps="http://schemas.microsoft.com/office/word/2010/wordprocessingShape" xmlns:wpsCustomData="http://www.wps.cn/officeDocument/2013/wpsCustomData" mc:Ignorable="w14 w15 wp14">
   <w:body>
     <w:p>
       <w:pPr>
-        <w:ind w:firstLineChars="200" w:firstLine="480"/>
+        <w:ind w:firstLine="480" w:firstLineChars="200"/>
+        <w:jc w:val="left"/>
+        <w:rPr>
+          <w:rFonts w:ascii="楷体_GB2312" w:eastAsia="楷体_GB2312"/>
+          <w:bCs/>
+          <w:sz w:val="24"/>
+        </w:rPr>
+      </w:pPr>
+      <w:bookmarkStart w:id="1" w:name="_GoBack"/>
+      <w:bookmarkEnd w:id="1"/>
+      <w:r>
+        <w:rPr>
+          <w:rFonts w:hint="eastAsia" w:ascii="楷体_GB2312" w:eastAsia="楷体_GB2312"/>
+          <w:bCs/>
+          <w:sz w:val="24"/>
+        </w:rPr>
+        <w:t>试验结果表明，在满载情况下，栏杆变形稳定，测点最大弹性变形值为0.78mm，残余变形0.01mm，相对残余变形为1.27%。</w:t>
+      </w:r>
+    </w:p>
+    <w:p>
+      <w:pPr>
+        <w:ind w:firstLine="480" w:firstLineChars="200"/>
         <w:jc w:val="left"/>
         <w:rPr>
           <w:rFonts w:ascii="楷体_GB2312" w:eastAsia="楷体_GB2312"/>
@@ -14,24 +35,16 @@
       </w:pPr>
       <w:r>
         <w:rPr>
-          <w:rFonts w:ascii="楷体_GB2312" w:eastAsia="楷体_GB2312" w:hint="eastAsia"/>
+          <w:rFonts w:hint="eastAsia" w:ascii="楷体_GB2312" w:eastAsia="楷体_GB2312"/>
           <w:bCs/>
           <w:sz w:val="24"/>
         </w:rPr>
-        <w:t>试验结果表明，在满载情况下，栏杆变形稳定，测点最大弹性变形值为</w:t>
-      </w:r>
-      <w:r>
-        <w:rPr>
-          <w:rFonts w:ascii="楷体_GB2312" w:eastAsia="楷体_GB2312"/>
-          <w:bCs/>
-          <w:sz w:val="24"/>
-        </w:rPr>
-        <w:t>0.78mm，残余变形0.01mm，相对残余变形为1.27%。</w:t>
+        <w:t>试验结果表明，在满载情况下，栏杆变形稳定，测点最大弹性变形值为0.70mm，残余变形0.03mm，相对残余变形为4.11%。</w:t>
       </w:r>
     </w:p>
     <w:p>
       <w:pPr>
-        <w:ind w:firstLineChars="200" w:firstLine="480"/>
+        <w:ind w:firstLine="480" w:firstLineChars="200"/>
         <w:jc w:val="left"/>
         <w:rPr>
           <w:rFonts w:ascii="楷体_GB2312" w:eastAsia="楷体_GB2312"/>
@@ -41,24 +54,16 @@
       </w:pPr>
       <w:r>
         <w:rPr>
-          <w:rFonts w:ascii="楷体_GB2312" w:eastAsia="楷体_GB2312" w:hint="eastAsia"/>
+          <w:rFonts w:hint="eastAsia" w:ascii="楷体_GB2312" w:eastAsia="楷体_GB2312"/>
           <w:bCs/>
           <w:sz w:val="24"/>
         </w:rPr>
-        <w:t>试验结果表明，在满载情况下，栏杆变形稳定，测点最大弹性变形值为</w:t>
-      </w:r>
-      <w:r>
-        <w:rPr>
-          <w:rFonts w:ascii="楷体_GB2312" w:eastAsia="楷体_GB2312"/>
-          <w:bCs/>
-          <w:sz w:val="24"/>
-        </w:rPr>
-        <w:t>0.70mm，残余变形0.03mm，相对残余变形为4.11%。</w:t>
+        <w:t>试验结果表明，在满载情况下，栏杆变形稳定，测点最大弹性变形值为0.79mm，残余变形0.04mm，相对残余变形为4.82%。</w:t>
       </w:r>
     </w:p>
     <w:p>
       <w:pPr>
-        <w:ind w:firstLineChars="200" w:firstLine="480"/>
+        <w:ind w:firstLine="480" w:firstLineChars="200"/>
         <w:jc w:val="left"/>
         <w:rPr>
           <w:rFonts w:ascii="楷体_GB2312" w:eastAsia="楷体_GB2312"/>
@@ -66,26 +71,10 @@
           <w:sz w:val="24"/>
         </w:rPr>
       </w:pPr>
-      <w:r>
-        <w:rPr>
-          <w:rFonts w:ascii="楷体_GB2312" w:eastAsia="楷体_GB2312" w:hint="eastAsia"/>
-          <w:bCs/>
-          <w:sz w:val="24"/>
-        </w:rPr>
-        <w:t>试验结果表明，在满载情况下，栏杆变形稳定，测点最大弹性变形值为</w:t>
-      </w:r>
-      <w:r>
-        <w:rPr>
-          <w:rFonts w:ascii="楷体_GB2312" w:eastAsia="楷体_GB2312"/>
-          <w:bCs/>
-          <w:sz w:val="24"/>
-        </w:rPr>
-        <w:t>0.79mm，残余变形0.04mm，相对残余变形为4.82%。</w:t>
-      </w:r>
     </w:p>
     <w:p>
       <w:pPr>
-        <w:ind w:firstLineChars="200" w:firstLine="480"/>
+        <w:ind w:firstLine="480" w:firstLineChars="200"/>
         <w:jc w:val="left"/>
         <w:rPr>
           <w:rFonts w:ascii="楷体_GB2312" w:eastAsia="楷体_GB2312"/>
@@ -93,18 +82,10 @@
           <w:sz w:val="24"/>
         </w:rPr>
       </w:pPr>
-      <w:r>
-        <w:rPr>
-          <w:rFonts w:ascii="楷体_GB2312" w:eastAsia="楷体_GB2312" w:hint="eastAsia"/>
-          <w:b/>
-          <w:sz w:val="24"/>
-        </w:rPr>
-        <w:t>错误!未提供文档变量。</w:t>
-      </w:r>
     </w:p>
     <w:p>
       <w:pPr>
-        <w:ind w:firstLineChars="200" w:firstLine="480"/>
+        <w:ind w:firstLine="480" w:firstLineChars="200"/>
         <w:jc w:val="left"/>
         <w:rPr>
           <w:rFonts w:ascii="楷体_GB2312" w:eastAsia="楷体_GB2312"/>
@@ -112,18 +93,10 @@
           <w:sz w:val="24"/>
         </w:rPr>
       </w:pPr>
-      <w:r>
-        <w:rPr>
-          <w:rFonts w:ascii="楷体_GB2312" w:eastAsia="楷体_GB2312" w:hint="eastAsia"/>
-          <w:b/>
-          <w:sz w:val="24"/>
-        </w:rPr>
-        <w:t>错误!未提供文档变量。</w:t>
-      </w:r>
     </w:p>
     <w:p>
       <w:pPr>
-        <w:ind w:firstLineChars="200" w:firstLine="480"/>
+        <w:ind w:firstLine="480" w:firstLineChars="200"/>
         <w:jc w:val="left"/>
         <w:rPr>
           <w:rFonts w:ascii="楷体_GB2312" w:eastAsia="楷体_GB2312"/>
@@ -131,18 +104,10 @@
           <w:sz w:val="24"/>
         </w:rPr>
       </w:pPr>
-      <w:r>
-        <w:rPr>
-          <w:rFonts w:ascii="楷体_GB2312" w:eastAsia="楷体_GB2312" w:hint="eastAsia"/>
-          <w:b/>
-          <w:sz w:val="24"/>
-        </w:rPr>
-        <w:t>错误!未提供文档变量。</w:t>
-      </w:r>
     </w:p>
     <w:p>
       <w:pPr>
-        <w:ind w:firstLineChars="200" w:firstLine="480"/>
+        <w:ind w:firstLine="480" w:firstLineChars="200"/>
         <w:jc w:val="left"/>
         <w:rPr>
           <w:rFonts w:ascii="楷体_GB2312" w:eastAsia="楷体_GB2312"/>
@@ -150,18 +115,10 @@
           <w:sz w:val="24"/>
         </w:rPr>
       </w:pPr>
-      <w:r>
-        <w:rPr>
-          <w:rFonts w:ascii="楷体_GB2312" w:eastAsia="楷体_GB2312" w:hint="eastAsia"/>
-          <w:b/>
-          <w:sz w:val="24"/>
-        </w:rPr>
-        <w:t>错误!未提供文档变量。</w:t>
-      </w:r>
     </w:p>
     <w:p>
       <w:pPr>
-        <w:ind w:firstLineChars="200" w:firstLine="480"/>
+        <w:ind w:firstLine="480" w:firstLineChars="200"/>
         <w:jc w:val="left"/>
         <w:rPr>
           <w:rFonts w:ascii="楷体_GB2312" w:eastAsia="楷体_GB2312"/>
@@ -169,18 +126,10 @@
           <w:sz w:val="24"/>
         </w:rPr>
       </w:pPr>
-      <w:r>
-        <w:rPr>
-          <w:rFonts w:ascii="楷体_GB2312" w:eastAsia="楷体_GB2312" w:hint="eastAsia"/>
-          <w:b/>
-          <w:sz w:val="24"/>
-        </w:rPr>
-        <w:t>错误!未提供文档变量。</w:t>
-      </w:r>
     </w:p>
     <w:p>
       <w:pPr>
-        <w:ind w:firstLineChars="200" w:firstLine="480"/>
+        <w:ind w:firstLine="480" w:firstLineChars="200"/>
         <w:jc w:val="left"/>
         <w:rPr>
           <w:rFonts w:ascii="楷体_GB2312" w:eastAsia="楷体_GB2312"/>
@@ -188,38 +137,11 @@
           <w:sz w:val="24"/>
         </w:rPr>
       </w:pPr>
-      <w:r>
-        <w:rPr>
-          <w:rFonts w:ascii="楷体_GB2312" w:eastAsia="楷体_GB2312" w:hint="eastAsia"/>
-          <w:b/>
-          <w:sz w:val="24"/>
-        </w:rPr>
-        <w:t>错误!未提供文档变量。</w:t>
-      </w:r>
     </w:p>
     <w:p>
       <w:pPr>
-        <w:ind w:firstLineChars="200" w:firstLine="480"/>
-        <w:jc w:val="left"/>
-        <w:rPr>
-          <w:rFonts w:ascii="楷体_GB2312" w:eastAsia="楷体_GB2312"/>
-          <w:bCs/>
-          <w:sz w:val="24"/>
-        </w:rPr>
-      </w:pPr>
-      <w:r>
-        <w:rPr>
-          <w:rFonts w:ascii="楷体_GB2312" w:eastAsia="楷体_GB2312" w:hint="eastAsia"/>
-          <w:b/>
-          <w:sz w:val="24"/>
-        </w:rPr>
-        <w:t>错误!未提供文档变量。</w:t>
-      </w:r>
-    </w:p>
-    <w:p>
-      <w:pPr>
-        <w:spacing w:beforeLines="50" w:before="156" w:line="400" w:lineRule="exact"/>
-        <w:ind w:rightChars="-1" w:right="-2"/>
+        <w:spacing w:before="156" w:beforeLines="50" w:line="400" w:lineRule="exact"/>
+        <w:ind w:right="-2" w:rightChars="-1"/>
         <w:jc w:val="center"/>
         <w:rPr>
           <w:rFonts w:ascii="楷体_GB2312" w:eastAsia="楷体_GB2312"/>
@@ -231,8 +153,8 @@
     </w:p>
     <w:p>
       <w:pPr>
-        <w:spacing w:beforeLines="50" w:before="156" w:line="400" w:lineRule="exact"/>
-        <w:ind w:rightChars="-1" w:right="-2"/>
+        <w:spacing w:before="156" w:beforeLines="50" w:line="400" w:lineRule="exact"/>
+        <w:ind w:right="-2" w:rightChars="-1"/>
         <w:jc w:val="center"/>
         <w:rPr>
           <w:rFonts w:ascii="楷体_GB2312" w:eastAsia="楷体_GB2312"/>
@@ -253,22 +175,25 @@
     </w:p>
     <w:tbl>
       <w:tblPr>
-        <w:tblW w:w="0" w:type="auto"/>
+        <w:tblStyle w:val="3"/>
+        <w:tblW w:w="6290" w:type="dxa"/>
         <w:jc w:val="center"/>
+        <w:tblInd w:w="0" w:type="dxa"/>
         <w:tblBorders>
-          <w:top w:val="single" w:sz="12" w:space="0" w:color="auto"/>
-          <w:left w:val="single" w:sz="12" w:space="0" w:color="auto"/>
-          <w:bottom w:val="single" w:sz="12" w:space="0" w:color="auto"/>
-          <w:right w:val="single" w:sz="12" w:space="0" w:color="auto"/>
-          <w:insideH w:val="single" w:sz="6" w:space="0" w:color="auto"/>
-          <w:insideV w:val="single" w:sz="6" w:space="0" w:color="auto"/>
+          <w:top w:val="single" w:color="auto" w:sz="12" w:space="0"/>
+          <w:left w:val="single" w:color="auto" w:sz="12" w:space="0"/>
+          <w:bottom w:val="single" w:color="auto" w:sz="12" w:space="0"/>
+          <w:right w:val="single" w:color="auto" w:sz="12" w:space="0"/>
+          <w:insideH w:val="single" w:color="auto" w:sz="6" w:space="0"/>
+          <w:insideV w:val="single" w:color="auto" w:sz="6" w:space="0"/>
         </w:tblBorders>
         <w:tblLayout w:type="fixed"/>
         <w:tblCellMar>
+          <w:top w:w="0" w:type="dxa"/>
           <w:left w:w="0" w:type="dxa"/>
+          <w:bottom w:w="0" w:type="dxa"/>
           <w:right w:w="0" w:type="dxa"/>
         </w:tblCellMar>
-        <w:tblLook w:val="0000" w:firstRow="0" w:lastRow="0" w:firstColumn="0" w:lastColumn="0" w:noHBand="0" w:noVBand="0"/>
       </w:tblPr>
       <w:tblGrid>
         <w:gridCol w:w="1258"/>
@@ -278,8 +203,25 @@
         <w:gridCol w:w="1258"/>
       </w:tblGrid>
       <w:tr>
+        <w:tblPrEx>
+          <w:tblBorders>
+            <w:top w:val="single" w:color="auto" w:sz="12" w:space="0"/>
+            <w:left w:val="single" w:color="auto" w:sz="12" w:space="0"/>
+            <w:bottom w:val="single" w:color="auto" w:sz="12" w:space="0"/>
+            <w:right w:val="single" w:color="auto" w:sz="12" w:space="0"/>
+            <w:insideH w:val="single" w:color="auto" w:sz="6" w:space="0"/>
+            <w:insideV w:val="single" w:color="auto" w:sz="6" w:space="0"/>
+          </w:tblBorders>
+          <w:tblLayout w:type="fixed"/>
+          <w:tblCellMar>
+            <w:top w:w="0" w:type="dxa"/>
+            <w:left w:w="0" w:type="dxa"/>
+            <w:bottom w:w="0" w:type="dxa"/>
+            <w:right w:w="0" w:type="dxa"/>
+          </w:tblCellMar>
+        </w:tblPrEx>
         <w:trPr>
-          <w:trHeight w:val="20"/>
+          <w:trHeight w:val="20" w:hRule="atLeast"/>
           <w:jc w:val="center"/>
         </w:trPr>
         <w:tc>
@@ -302,12 +244,10 @@
                 <w:szCs w:val="24"/>
               </w:rPr>
             </w:pPr>
-            <w:bookmarkStart w:id="0" w:name="table1"/>
-            <w:bookmarkStart w:id="1" w:name="_Hlk535177439"/>
-            <w:bookmarkEnd w:id="0"/>
-            <w:r>
-              <w:rPr>
-                <w:rFonts w:ascii="楷体_GB2312" w:eastAsia="楷体_GB2312" w:hint="eastAsia"/>
+            <w:bookmarkStart w:id="0" w:name="_Hlk535177439"/>
+            <w:r>
+              <w:rPr>
+                <w:rFonts w:hint="eastAsia" w:ascii="楷体_GB2312" w:eastAsia="楷体_GB2312"/>
                 <w:b/>
                 <w:bCs/>
                 <w:kern w:val="0"/>
@@ -337,7 +277,7 @@
             </w:pPr>
             <w:r>
               <w:rPr>
-                <w:rFonts w:ascii="楷体_GB2312" w:eastAsia="楷体_GB2312" w:hint="eastAsia"/>
+                <w:rFonts w:hint="eastAsia" w:ascii="楷体_GB2312" w:eastAsia="楷体_GB2312"/>
                 <w:b/>
                 <w:sz w:val="24"/>
                 <w:szCs w:val="24"/>
@@ -365,7 +305,7 @@
             </w:pPr>
             <w:r>
               <w:rPr>
-                <w:rFonts w:ascii="楷体_GB2312" w:eastAsia="楷体_GB2312" w:hint="eastAsia"/>
+                <w:rFonts w:hint="eastAsia" w:ascii="楷体_GB2312" w:eastAsia="楷体_GB2312"/>
                 <w:b/>
                 <w:sz w:val="24"/>
                 <w:szCs w:val="24"/>
@@ -393,7 +333,7 @@
             </w:pPr>
             <w:r>
               <w:rPr>
-                <w:rFonts w:ascii="楷体_GB2312" w:eastAsia="楷体_GB2312" w:hint="eastAsia"/>
+                <w:rFonts w:hint="eastAsia" w:ascii="楷体_GB2312" w:eastAsia="楷体_GB2312"/>
                 <w:b/>
                 <w:sz w:val="24"/>
                 <w:szCs w:val="24"/>
@@ -414,7 +354,7 @@
             </w:pPr>
             <w:r>
               <w:rPr>
-                <w:rFonts w:ascii="楷体_GB2312" w:eastAsia="楷体_GB2312" w:hint="eastAsia"/>
+                <w:rFonts w:hint="eastAsia" w:ascii="楷体_GB2312" w:eastAsia="楷体_GB2312"/>
                 <w:b/>
                 <w:sz w:val="24"/>
                 <w:szCs w:val="24"/>
@@ -425,14 +365,31 @@
         </w:tc>
       </w:tr>
       <w:tr>
+        <w:tblPrEx>
+          <w:tblBorders>
+            <w:top w:val="single" w:color="auto" w:sz="12" w:space="0"/>
+            <w:left w:val="single" w:color="auto" w:sz="12" w:space="0"/>
+            <w:bottom w:val="single" w:color="auto" w:sz="12" w:space="0"/>
+            <w:right w:val="single" w:color="auto" w:sz="12" w:space="0"/>
+            <w:insideH w:val="single" w:color="auto" w:sz="6" w:space="0"/>
+            <w:insideV w:val="single" w:color="auto" w:sz="6" w:space="0"/>
+          </w:tblBorders>
+          <w:tblLayout w:type="fixed"/>
+          <w:tblCellMar>
+            <w:top w:w="0" w:type="dxa"/>
+            <w:left w:w="0" w:type="dxa"/>
+            <w:bottom w:w="0" w:type="dxa"/>
+            <w:right w:w="0" w:type="dxa"/>
+          </w:tblCellMar>
+        </w:tblPrEx>
         <w:trPr>
-          <w:trHeight w:val="396"/>
+          <w:trHeight w:val="396" w:hRule="atLeast"/>
           <w:jc w:val="center"/>
         </w:trPr>
         <w:tc>
           <w:tcPr>
             <w:tcW w:w="1258" w:type="dxa"/>
-            <w:vMerge/>
+            <w:vMerge w:val="continue"/>
             <w:vAlign w:val="center"/>
           </w:tcPr>
           <w:p>
@@ -452,7 +409,7 @@
           <w:tcPr>
             <w:tcW w:w="1258" w:type="dxa"/>
             <w:tcBorders>
-              <w:right w:val="single" w:sz="4" w:space="0" w:color="auto"/>
+              <w:right w:val="single" w:color="auto" w:sz="4" w:space="0"/>
             </w:tcBorders>
             <w:vAlign w:val="center"/>
           </w:tcPr>
@@ -469,7 +426,7 @@
             </w:pPr>
             <w:r>
               <w:rPr>
-                <w:rFonts w:ascii="楷体_GB2312" w:eastAsia="楷体_GB2312" w:hint="eastAsia"/>
+                <w:rFonts w:hint="eastAsia" w:ascii="楷体_GB2312" w:eastAsia="楷体_GB2312"/>
                 <w:b/>
                 <w:sz w:val="24"/>
                 <w:szCs w:val="24"/>
@@ -482,7 +439,7 @@
           <w:tcPr>
             <w:tcW w:w="1258" w:type="dxa"/>
             <w:tcBorders>
-              <w:left w:val="single" w:sz="4" w:space="0" w:color="auto"/>
+              <w:left w:val="single" w:color="auto" w:sz="4" w:space="0"/>
             </w:tcBorders>
             <w:vAlign w:val="center"/>
           </w:tcPr>
@@ -499,7 +456,7 @@
             </w:pPr>
             <w:r>
               <w:rPr>
-                <w:rFonts w:ascii="楷体_GB2312" w:eastAsia="楷体_GB2312" w:hint="eastAsia"/>
+                <w:rFonts w:hint="eastAsia" w:ascii="楷体_GB2312" w:eastAsia="楷体_GB2312"/>
                 <w:b/>
                 <w:sz w:val="24"/>
                 <w:szCs w:val="24"/>
@@ -511,26 +468,26 @@
         <w:tc>
           <w:tcPr>
             <w:tcW w:w="1258" w:type="dxa"/>
-            <w:vMerge/>
-            <w:vAlign w:val="center"/>
-          </w:tcPr>
-          <w:p>
-            <w:pPr>
-              <w:spacing w:line="390" w:lineRule="exact"/>
-              <w:jc w:val="center"/>
-              <w:rPr>
-                <w:rFonts w:ascii="楷体_GB2312" w:eastAsia="楷体_GB2312"/>
-                <w:b/>
-                <w:sz w:val="24"/>
-                <w:szCs w:val="24"/>
-              </w:rPr>
-            </w:pPr>
-          </w:p>
-        </w:tc>
-        <w:tc>
-          <w:tcPr>
-            <w:tcW w:w="1258" w:type="dxa"/>
-            <w:vMerge/>
+            <w:vMerge w:val="continue"/>
+            <w:vAlign w:val="center"/>
+          </w:tcPr>
+          <w:p>
+            <w:pPr>
+              <w:spacing w:line="390" w:lineRule="exact"/>
+              <w:jc w:val="center"/>
+              <w:rPr>
+                <w:rFonts w:ascii="楷体_GB2312" w:eastAsia="楷体_GB2312"/>
+                <w:b/>
+                <w:sz w:val="24"/>
+                <w:szCs w:val="24"/>
+              </w:rPr>
+            </w:pPr>
+          </w:p>
+        </w:tc>
+        <w:tc>
+          <w:tcPr>
+            <w:tcW w:w="1258" w:type="dxa"/>
+            <w:vMerge w:val="continue"/>
             <w:vAlign w:val="center"/>
           </w:tcPr>
           <w:p>
@@ -548,8 +505,25 @@
         </w:tc>
       </w:tr>
       <w:tr>
+        <w:tblPrEx>
+          <w:tblBorders>
+            <w:top w:val="single" w:color="auto" w:sz="12" w:space="0"/>
+            <w:left w:val="single" w:color="auto" w:sz="12" w:space="0"/>
+            <w:bottom w:val="single" w:color="auto" w:sz="12" w:space="0"/>
+            <w:right w:val="single" w:color="auto" w:sz="12" w:space="0"/>
+            <w:insideH w:val="single" w:color="auto" w:sz="6" w:space="0"/>
+            <w:insideV w:val="single" w:color="auto" w:sz="6" w:space="0"/>
+          </w:tblBorders>
+          <w:tblLayout w:type="fixed"/>
+          <w:tblCellMar>
+            <w:top w:w="0" w:type="dxa"/>
+            <w:left w:w="0" w:type="dxa"/>
+            <w:bottom w:w="0" w:type="dxa"/>
+            <w:right w:w="0" w:type="dxa"/>
+          </w:tblCellMar>
+        </w:tblPrEx>
         <w:trPr>
-          <w:trHeight w:val="20"/>
+          <w:trHeight w:val="20" w:hRule="atLeast"/>
           <w:jc w:val="center"/>
         </w:trPr>
         <w:tc>
@@ -571,7 +545,7 @@
             </w:pPr>
             <w:r>
               <w:rPr>
-                <w:rFonts w:ascii="楷体_GB2312" w:eastAsia="楷体_GB2312" w:hint="eastAsia"/>
+                <w:rFonts w:hint="eastAsia" w:ascii="楷体_GB2312" w:eastAsia="楷体_GB2312"/>
                 <w:kern w:val="0"/>
                 <w:sz w:val="24"/>
                 <w:szCs w:val="24"/>
@@ -584,7 +558,7 @@
           <w:tcPr>
             <w:tcW w:w="1258" w:type="dxa"/>
             <w:tcBorders>
-              <w:right w:val="single" w:sz="4" w:space="0" w:color="auto"/>
+              <w:right w:val="single" w:color="auto" w:sz="4" w:space="0"/>
             </w:tcBorders>
             <w:vAlign w:val="center"/>
           </w:tcPr>
@@ -593,16 +567,18 @@
               <w:spacing w:line="390" w:lineRule="exact"/>
               <w:jc w:val="center"/>
               <w:rPr>
-                <w:rFonts w:ascii="楷体_GB2312" w:eastAsia="楷体_GB2312"/>
-                <w:sz w:val="24"/>
-                <w:szCs w:val="24"/>
-              </w:rPr>
-            </w:pPr>
-            <w:r>
-              <w:rPr>
-                <w:rFonts w:ascii="楷体_GB2312" w:eastAsia="楷体_GB2312"/>
-                <w:sz w:val="24"/>
-                <w:szCs w:val="24"/>
+                <w:rFonts w:hint="eastAsia" w:ascii="楷体_GB2312" w:eastAsia="楷体_GB2312"/>
+                <w:sz w:val="24"/>
+                <w:szCs w:val="24"/>
+                <w:lang w:eastAsia="zh-CN"/>
+              </w:rPr>
+            </w:pPr>
+            <w:r>
+              <w:rPr>
+                <w:rFonts w:hint="eastAsia" w:ascii="楷体_GB2312" w:eastAsia="楷体_GB2312"/>
+                <w:sz w:val="24"/>
+                <w:szCs w:val="24"/>
+                <w:lang w:eastAsia="zh-CN"/>
               </w:rPr>
               <w:t>0.18</w:t>
             </w:r>
@@ -612,7 +588,7 @@
           <w:tcPr>
             <w:tcW w:w="1258" w:type="dxa"/>
             <w:tcBorders>
-              <w:left w:val="single" w:sz="4" w:space="0" w:color="auto"/>
+              <w:left w:val="single" w:color="auto" w:sz="4" w:space="0"/>
             </w:tcBorders>
             <w:vAlign w:val="center"/>
           </w:tcPr>
@@ -630,7 +606,7 @@
             </w:pPr>
             <w:r>
               <w:rPr>
-                <w:rFonts w:ascii="楷体_GB2312" w:eastAsia="楷体_GB2312" w:hint="eastAsia"/>
+                <w:rFonts w:hint="eastAsia" w:ascii="楷体_GB2312" w:eastAsia="楷体_GB2312"/>
                 <w:kern w:val="0"/>
                 <w:sz w:val="24"/>
                 <w:szCs w:val="24"/>
@@ -650,16 +626,18 @@
               <w:spacing w:line="390" w:lineRule="exact"/>
               <w:jc w:val="center"/>
               <w:rPr>
-                <w:rFonts w:ascii="楷体_GB2312" w:eastAsia="楷体_GB2312"/>
-                <w:sz w:val="24"/>
-                <w:szCs w:val="24"/>
-              </w:rPr>
-            </w:pPr>
-            <w:r>
-              <w:rPr>
-                <w:rFonts w:ascii="楷体_GB2312" w:eastAsia="楷体_GB2312"/>
-                <w:sz w:val="24"/>
-                <w:szCs w:val="24"/>
+                <w:rFonts w:hint="eastAsia" w:ascii="楷体_GB2312" w:eastAsia="楷体_GB2312"/>
+                <w:sz w:val="24"/>
+                <w:szCs w:val="24"/>
+                <w:lang w:eastAsia="zh-CN"/>
+              </w:rPr>
+            </w:pPr>
+            <w:r>
+              <w:rPr>
+                <w:rFonts w:hint="eastAsia" w:ascii="楷体_GB2312" w:eastAsia="楷体_GB2312"/>
+                <w:sz w:val="24"/>
+                <w:szCs w:val="24"/>
+                <w:lang w:eastAsia="zh-CN"/>
               </w:rPr>
               <w:t>0.01</w:t>
             </w:r>
@@ -676,16 +654,18 @@
               <w:spacing w:line="390" w:lineRule="exact"/>
               <w:jc w:val="center"/>
               <w:rPr>
-                <w:rFonts w:ascii="楷体_GB2312" w:eastAsia="楷体_GB2312"/>
-                <w:sz w:val="24"/>
-                <w:szCs w:val="24"/>
-              </w:rPr>
-            </w:pPr>
-            <w:r>
-              <w:rPr>
-                <w:rFonts w:ascii="楷体_GB2312" w:eastAsia="楷体_GB2312"/>
-                <w:sz w:val="24"/>
-                <w:szCs w:val="24"/>
+                <w:rFonts w:hint="eastAsia" w:ascii="楷体_GB2312" w:eastAsia="楷体_GB2312"/>
+                <w:sz w:val="24"/>
+                <w:szCs w:val="24"/>
+                <w:lang w:eastAsia="zh-CN"/>
+              </w:rPr>
+            </w:pPr>
+            <w:r>
+              <w:rPr>
+                <w:rFonts w:hint="eastAsia" w:ascii="楷体_GB2312" w:eastAsia="楷体_GB2312"/>
+                <w:sz w:val="24"/>
+                <w:szCs w:val="24"/>
+                <w:lang w:eastAsia="zh-CN"/>
               </w:rPr>
               <w:t>1.27%</w:t>
             </w:r>
@@ -693,8 +673,25 @@
         </w:tc>
       </w:tr>
       <w:tr>
+        <w:tblPrEx>
+          <w:tblBorders>
+            <w:top w:val="single" w:color="auto" w:sz="12" w:space="0"/>
+            <w:left w:val="single" w:color="auto" w:sz="12" w:space="0"/>
+            <w:bottom w:val="single" w:color="auto" w:sz="12" w:space="0"/>
+            <w:right w:val="single" w:color="auto" w:sz="12" w:space="0"/>
+            <w:insideH w:val="single" w:color="auto" w:sz="6" w:space="0"/>
+            <w:insideV w:val="single" w:color="auto" w:sz="6" w:space="0"/>
+          </w:tblBorders>
+          <w:tblLayout w:type="fixed"/>
+          <w:tblCellMar>
+            <w:top w:w="0" w:type="dxa"/>
+            <w:left w:w="0" w:type="dxa"/>
+            <w:bottom w:w="0" w:type="dxa"/>
+            <w:right w:w="0" w:type="dxa"/>
+          </w:tblCellMar>
+        </w:tblPrEx>
         <w:trPr>
-          <w:trHeight w:val="20"/>
+          <w:trHeight w:val="20" w:hRule="atLeast"/>
           <w:jc w:val="center"/>
         </w:trPr>
         <w:tc>
@@ -716,7 +713,7 @@
             </w:pPr>
             <w:r>
               <w:rPr>
-                <w:rFonts w:ascii="楷体_GB2312" w:eastAsia="楷体_GB2312" w:hint="eastAsia"/>
+                <w:rFonts w:hint="eastAsia" w:ascii="楷体_GB2312" w:eastAsia="楷体_GB2312"/>
                 <w:kern w:val="0"/>
                 <w:sz w:val="24"/>
                 <w:szCs w:val="24"/>
@@ -729,7 +726,7 @@
           <w:tcPr>
             <w:tcW w:w="1258" w:type="dxa"/>
             <w:tcBorders>
-              <w:right w:val="single" w:sz="4" w:space="0" w:color="auto"/>
+              <w:right w:val="single" w:color="auto" w:sz="4" w:space="0"/>
             </w:tcBorders>
             <w:vAlign w:val="center"/>
           </w:tcPr>
@@ -738,16 +735,18 @@
               <w:spacing w:line="390" w:lineRule="exact"/>
               <w:jc w:val="center"/>
               <w:rPr>
-                <w:rFonts w:ascii="楷体_GB2312" w:eastAsia="楷体_GB2312"/>
-                <w:sz w:val="24"/>
-                <w:szCs w:val="24"/>
-              </w:rPr>
-            </w:pPr>
-            <w:r>
-              <w:rPr>
-                <w:rFonts w:ascii="楷体_GB2312" w:eastAsia="楷体_GB2312"/>
-                <w:sz w:val="24"/>
-                <w:szCs w:val="24"/>
+                <w:rFonts w:hint="eastAsia" w:ascii="楷体_GB2312" w:eastAsia="楷体_GB2312"/>
+                <w:sz w:val="24"/>
+                <w:szCs w:val="24"/>
+                <w:lang w:eastAsia="zh-CN"/>
+              </w:rPr>
+            </w:pPr>
+            <w:r>
+              <w:rPr>
+                <w:rFonts w:hint="eastAsia" w:ascii="楷体_GB2312" w:eastAsia="楷体_GB2312"/>
+                <w:sz w:val="24"/>
+                <w:szCs w:val="24"/>
+                <w:lang w:eastAsia="zh-CN"/>
               </w:rPr>
               <w:t>0.30</w:t>
             </w:r>
@@ -757,7 +756,7 @@
           <w:tcPr>
             <w:tcW w:w="1258" w:type="dxa"/>
             <w:tcBorders>
-              <w:left w:val="single" w:sz="4" w:space="0" w:color="auto"/>
+              <w:left w:val="single" w:color="auto" w:sz="4" w:space="0"/>
             </w:tcBorders>
             <w:vAlign w:val="center"/>
           </w:tcPr>
@@ -775,7 +774,7 @@
             </w:pPr>
             <w:r>
               <w:rPr>
-                <w:rFonts w:ascii="楷体_GB2312" w:eastAsia="楷体_GB2312" w:hint="eastAsia"/>
+                <w:rFonts w:hint="eastAsia" w:ascii="楷体_GB2312" w:eastAsia="楷体_GB2312"/>
                 <w:kern w:val="0"/>
                 <w:sz w:val="24"/>
                 <w:szCs w:val="24"/>
@@ -787,25 +786,25 @@
         <w:tc>
           <w:tcPr>
             <w:tcW w:w="1258" w:type="dxa"/>
-            <w:vMerge/>
-            <w:vAlign w:val="center"/>
-          </w:tcPr>
-          <w:p>
-            <w:pPr>
-              <w:spacing w:line="390" w:lineRule="exact"/>
-              <w:jc w:val="center"/>
-              <w:rPr>
-                <w:rFonts w:ascii="楷体_GB2312" w:eastAsia="楷体_GB2312"/>
-                <w:sz w:val="24"/>
-                <w:szCs w:val="24"/>
-              </w:rPr>
-            </w:pPr>
-          </w:p>
-        </w:tc>
-        <w:tc>
-          <w:tcPr>
-            <w:tcW w:w="1258" w:type="dxa"/>
-            <w:vMerge/>
+            <w:vMerge w:val="continue"/>
+            <w:vAlign w:val="center"/>
+          </w:tcPr>
+          <w:p>
+            <w:pPr>
+              <w:spacing w:line="390" w:lineRule="exact"/>
+              <w:jc w:val="center"/>
+              <w:rPr>
+                <w:rFonts w:ascii="楷体_GB2312" w:eastAsia="楷体_GB2312"/>
+                <w:sz w:val="24"/>
+                <w:szCs w:val="24"/>
+              </w:rPr>
+            </w:pPr>
+          </w:p>
+        </w:tc>
+        <w:tc>
+          <w:tcPr>
+            <w:tcW w:w="1258" w:type="dxa"/>
+            <w:vMerge w:val="continue"/>
             <w:vAlign w:val="center"/>
           </w:tcPr>
           <w:p>
@@ -822,8 +821,25 @@
         </w:tc>
       </w:tr>
       <w:tr>
+        <w:tblPrEx>
+          <w:tblBorders>
+            <w:top w:val="single" w:color="auto" w:sz="12" w:space="0"/>
+            <w:left w:val="single" w:color="auto" w:sz="12" w:space="0"/>
+            <w:bottom w:val="single" w:color="auto" w:sz="12" w:space="0"/>
+            <w:right w:val="single" w:color="auto" w:sz="12" w:space="0"/>
+            <w:insideH w:val="single" w:color="auto" w:sz="6" w:space="0"/>
+            <w:insideV w:val="single" w:color="auto" w:sz="6" w:space="0"/>
+          </w:tblBorders>
+          <w:tblLayout w:type="fixed"/>
+          <w:tblCellMar>
+            <w:top w:w="0" w:type="dxa"/>
+            <w:left w:w="0" w:type="dxa"/>
+            <w:bottom w:w="0" w:type="dxa"/>
+            <w:right w:w="0" w:type="dxa"/>
+          </w:tblCellMar>
+        </w:tblPrEx>
         <w:trPr>
-          <w:trHeight w:val="20"/>
+          <w:trHeight w:val="20" w:hRule="atLeast"/>
           <w:jc w:val="center"/>
         </w:trPr>
         <w:tc>
@@ -845,7 +861,7 @@
             </w:pPr>
             <w:r>
               <w:rPr>
-                <w:rFonts w:ascii="楷体_GB2312" w:eastAsia="楷体_GB2312" w:hint="eastAsia"/>
+                <w:rFonts w:hint="eastAsia" w:ascii="楷体_GB2312" w:eastAsia="楷体_GB2312"/>
                 <w:kern w:val="0"/>
                 <w:sz w:val="24"/>
                 <w:szCs w:val="24"/>
@@ -858,7 +874,7 @@
           <w:tcPr>
             <w:tcW w:w="1258" w:type="dxa"/>
             <w:tcBorders>
-              <w:right w:val="single" w:sz="4" w:space="0" w:color="auto"/>
+              <w:right w:val="single" w:color="auto" w:sz="4" w:space="0"/>
             </w:tcBorders>
             <w:vAlign w:val="center"/>
           </w:tcPr>
@@ -867,16 +883,18 @@
               <w:spacing w:line="390" w:lineRule="exact"/>
               <w:jc w:val="center"/>
               <w:rPr>
-                <w:rFonts w:ascii="楷体_GB2312" w:eastAsia="楷体_GB2312"/>
-                <w:sz w:val="24"/>
-                <w:szCs w:val="24"/>
-              </w:rPr>
-            </w:pPr>
-            <w:r>
-              <w:rPr>
-                <w:rFonts w:ascii="楷体_GB2312" w:eastAsia="楷体_GB2312"/>
-                <w:sz w:val="24"/>
-                <w:szCs w:val="24"/>
+                <w:rFonts w:hint="eastAsia" w:ascii="楷体_GB2312" w:eastAsia="楷体_GB2312"/>
+                <w:sz w:val="24"/>
+                <w:szCs w:val="24"/>
+                <w:lang w:eastAsia="zh-CN"/>
+              </w:rPr>
+            </w:pPr>
+            <w:r>
+              <w:rPr>
+                <w:rFonts w:hint="eastAsia" w:ascii="楷体_GB2312" w:eastAsia="楷体_GB2312"/>
+                <w:sz w:val="24"/>
+                <w:szCs w:val="24"/>
+                <w:lang w:eastAsia="zh-CN"/>
               </w:rPr>
               <w:t>0.45</w:t>
             </w:r>
@@ -886,7 +904,7 @@
           <w:tcPr>
             <w:tcW w:w="1258" w:type="dxa"/>
             <w:tcBorders>
-              <w:left w:val="single" w:sz="4" w:space="0" w:color="auto"/>
+              <w:left w:val="single" w:color="auto" w:sz="4" w:space="0"/>
             </w:tcBorders>
             <w:vAlign w:val="center"/>
           </w:tcPr>
@@ -904,7 +922,7 @@
             </w:pPr>
             <w:r>
               <w:rPr>
-                <w:rFonts w:ascii="楷体_GB2312" w:eastAsia="楷体_GB2312" w:hint="eastAsia"/>
+                <w:rFonts w:hint="eastAsia" w:ascii="楷体_GB2312" w:eastAsia="楷体_GB2312"/>
                 <w:kern w:val="0"/>
                 <w:sz w:val="24"/>
                 <w:szCs w:val="24"/>
@@ -916,25 +934,25 @@
         <w:tc>
           <w:tcPr>
             <w:tcW w:w="1258" w:type="dxa"/>
-            <w:vMerge/>
-            <w:vAlign w:val="center"/>
-          </w:tcPr>
-          <w:p>
-            <w:pPr>
-              <w:spacing w:line="390" w:lineRule="exact"/>
-              <w:jc w:val="center"/>
-              <w:rPr>
-                <w:rFonts w:ascii="楷体_GB2312" w:eastAsia="楷体_GB2312"/>
-                <w:sz w:val="24"/>
-                <w:szCs w:val="24"/>
-              </w:rPr>
-            </w:pPr>
-          </w:p>
-        </w:tc>
-        <w:tc>
-          <w:tcPr>
-            <w:tcW w:w="1258" w:type="dxa"/>
-            <w:vMerge/>
+            <w:vMerge w:val="continue"/>
+            <w:vAlign w:val="center"/>
+          </w:tcPr>
+          <w:p>
+            <w:pPr>
+              <w:spacing w:line="390" w:lineRule="exact"/>
+              <w:jc w:val="center"/>
+              <w:rPr>
+                <w:rFonts w:ascii="楷体_GB2312" w:eastAsia="楷体_GB2312"/>
+                <w:sz w:val="24"/>
+                <w:szCs w:val="24"/>
+              </w:rPr>
+            </w:pPr>
+          </w:p>
+        </w:tc>
+        <w:tc>
+          <w:tcPr>
+            <w:tcW w:w="1258" w:type="dxa"/>
+            <w:vMerge w:val="continue"/>
             <w:vAlign w:val="center"/>
           </w:tcPr>
           <w:p>
@@ -951,8 +969,25 @@
         </w:tc>
       </w:tr>
       <w:tr>
+        <w:tblPrEx>
+          <w:tblBorders>
+            <w:top w:val="single" w:color="auto" w:sz="12" w:space="0"/>
+            <w:left w:val="single" w:color="auto" w:sz="12" w:space="0"/>
+            <w:bottom w:val="single" w:color="auto" w:sz="12" w:space="0"/>
+            <w:right w:val="single" w:color="auto" w:sz="12" w:space="0"/>
+            <w:insideH w:val="single" w:color="auto" w:sz="6" w:space="0"/>
+            <w:insideV w:val="single" w:color="auto" w:sz="6" w:space="0"/>
+          </w:tblBorders>
+          <w:tblLayout w:type="fixed"/>
+          <w:tblCellMar>
+            <w:top w:w="0" w:type="dxa"/>
+            <w:left w:w="0" w:type="dxa"/>
+            <w:bottom w:w="0" w:type="dxa"/>
+            <w:right w:w="0" w:type="dxa"/>
+          </w:tblCellMar>
+        </w:tblPrEx>
         <w:trPr>
-          <w:trHeight w:val="20"/>
+          <w:trHeight w:val="20" w:hRule="atLeast"/>
           <w:jc w:val="center"/>
         </w:trPr>
         <w:tc>
@@ -974,7 +1009,7 @@
             </w:pPr>
             <w:r>
               <w:rPr>
-                <w:rFonts w:ascii="楷体_GB2312" w:eastAsia="楷体_GB2312" w:hint="eastAsia"/>
+                <w:rFonts w:hint="eastAsia" w:ascii="楷体_GB2312" w:eastAsia="楷体_GB2312"/>
                 <w:kern w:val="0"/>
                 <w:sz w:val="24"/>
                 <w:szCs w:val="24"/>
@@ -987,7 +1022,7 @@
           <w:tcPr>
             <w:tcW w:w="1258" w:type="dxa"/>
             <w:tcBorders>
-              <w:right w:val="single" w:sz="4" w:space="0" w:color="auto"/>
+              <w:right w:val="single" w:color="auto" w:sz="4" w:space="0"/>
             </w:tcBorders>
             <w:vAlign w:val="center"/>
           </w:tcPr>
@@ -996,16 +1031,18 @@
               <w:spacing w:line="390" w:lineRule="exact"/>
               <w:jc w:val="center"/>
               <w:rPr>
-                <w:rFonts w:ascii="楷体_GB2312" w:eastAsia="楷体_GB2312"/>
-                <w:sz w:val="24"/>
-                <w:szCs w:val="24"/>
-              </w:rPr>
-            </w:pPr>
-            <w:r>
-              <w:rPr>
-                <w:rFonts w:ascii="楷体_GB2312" w:eastAsia="楷体_GB2312"/>
-                <w:sz w:val="24"/>
-                <w:szCs w:val="24"/>
+                <w:rFonts w:hint="eastAsia" w:ascii="楷体_GB2312" w:eastAsia="楷体_GB2312"/>
+                <w:sz w:val="24"/>
+                <w:szCs w:val="24"/>
+                <w:lang w:eastAsia="zh-CN"/>
+              </w:rPr>
+            </w:pPr>
+            <w:r>
+              <w:rPr>
+                <w:rFonts w:hint="eastAsia" w:ascii="楷体_GB2312" w:eastAsia="楷体_GB2312"/>
+                <w:sz w:val="24"/>
+                <w:szCs w:val="24"/>
+                <w:lang w:eastAsia="zh-CN"/>
               </w:rPr>
               <w:t>0.62</w:t>
             </w:r>
@@ -1015,7 +1052,7 @@
           <w:tcPr>
             <w:tcW w:w="1258" w:type="dxa"/>
             <w:tcBorders>
-              <w:left w:val="single" w:sz="4" w:space="0" w:color="auto"/>
+              <w:left w:val="single" w:color="auto" w:sz="4" w:space="0"/>
             </w:tcBorders>
             <w:vAlign w:val="center"/>
           </w:tcPr>
@@ -1033,7 +1070,7 @@
             </w:pPr>
             <w:r>
               <w:rPr>
-                <w:rFonts w:ascii="楷体_GB2312" w:eastAsia="楷体_GB2312" w:hint="eastAsia"/>
+                <w:rFonts w:hint="eastAsia" w:ascii="楷体_GB2312" w:eastAsia="楷体_GB2312"/>
                 <w:kern w:val="0"/>
                 <w:sz w:val="24"/>
                 <w:szCs w:val="24"/>
@@ -1045,25 +1082,25 @@
         <w:tc>
           <w:tcPr>
             <w:tcW w:w="1258" w:type="dxa"/>
-            <w:vMerge/>
-            <w:vAlign w:val="center"/>
-          </w:tcPr>
-          <w:p>
-            <w:pPr>
-              <w:spacing w:line="390" w:lineRule="exact"/>
-              <w:jc w:val="center"/>
-              <w:rPr>
-                <w:rFonts w:ascii="楷体_GB2312" w:eastAsia="楷体_GB2312"/>
-                <w:sz w:val="24"/>
-                <w:szCs w:val="24"/>
-              </w:rPr>
-            </w:pPr>
-          </w:p>
-        </w:tc>
-        <w:tc>
-          <w:tcPr>
-            <w:tcW w:w="1258" w:type="dxa"/>
-            <w:vMerge/>
+            <w:vMerge w:val="continue"/>
+            <w:vAlign w:val="center"/>
+          </w:tcPr>
+          <w:p>
+            <w:pPr>
+              <w:spacing w:line="390" w:lineRule="exact"/>
+              <w:jc w:val="center"/>
+              <w:rPr>
+                <w:rFonts w:ascii="楷体_GB2312" w:eastAsia="楷体_GB2312"/>
+                <w:sz w:val="24"/>
+                <w:szCs w:val="24"/>
+              </w:rPr>
+            </w:pPr>
+          </w:p>
+        </w:tc>
+        <w:tc>
+          <w:tcPr>
+            <w:tcW w:w="1258" w:type="dxa"/>
+            <w:vMerge w:val="continue"/>
             <w:vAlign w:val="center"/>
           </w:tcPr>
           <w:p>
@@ -1080,8 +1117,25 @@
         </w:tc>
       </w:tr>
       <w:tr>
+        <w:tblPrEx>
+          <w:tblBorders>
+            <w:top w:val="single" w:color="auto" w:sz="12" w:space="0"/>
+            <w:left w:val="single" w:color="auto" w:sz="12" w:space="0"/>
+            <w:bottom w:val="single" w:color="auto" w:sz="12" w:space="0"/>
+            <w:right w:val="single" w:color="auto" w:sz="12" w:space="0"/>
+            <w:insideH w:val="single" w:color="auto" w:sz="6" w:space="0"/>
+            <w:insideV w:val="single" w:color="auto" w:sz="6" w:space="0"/>
+          </w:tblBorders>
+          <w:tblLayout w:type="fixed"/>
+          <w:tblCellMar>
+            <w:top w:w="0" w:type="dxa"/>
+            <w:left w:w="0" w:type="dxa"/>
+            <w:bottom w:w="0" w:type="dxa"/>
+            <w:right w:w="0" w:type="dxa"/>
+          </w:tblCellMar>
+        </w:tblPrEx>
         <w:trPr>
-          <w:trHeight w:val="20"/>
+          <w:trHeight w:val="20" w:hRule="atLeast"/>
           <w:jc w:val="center"/>
         </w:trPr>
         <w:tc>
@@ -1103,7 +1157,7 @@
             </w:pPr>
             <w:r>
               <w:rPr>
-                <w:rFonts w:ascii="楷体_GB2312" w:eastAsia="楷体_GB2312" w:hint="eastAsia"/>
+                <w:rFonts w:hint="eastAsia" w:ascii="楷体_GB2312" w:eastAsia="楷体_GB2312"/>
                 <w:kern w:val="0"/>
                 <w:sz w:val="24"/>
                 <w:szCs w:val="24"/>
@@ -1116,7 +1170,7 @@
           <w:tcPr>
             <w:tcW w:w="1258" w:type="dxa"/>
             <w:tcBorders>
-              <w:right w:val="single" w:sz="4" w:space="0" w:color="auto"/>
+              <w:right w:val="single" w:color="auto" w:sz="4" w:space="0"/>
             </w:tcBorders>
             <w:vAlign w:val="center"/>
           </w:tcPr>
@@ -1125,16 +1179,18 @@
               <w:spacing w:line="390" w:lineRule="exact"/>
               <w:jc w:val="center"/>
               <w:rPr>
-                <w:rFonts w:ascii="楷体_GB2312" w:eastAsia="楷体_GB2312"/>
-                <w:sz w:val="24"/>
-                <w:szCs w:val="24"/>
-              </w:rPr>
-            </w:pPr>
-            <w:r>
-              <w:rPr>
-                <w:rFonts w:ascii="楷体_GB2312" w:eastAsia="楷体_GB2312"/>
-                <w:sz w:val="24"/>
-                <w:szCs w:val="24"/>
+                <w:rFonts w:hint="eastAsia" w:ascii="楷体_GB2312" w:eastAsia="楷体_GB2312"/>
+                <w:sz w:val="24"/>
+                <w:szCs w:val="24"/>
+                <w:lang w:eastAsia="zh-CN"/>
+              </w:rPr>
+            </w:pPr>
+            <w:r>
+              <w:rPr>
+                <w:rFonts w:hint="eastAsia" w:ascii="楷体_GB2312" w:eastAsia="楷体_GB2312"/>
+                <w:sz w:val="24"/>
+                <w:szCs w:val="24"/>
+                <w:lang w:eastAsia="zh-CN"/>
               </w:rPr>
               <w:t>0.79</w:t>
             </w:r>
@@ -1144,7 +1200,7 @@
           <w:tcPr>
             <w:tcW w:w="1258" w:type="dxa"/>
             <w:tcBorders>
-              <w:left w:val="single" w:sz="4" w:space="0" w:color="auto"/>
+              <w:left w:val="single" w:color="auto" w:sz="4" w:space="0"/>
             </w:tcBorders>
             <w:vAlign w:val="center"/>
           </w:tcPr>
@@ -1154,18 +1210,20 @@
               <w:spacing w:line="390" w:lineRule="exact"/>
               <w:jc w:val="center"/>
               <w:rPr>
-                <w:rFonts w:ascii="楷体_GB2312" w:eastAsia="楷体_GB2312"/>
-                <w:kern w:val="0"/>
-                <w:sz w:val="24"/>
-                <w:szCs w:val="24"/>
-              </w:rPr>
-            </w:pPr>
-            <w:r>
-              <w:rPr>
-                <w:rFonts w:ascii="楷体_GB2312" w:eastAsia="楷体_GB2312"/>
-                <w:kern w:val="0"/>
-                <w:sz w:val="24"/>
-                <w:szCs w:val="24"/>
+                <w:rFonts w:hint="eastAsia" w:ascii="楷体_GB2312" w:eastAsia="楷体_GB2312"/>
+                <w:kern w:val="0"/>
+                <w:sz w:val="24"/>
+                <w:szCs w:val="24"/>
+                <w:lang w:eastAsia="zh-CN"/>
+              </w:rPr>
+            </w:pPr>
+            <w:r>
+              <w:rPr>
+                <w:rFonts w:hint="eastAsia" w:ascii="楷体_GB2312" w:eastAsia="楷体_GB2312"/>
+                <w:kern w:val="0"/>
+                <w:sz w:val="24"/>
+                <w:szCs w:val="24"/>
+                <w:lang w:eastAsia="zh-CN"/>
               </w:rPr>
               <w:t>0.78</w:t>
             </w:r>
@@ -1174,25 +1232,25 @@
         <w:tc>
           <w:tcPr>
             <w:tcW w:w="1258" w:type="dxa"/>
-            <w:vMerge/>
-            <w:vAlign w:val="center"/>
-          </w:tcPr>
-          <w:p>
-            <w:pPr>
-              <w:spacing w:line="390" w:lineRule="exact"/>
-              <w:jc w:val="center"/>
-              <w:rPr>
-                <w:rFonts w:ascii="楷体_GB2312" w:eastAsia="楷体_GB2312"/>
-                <w:sz w:val="24"/>
-                <w:szCs w:val="24"/>
-              </w:rPr>
-            </w:pPr>
-          </w:p>
-        </w:tc>
-        <w:tc>
-          <w:tcPr>
-            <w:tcW w:w="1258" w:type="dxa"/>
-            <w:vMerge/>
+            <w:vMerge w:val="continue"/>
+            <w:vAlign w:val="center"/>
+          </w:tcPr>
+          <w:p>
+            <w:pPr>
+              <w:spacing w:line="390" w:lineRule="exact"/>
+              <w:jc w:val="center"/>
+              <w:rPr>
+                <w:rFonts w:ascii="楷体_GB2312" w:eastAsia="楷体_GB2312"/>
+                <w:sz w:val="24"/>
+                <w:szCs w:val="24"/>
+              </w:rPr>
+            </w:pPr>
+          </w:p>
+        </w:tc>
+        <w:tc>
+          <w:tcPr>
+            <w:tcW w:w="1258" w:type="dxa"/>
+            <w:vMerge w:val="continue"/>
             <w:vAlign w:val="center"/>
           </w:tcPr>
           <w:p>
@@ -1209,8 +1267,25 @@
         </w:tc>
       </w:tr>
       <w:tr>
+        <w:tblPrEx>
+          <w:tblBorders>
+            <w:top w:val="single" w:color="auto" w:sz="12" w:space="0"/>
+            <w:left w:val="single" w:color="auto" w:sz="12" w:space="0"/>
+            <w:bottom w:val="single" w:color="auto" w:sz="12" w:space="0"/>
+            <w:right w:val="single" w:color="auto" w:sz="12" w:space="0"/>
+            <w:insideH w:val="single" w:color="auto" w:sz="6" w:space="0"/>
+            <w:insideV w:val="single" w:color="auto" w:sz="6" w:space="0"/>
+          </w:tblBorders>
+          <w:tblLayout w:type="fixed"/>
+          <w:tblCellMar>
+            <w:top w:w="0" w:type="dxa"/>
+            <w:left w:w="0" w:type="dxa"/>
+            <w:bottom w:w="0" w:type="dxa"/>
+            <w:right w:w="0" w:type="dxa"/>
+          </w:tblCellMar>
+        </w:tblPrEx>
         <w:trPr>
-          <w:trHeight w:val="20"/>
+          <w:trHeight w:val="20" w:hRule="atLeast"/>
           <w:jc w:val="center"/>
         </w:trPr>
         <w:tc>
@@ -1232,7 +1307,7 @@
             </w:pPr>
             <w:r>
               <w:rPr>
-                <w:rFonts w:ascii="楷体_GB2312" w:eastAsia="楷体_GB2312" w:hint="eastAsia"/>
+                <w:rFonts w:hint="eastAsia" w:ascii="楷体_GB2312" w:eastAsia="楷体_GB2312"/>
                 <w:kern w:val="0"/>
                 <w:sz w:val="24"/>
                 <w:szCs w:val="24"/>
@@ -1245,7 +1320,7 @@
           <w:tcPr>
             <w:tcW w:w="1258" w:type="dxa"/>
             <w:tcBorders>
-              <w:right w:val="single" w:sz="4" w:space="0" w:color="auto"/>
+              <w:right w:val="single" w:color="auto" w:sz="4" w:space="0"/>
             </w:tcBorders>
             <w:vAlign w:val="center"/>
           </w:tcPr>
@@ -1254,16 +1329,18 @@
               <w:spacing w:line="390" w:lineRule="exact"/>
               <w:jc w:val="center"/>
               <w:rPr>
-                <w:rFonts w:ascii="楷体_GB2312" w:eastAsia="楷体_GB2312"/>
-                <w:sz w:val="24"/>
-                <w:szCs w:val="24"/>
-              </w:rPr>
-            </w:pPr>
-            <w:r>
-              <w:rPr>
-                <w:rFonts w:ascii="楷体_GB2312" w:eastAsia="楷体_GB2312"/>
-                <w:sz w:val="24"/>
-                <w:szCs w:val="24"/>
+                <w:rFonts w:hint="eastAsia" w:ascii="楷体_GB2312" w:eastAsia="楷体_GB2312"/>
+                <w:sz w:val="24"/>
+                <w:szCs w:val="24"/>
+                <w:lang w:eastAsia="zh-CN"/>
+              </w:rPr>
+            </w:pPr>
+            <w:r>
+              <w:rPr>
+                <w:rFonts w:hint="eastAsia" w:ascii="楷体_GB2312" w:eastAsia="楷体_GB2312"/>
+                <w:sz w:val="24"/>
+                <w:szCs w:val="24"/>
+                <w:lang w:eastAsia="zh-CN"/>
               </w:rPr>
               <w:t>0.01</w:t>
             </w:r>
@@ -1273,7 +1350,7 @@
           <w:tcPr>
             <w:tcW w:w="1258" w:type="dxa"/>
             <w:tcBorders>
-              <w:left w:val="single" w:sz="4" w:space="0" w:color="auto"/>
+              <w:left w:val="single" w:color="auto" w:sz="4" w:space="0"/>
             </w:tcBorders>
             <w:vAlign w:val="center"/>
           </w:tcPr>
@@ -1291,7 +1368,7 @@
             </w:pPr>
             <w:r>
               <w:rPr>
-                <w:rFonts w:ascii="楷体_GB2312" w:eastAsia="楷体_GB2312" w:hint="eastAsia"/>
+                <w:rFonts w:hint="eastAsia" w:ascii="楷体_GB2312" w:eastAsia="楷体_GB2312"/>
                 <w:kern w:val="0"/>
                 <w:sz w:val="24"/>
                 <w:szCs w:val="24"/>
@@ -1303,25 +1380,25 @@
         <w:tc>
           <w:tcPr>
             <w:tcW w:w="1258" w:type="dxa"/>
-            <w:vMerge/>
-            <w:vAlign w:val="center"/>
-          </w:tcPr>
-          <w:p>
-            <w:pPr>
-              <w:spacing w:line="390" w:lineRule="exact"/>
-              <w:jc w:val="center"/>
-              <w:rPr>
-                <w:rFonts w:ascii="楷体_GB2312" w:eastAsia="楷体_GB2312"/>
-                <w:sz w:val="24"/>
-                <w:szCs w:val="24"/>
-              </w:rPr>
-            </w:pPr>
-          </w:p>
-        </w:tc>
-        <w:tc>
-          <w:tcPr>
-            <w:tcW w:w="1258" w:type="dxa"/>
-            <w:vMerge/>
+            <w:vMerge w:val="continue"/>
+            <w:vAlign w:val="center"/>
+          </w:tcPr>
+          <w:p>
+            <w:pPr>
+              <w:spacing w:line="390" w:lineRule="exact"/>
+              <w:jc w:val="center"/>
+              <w:rPr>
+                <w:rFonts w:ascii="楷体_GB2312" w:eastAsia="楷体_GB2312"/>
+                <w:sz w:val="24"/>
+                <w:szCs w:val="24"/>
+              </w:rPr>
+            </w:pPr>
+          </w:p>
+        </w:tc>
+        <w:tc>
+          <w:tcPr>
+            <w:tcW w:w="1258" w:type="dxa"/>
+            <w:vMerge w:val="continue"/>
             <w:vAlign w:val="center"/>
           </w:tcPr>
           <w:p>
@@ -1338,8 +1415,25 @@
         </w:tc>
       </w:tr>
       <w:tr>
+        <w:tblPrEx>
+          <w:tblBorders>
+            <w:top w:val="single" w:color="auto" w:sz="12" w:space="0"/>
+            <w:left w:val="single" w:color="auto" w:sz="12" w:space="0"/>
+            <w:bottom w:val="single" w:color="auto" w:sz="12" w:space="0"/>
+            <w:right w:val="single" w:color="auto" w:sz="12" w:space="0"/>
+            <w:insideH w:val="single" w:color="auto" w:sz="6" w:space="0"/>
+            <w:insideV w:val="single" w:color="auto" w:sz="6" w:space="0"/>
+          </w:tblBorders>
+          <w:tblLayout w:type="fixed"/>
+          <w:tblCellMar>
+            <w:top w:w="0" w:type="dxa"/>
+            <w:left w:w="0" w:type="dxa"/>
+            <w:bottom w:w="0" w:type="dxa"/>
+            <w:right w:w="0" w:type="dxa"/>
+          </w:tblCellMar>
+        </w:tblPrEx>
         <w:trPr>
-          <w:trHeight w:val="20"/>
+          <w:trHeight w:val="20" w:hRule="atLeast"/>
           <w:jc w:val="center"/>
         </w:trPr>
         <w:tc>
@@ -1359,7 +1453,7 @@
             </w:pPr>
             <w:r>
               <w:rPr>
-                <w:rFonts w:ascii="楷体_GB2312" w:eastAsia="楷体_GB2312" w:hint="eastAsia"/>
+                <w:rFonts w:hint="eastAsia" w:ascii="楷体_GB2312" w:eastAsia="楷体_GB2312"/>
                 <w:sz w:val="24"/>
                 <w:szCs w:val="24"/>
               </w:rPr>
@@ -1368,13 +1462,13 @@
           </w:p>
         </w:tc>
       </w:tr>
-      <w:bookmarkEnd w:id="1"/>
+      <w:bookmarkEnd w:id="0"/>
     </w:tbl>
     <w:p/>
     <w:p>
       <w:pPr>
-        <w:spacing w:beforeLines="50" w:before="156" w:line="400" w:lineRule="exact"/>
-        <w:ind w:rightChars="-1" w:right="-2"/>
+        <w:spacing w:before="156" w:beforeLines="50" w:line="400" w:lineRule="exact"/>
+        <w:ind w:right="-2" w:rightChars="-1"/>
         <w:jc w:val="center"/>
         <w:rPr>
           <w:rFonts w:ascii="楷体_GB2312" w:eastAsia="楷体_GB2312"/>
@@ -1395,22 +1489,25 @@
     </w:p>
     <w:tbl>
       <w:tblPr>
-        <w:tblW w:w="0" w:type="auto"/>
+        <w:tblStyle w:val="3"/>
+        <w:tblW w:w="6290" w:type="dxa"/>
         <w:jc w:val="center"/>
+        <w:tblInd w:w="0" w:type="dxa"/>
         <w:tblBorders>
-          <w:top w:val="single" w:sz="12" w:space="0" w:color="auto"/>
-          <w:left w:val="single" w:sz="12" w:space="0" w:color="auto"/>
-          <w:bottom w:val="single" w:sz="12" w:space="0" w:color="auto"/>
-          <w:right w:val="single" w:sz="12" w:space="0" w:color="auto"/>
-          <w:insideH w:val="single" w:sz="6" w:space="0" w:color="auto"/>
-          <w:insideV w:val="single" w:sz="6" w:space="0" w:color="auto"/>
+          <w:top w:val="single" w:color="auto" w:sz="12" w:space="0"/>
+          <w:left w:val="single" w:color="auto" w:sz="12" w:space="0"/>
+          <w:bottom w:val="single" w:color="auto" w:sz="12" w:space="0"/>
+          <w:right w:val="single" w:color="auto" w:sz="12" w:space="0"/>
+          <w:insideH w:val="single" w:color="auto" w:sz="6" w:space="0"/>
+          <w:insideV w:val="single" w:color="auto" w:sz="6" w:space="0"/>
         </w:tblBorders>
         <w:tblLayout w:type="fixed"/>
         <w:tblCellMar>
+          <w:top w:w="0" w:type="dxa"/>
           <w:left w:w="0" w:type="dxa"/>
+          <w:bottom w:w="0" w:type="dxa"/>
           <w:right w:w="0" w:type="dxa"/>
         </w:tblCellMar>
-        <w:tblLook w:val="0000" w:firstRow="0" w:lastRow="0" w:firstColumn="0" w:lastColumn="0" w:noHBand="0" w:noVBand="0"/>
       </w:tblPr>
       <w:tblGrid>
         <w:gridCol w:w="1258"/>
@@ -1420,8 +1517,25 @@
         <w:gridCol w:w="1258"/>
       </w:tblGrid>
       <w:tr>
+        <w:tblPrEx>
+          <w:tblBorders>
+            <w:top w:val="single" w:color="auto" w:sz="12" w:space="0"/>
+            <w:left w:val="single" w:color="auto" w:sz="12" w:space="0"/>
+            <w:bottom w:val="single" w:color="auto" w:sz="12" w:space="0"/>
+            <w:right w:val="single" w:color="auto" w:sz="12" w:space="0"/>
+            <w:insideH w:val="single" w:color="auto" w:sz="6" w:space="0"/>
+            <w:insideV w:val="single" w:color="auto" w:sz="6" w:space="0"/>
+          </w:tblBorders>
+          <w:tblLayout w:type="fixed"/>
+          <w:tblCellMar>
+            <w:top w:w="0" w:type="dxa"/>
+            <w:left w:w="0" w:type="dxa"/>
+            <w:bottom w:w="0" w:type="dxa"/>
+            <w:right w:w="0" w:type="dxa"/>
+          </w:tblCellMar>
+        </w:tblPrEx>
         <w:trPr>
-          <w:trHeight w:val="20"/>
+          <w:trHeight w:val="20" w:hRule="atLeast"/>
           <w:jc w:val="center"/>
         </w:trPr>
         <w:tc>
@@ -1444,11 +1558,9 @@
                 <w:szCs w:val="24"/>
               </w:rPr>
             </w:pPr>
-            <w:bookmarkStart w:id="2" w:name="table2"/>
-            <w:bookmarkEnd w:id="2"/>
-            <w:r>
-              <w:rPr>
-                <w:rFonts w:ascii="楷体_GB2312" w:eastAsia="楷体_GB2312" w:hint="eastAsia"/>
+            <w:r>
+              <w:rPr>
+                <w:rFonts w:hint="eastAsia" w:ascii="楷体_GB2312" w:eastAsia="楷体_GB2312"/>
                 <w:b/>
                 <w:bCs/>
                 <w:kern w:val="0"/>
@@ -1478,7 +1590,7 @@
             </w:pPr>
             <w:r>
               <w:rPr>
-                <w:rFonts w:ascii="楷体_GB2312" w:eastAsia="楷体_GB2312" w:hint="eastAsia"/>
+                <w:rFonts w:hint="eastAsia" w:ascii="楷体_GB2312" w:eastAsia="楷体_GB2312"/>
                 <w:b/>
                 <w:sz w:val="24"/>
                 <w:szCs w:val="24"/>
@@ -1506,7 +1618,7 @@
             </w:pPr>
             <w:r>
               <w:rPr>
-                <w:rFonts w:ascii="楷体_GB2312" w:eastAsia="楷体_GB2312" w:hint="eastAsia"/>
+                <w:rFonts w:hint="eastAsia" w:ascii="楷体_GB2312" w:eastAsia="楷体_GB2312"/>
                 <w:b/>
                 <w:sz w:val="24"/>
                 <w:szCs w:val="24"/>
@@ -1534,7 +1646,7 @@
             </w:pPr>
             <w:r>
               <w:rPr>
-                <w:rFonts w:ascii="楷体_GB2312" w:eastAsia="楷体_GB2312" w:hint="eastAsia"/>
+                <w:rFonts w:hint="eastAsia" w:ascii="楷体_GB2312" w:eastAsia="楷体_GB2312"/>
                 <w:b/>
                 <w:sz w:val="24"/>
                 <w:szCs w:val="24"/>
@@ -1555,7 +1667,7 @@
             </w:pPr>
             <w:r>
               <w:rPr>
-                <w:rFonts w:ascii="楷体_GB2312" w:eastAsia="楷体_GB2312" w:hint="eastAsia"/>
+                <w:rFonts w:hint="eastAsia" w:ascii="楷体_GB2312" w:eastAsia="楷体_GB2312"/>
                 <w:b/>
                 <w:sz w:val="24"/>
                 <w:szCs w:val="24"/>
@@ -1566,14 +1678,31 @@
         </w:tc>
       </w:tr>
       <w:tr>
+        <w:tblPrEx>
+          <w:tblBorders>
+            <w:top w:val="single" w:color="auto" w:sz="12" w:space="0"/>
+            <w:left w:val="single" w:color="auto" w:sz="12" w:space="0"/>
+            <w:bottom w:val="single" w:color="auto" w:sz="12" w:space="0"/>
+            <w:right w:val="single" w:color="auto" w:sz="12" w:space="0"/>
+            <w:insideH w:val="single" w:color="auto" w:sz="6" w:space="0"/>
+            <w:insideV w:val="single" w:color="auto" w:sz="6" w:space="0"/>
+          </w:tblBorders>
+          <w:tblLayout w:type="fixed"/>
+          <w:tblCellMar>
+            <w:top w:w="0" w:type="dxa"/>
+            <w:left w:w="0" w:type="dxa"/>
+            <w:bottom w:w="0" w:type="dxa"/>
+            <w:right w:w="0" w:type="dxa"/>
+          </w:tblCellMar>
+        </w:tblPrEx>
         <w:trPr>
-          <w:trHeight w:val="396"/>
+          <w:trHeight w:val="396" w:hRule="atLeast"/>
           <w:jc w:val="center"/>
         </w:trPr>
         <w:tc>
           <w:tcPr>
             <w:tcW w:w="1258" w:type="dxa"/>
-            <w:vMerge/>
+            <w:vMerge w:val="continue"/>
             <w:vAlign w:val="center"/>
           </w:tcPr>
           <w:p>
@@ -1593,7 +1722,7 @@
           <w:tcPr>
             <w:tcW w:w="1258" w:type="dxa"/>
             <w:tcBorders>
-              <w:right w:val="single" w:sz="4" w:space="0" w:color="auto"/>
+              <w:right w:val="single" w:color="auto" w:sz="4" w:space="0"/>
             </w:tcBorders>
             <w:vAlign w:val="center"/>
           </w:tcPr>
@@ -1610,7 +1739,7 @@
             </w:pPr>
             <w:r>
               <w:rPr>
-                <w:rFonts w:ascii="楷体_GB2312" w:eastAsia="楷体_GB2312" w:hint="eastAsia"/>
+                <w:rFonts w:hint="eastAsia" w:ascii="楷体_GB2312" w:eastAsia="楷体_GB2312"/>
                 <w:b/>
                 <w:sz w:val="24"/>
                 <w:szCs w:val="24"/>
@@ -1623,7 +1752,7 @@
           <w:tcPr>
             <w:tcW w:w="1258" w:type="dxa"/>
             <w:tcBorders>
-              <w:left w:val="single" w:sz="4" w:space="0" w:color="auto"/>
+              <w:left w:val="single" w:color="auto" w:sz="4" w:space="0"/>
             </w:tcBorders>
             <w:vAlign w:val="center"/>
           </w:tcPr>
@@ -1640,7 +1769,7 @@
             </w:pPr>
             <w:r>
               <w:rPr>
-                <w:rFonts w:ascii="楷体_GB2312" w:eastAsia="楷体_GB2312" w:hint="eastAsia"/>
+                <w:rFonts w:hint="eastAsia" w:ascii="楷体_GB2312" w:eastAsia="楷体_GB2312"/>
                 <w:b/>
                 <w:sz w:val="24"/>
                 <w:szCs w:val="24"/>
@@ -1652,26 +1781,26 @@
         <w:tc>
           <w:tcPr>
             <w:tcW w:w="1258" w:type="dxa"/>
-            <w:vMerge/>
-            <w:vAlign w:val="center"/>
-          </w:tcPr>
-          <w:p>
-            <w:pPr>
-              <w:spacing w:line="390" w:lineRule="exact"/>
-              <w:jc w:val="center"/>
-              <w:rPr>
-                <w:rFonts w:ascii="楷体_GB2312" w:eastAsia="楷体_GB2312"/>
-                <w:b/>
-                <w:sz w:val="24"/>
-                <w:szCs w:val="24"/>
-              </w:rPr>
-            </w:pPr>
-          </w:p>
-        </w:tc>
-        <w:tc>
-          <w:tcPr>
-            <w:tcW w:w="1258" w:type="dxa"/>
-            <w:vMerge/>
+            <w:vMerge w:val="continue"/>
+            <w:vAlign w:val="center"/>
+          </w:tcPr>
+          <w:p>
+            <w:pPr>
+              <w:spacing w:line="390" w:lineRule="exact"/>
+              <w:jc w:val="center"/>
+              <w:rPr>
+                <w:rFonts w:ascii="楷体_GB2312" w:eastAsia="楷体_GB2312"/>
+                <w:b/>
+                <w:sz w:val="24"/>
+                <w:szCs w:val="24"/>
+              </w:rPr>
+            </w:pPr>
+          </w:p>
+        </w:tc>
+        <w:tc>
+          <w:tcPr>
+            <w:tcW w:w="1258" w:type="dxa"/>
+            <w:vMerge w:val="continue"/>
             <w:vAlign w:val="center"/>
           </w:tcPr>
           <w:p>
@@ -1689,8 +1818,25 @@
         </w:tc>
       </w:tr>
       <w:tr>
+        <w:tblPrEx>
+          <w:tblBorders>
+            <w:top w:val="single" w:color="auto" w:sz="12" w:space="0"/>
+            <w:left w:val="single" w:color="auto" w:sz="12" w:space="0"/>
+            <w:bottom w:val="single" w:color="auto" w:sz="12" w:space="0"/>
+            <w:right w:val="single" w:color="auto" w:sz="12" w:space="0"/>
+            <w:insideH w:val="single" w:color="auto" w:sz="6" w:space="0"/>
+            <w:insideV w:val="single" w:color="auto" w:sz="6" w:space="0"/>
+          </w:tblBorders>
+          <w:tblLayout w:type="fixed"/>
+          <w:tblCellMar>
+            <w:top w:w="0" w:type="dxa"/>
+            <w:left w:w="0" w:type="dxa"/>
+            <w:bottom w:w="0" w:type="dxa"/>
+            <w:right w:w="0" w:type="dxa"/>
+          </w:tblCellMar>
+        </w:tblPrEx>
         <w:trPr>
-          <w:trHeight w:val="20"/>
+          <w:trHeight w:val="20" w:hRule="atLeast"/>
           <w:jc w:val="center"/>
         </w:trPr>
         <w:tc>
@@ -1712,7 +1858,7 @@
             </w:pPr>
             <w:r>
               <w:rPr>
-                <w:rFonts w:ascii="楷体_GB2312" w:eastAsia="楷体_GB2312" w:hint="eastAsia"/>
+                <w:rFonts w:hint="eastAsia" w:ascii="楷体_GB2312" w:eastAsia="楷体_GB2312"/>
                 <w:kern w:val="0"/>
                 <w:sz w:val="24"/>
                 <w:szCs w:val="24"/>
@@ -1725,7 +1871,7 @@
           <w:tcPr>
             <w:tcW w:w="1258" w:type="dxa"/>
             <w:tcBorders>
-              <w:right w:val="single" w:sz="4" w:space="0" w:color="auto"/>
+              <w:right w:val="single" w:color="auto" w:sz="4" w:space="0"/>
             </w:tcBorders>
             <w:vAlign w:val="center"/>
           </w:tcPr>
@@ -1734,16 +1880,18 @@
               <w:spacing w:line="390" w:lineRule="exact"/>
               <w:jc w:val="center"/>
               <w:rPr>
-                <w:rFonts w:ascii="楷体_GB2312" w:eastAsia="楷体_GB2312"/>
-                <w:sz w:val="24"/>
-                <w:szCs w:val="24"/>
-              </w:rPr>
-            </w:pPr>
-            <w:r>
-              <w:rPr>
-                <w:rFonts w:ascii="楷体_GB2312" w:eastAsia="楷体_GB2312"/>
-                <w:sz w:val="24"/>
-                <w:szCs w:val="24"/>
+                <w:rFonts w:hint="eastAsia" w:ascii="楷体_GB2312" w:eastAsia="楷体_GB2312"/>
+                <w:sz w:val="24"/>
+                <w:szCs w:val="24"/>
+                <w:lang w:eastAsia="zh-CN"/>
+              </w:rPr>
+            </w:pPr>
+            <w:r>
+              <w:rPr>
+                <w:rFonts w:hint="eastAsia" w:ascii="楷体_GB2312" w:eastAsia="楷体_GB2312"/>
+                <w:sz w:val="24"/>
+                <w:szCs w:val="24"/>
+                <w:lang w:eastAsia="zh-CN"/>
               </w:rPr>
               <w:t>0.13</w:t>
             </w:r>
@@ -1753,7 +1901,7 @@
           <w:tcPr>
             <w:tcW w:w="1258" w:type="dxa"/>
             <w:tcBorders>
-              <w:left w:val="single" w:sz="4" w:space="0" w:color="auto"/>
+              <w:left w:val="single" w:color="auto" w:sz="4" w:space="0"/>
             </w:tcBorders>
             <w:vAlign w:val="center"/>
           </w:tcPr>
@@ -1771,7 +1919,7 @@
             </w:pPr>
             <w:r>
               <w:rPr>
-                <w:rFonts w:ascii="楷体_GB2312" w:eastAsia="楷体_GB2312" w:hint="eastAsia"/>
+                <w:rFonts w:hint="eastAsia" w:ascii="楷体_GB2312" w:eastAsia="楷体_GB2312"/>
                 <w:kern w:val="0"/>
                 <w:sz w:val="24"/>
                 <w:szCs w:val="24"/>
@@ -1791,16 +1939,18 @@
               <w:spacing w:line="390" w:lineRule="exact"/>
               <w:jc w:val="center"/>
               <w:rPr>
-                <w:rFonts w:ascii="楷体_GB2312" w:eastAsia="楷体_GB2312"/>
-                <w:sz w:val="24"/>
-                <w:szCs w:val="24"/>
-              </w:rPr>
-            </w:pPr>
-            <w:r>
-              <w:rPr>
-                <w:rFonts w:ascii="楷体_GB2312" w:eastAsia="楷体_GB2312"/>
-                <w:sz w:val="24"/>
-                <w:szCs w:val="24"/>
+                <w:rFonts w:hint="eastAsia" w:ascii="楷体_GB2312" w:eastAsia="楷体_GB2312"/>
+                <w:sz w:val="24"/>
+                <w:szCs w:val="24"/>
+                <w:lang w:eastAsia="zh-CN"/>
+              </w:rPr>
+            </w:pPr>
+            <w:r>
+              <w:rPr>
+                <w:rFonts w:hint="eastAsia" w:ascii="楷体_GB2312" w:eastAsia="楷体_GB2312"/>
+                <w:sz w:val="24"/>
+                <w:szCs w:val="24"/>
+                <w:lang w:eastAsia="zh-CN"/>
               </w:rPr>
               <w:t>0.03</w:t>
             </w:r>
@@ -1817,16 +1967,18 @@
               <w:spacing w:line="390" w:lineRule="exact"/>
               <w:jc w:val="center"/>
               <w:rPr>
-                <w:rFonts w:ascii="楷体_GB2312" w:eastAsia="楷体_GB2312"/>
-                <w:sz w:val="24"/>
-                <w:szCs w:val="24"/>
-              </w:rPr>
-            </w:pPr>
-            <w:r>
-              <w:rPr>
-                <w:rFonts w:ascii="楷体_GB2312" w:eastAsia="楷体_GB2312"/>
-                <w:sz w:val="24"/>
-                <w:szCs w:val="24"/>
+                <w:rFonts w:hint="eastAsia" w:ascii="楷体_GB2312" w:eastAsia="楷体_GB2312"/>
+                <w:sz w:val="24"/>
+                <w:szCs w:val="24"/>
+                <w:lang w:eastAsia="zh-CN"/>
+              </w:rPr>
+            </w:pPr>
+            <w:r>
+              <w:rPr>
+                <w:rFonts w:hint="eastAsia" w:ascii="楷体_GB2312" w:eastAsia="楷体_GB2312"/>
+                <w:sz w:val="24"/>
+                <w:szCs w:val="24"/>
+                <w:lang w:eastAsia="zh-CN"/>
               </w:rPr>
               <w:t>4.11%</w:t>
             </w:r>
@@ -1834,8 +1986,25 @@
         </w:tc>
       </w:tr>
       <w:tr>
+        <w:tblPrEx>
+          <w:tblBorders>
+            <w:top w:val="single" w:color="auto" w:sz="12" w:space="0"/>
+            <w:left w:val="single" w:color="auto" w:sz="12" w:space="0"/>
+            <w:bottom w:val="single" w:color="auto" w:sz="12" w:space="0"/>
+            <w:right w:val="single" w:color="auto" w:sz="12" w:space="0"/>
+            <w:insideH w:val="single" w:color="auto" w:sz="6" w:space="0"/>
+            <w:insideV w:val="single" w:color="auto" w:sz="6" w:space="0"/>
+          </w:tblBorders>
+          <w:tblLayout w:type="fixed"/>
+          <w:tblCellMar>
+            <w:top w:w="0" w:type="dxa"/>
+            <w:left w:w="0" w:type="dxa"/>
+            <w:bottom w:w="0" w:type="dxa"/>
+            <w:right w:w="0" w:type="dxa"/>
+          </w:tblCellMar>
+        </w:tblPrEx>
         <w:trPr>
-          <w:trHeight w:val="20"/>
+          <w:trHeight w:val="20" w:hRule="atLeast"/>
           <w:jc w:val="center"/>
         </w:trPr>
         <w:tc>
@@ -1857,7 +2026,7 @@
             </w:pPr>
             <w:r>
               <w:rPr>
-                <w:rFonts w:ascii="楷体_GB2312" w:eastAsia="楷体_GB2312" w:hint="eastAsia"/>
+                <w:rFonts w:hint="eastAsia" w:ascii="楷体_GB2312" w:eastAsia="楷体_GB2312"/>
                 <w:kern w:val="0"/>
                 <w:sz w:val="24"/>
                 <w:szCs w:val="24"/>
@@ -1870,7 +2039,7 @@
           <w:tcPr>
             <w:tcW w:w="1258" w:type="dxa"/>
             <w:tcBorders>
-              <w:right w:val="single" w:sz="4" w:space="0" w:color="auto"/>
+              <w:right w:val="single" w:color="auto" w:sz="4" w:space="0"/>
             </w:tcBorders>
             <w:vAlign w:val="center"/>
           </w:tcPr>
@@ -1879,16 +2048,18 @@
               <w:spacing w:line="390" w:lineRule="exact"/>
               <w:jc w:val="center"/>
               <w:rPr>
-                <w:rFonts w:ascii="楷体_GB2312" w:eastAsia="楷体_GB2312"/>
-                <w:sz w:val="24"/>
-                <w:szCs w:val="24"/>
-              </w:rPr>
-            </w:pPr>
-            <w:r>
-              <w:rPr>
-                <w:rFonts w:ascii="楷体_GB2312" w:eastAsia="楷体_GB2312"/>
-                <w:sz w:val="24"/>
-                <w:szCs w:val="24"/>
+                <w:rFonts w:hint="eastAsia" w:ascii="楷体_GB2312" w:eastAsia="楷体_GB2312"/>
+                <w:sz w:val="24"/>
+                <w:szCs w:val="24"/>
+                <w:lang w:eastAsia="zh-CN"/>
+              </w:rPr>
+            </w:pPr>
+            <w:r>
+              <w:rPr>
+                <w:rFonts w:hint="eastAsia" w:ascii="楷体_GB2312" w:eastAsia="楷体_GB2312"/>
+                <w:sz w:val="24"/>
+                <w:szCs w:val="24"/>
+                <w:lang w:eastAsia="zh-CN"/>
               </w:rPr>
               <w:t>0.28</w:t>
             </w:r>
@@ -1898,7 +2069,7 @@
           <w:tcPr>
             <w:tcW w:w="1258" w:type="dxa"/>
             <w:tcBorders>
-              <w:left w:val="single" w:sz="4" w:space="0" w:color="auto"/>
+              <w:left w:val="single" w:color="auto" w:sz="4" w:space="0"/>
             </w:tcBorders>
             <w:vAlign w:val="center"/>
           </w:tcPr>
@@ -1916,7 +2087,7 @@
             </w:pPr>
             <w:r>
               <w:rPr>
-                <w:rFonts w:ascii="楷体_GB2312" w:eastAsia="楷体_GB2312" w:hint="eastAsia"/>
+                <w:rFonts w:hint="eastAsia" w:ascii="楷体_GB2312" w:eastAsia="楷体_GB2312"/>
                 <w:kern w:val="0"/>
                 <w:sz w:val="24"/>
                 <w:szCs w:val="24"/>
@@ -1928,25 +2099,25 @@
         <w:tc>
           <w:tcPr>
             <w:tcW w:w="1258" w:type="dxa"/>
-            <w:vMerge/>
-            <w:vAlign w:val="center"/>
-          </w:tcPr>
-          <w:p>
-            <w:pPr>
-              <w:spacing w:line="390" w:lineRule="exact"/>
-              <w:jc w:val="center"/>
-              <w:rPr>
-                <w:rFonts w:ascii="楷体_GB2312" w:eastAsia="楷体_GB2312"/>
-                <w:sz w:val="24"/>
-                <w:szCs w:val="24"/>
-              </w:rPr>
-            </w:pPr>
-          </w:p>
-        </w:tc>
-        <w:tc>
-          <w:tcPr>
-            <w:tcW w:w="1258" w:type="dxa"/>
-            <w:vMerge/>
+            <w:vMerge w:val="continue"/>
+            <w:vAlign w:val="center"/>
+          </w:tcPr>
+          <w:p>
+            <w:pPr>
+              <w:spacing w:line="390" w:lineRule="exact"/>
+              <w:jc w:val="center"/>
+              <w:rPr>
+                <w:rFonts w:ascii="楷体_GB2312" w:eastAsia="楷体_GB2312"/>
+                <w:sz w:val="24"/>
+                <w:szCs w:val="24"/>
+              </w:rPr>
+            </w:pPr>
+          </w:p>
+        </w:tc>
+        <w:tc>
+          <w:tcPr>
+            <w:tcW w:w="1258" w:type="dxa"/>
+            <w:vMerge w:val="continue"/>
             <w:vAlign w:val="center"/>
           </w:tcPr>
           <w:p>
@@ -1963,8 +2134,25 @@
         </w:tc>
       </w:tr>
       <w:tr>
+        <w:tblPrEx>
+          <w:tblBorders>
+            <w:top w:val="single" w:color="auto" w:sz="12" w:space="0"/>
+            <w:left w:val="single" w:color="auto" w:sz="12" w:space="0"/>
+            <w:bottom w:val="single" w:color="auto" w:sz="12" w:space="0"/>
+            <w:right w:val="single" w:color="auto" w:sz="12" w:space="0"/>
+            <w:insideH w:val="single" w:color="auto" w:sz="6" w:space="0"/>
+            <w:insideV w:val="single" w:color="auto" w:sz="6" w:space="0"/>
+          </w:tblBorders>
+          <w:tblLayout w:type="fixed"/>
+          <w:tblCellMar>
+            <w:top w:w="0" w:type="dxa"/>
+            <w:left w:w="0" w:type="dxa"/>
+            <w:bottom w:w="0" w:type="dxa"/>
+            <w:right w:w="0" w:type="dxa"/>
+          </w:tblCellMar>
+        </w:tblPrEx>
         <w:trPr>
-          <w:trHeight w:val="20"/>
+          <w:trHeight w:val="20" w:hRule="atLeast"/>
           <w:jc w:val="center"/>
         </w:trPr>
         <w:tc>
@@ -1986,7 +2174,7 @@
             </w:pPr>
             <w:r>
               <w:rPr>
-                <w:rFonts w:ascii="楷体_GB2312" w:eastAsia="楷体_GB2312" w:hint="eastAsia"/>
+                <w:rFonts w:hint="eastAsia" w:ascii="楷体_GB2312" w:eastAsia="楷体_GB2312"/>
                 <w:kern w:val="0"/>
                 <w:sz w:val="24"/>
                 <w:szCs w:val="24"/>
@@ -1999,7 +2187,7 @@
           <w:tcPr>
             <w:tcW w:w="1258" w:type="dxa"/>
             <w:tcBorders>
-              <w:right w:val="single" w:sz="4" w:space="0" w:color="auto"/>
+              <w:right w:val="single" w:color="auto" w:sz="4" w:space="0"/>
             </w:tcBorders>
             <w:vAlign w:val="center"/>
           </w:tcPr>
@@ -2008,16 +2196,18 @@
               <w:spacing w:line="390" w:lineRule="exact"/>
               <w:jc w:val="center"/>
               <w:rPr>
-                <w:rFonts w:ascii="楷体_GB2312" w:eastAsia="楷体_GB2312"/>
-                <w:sz w:val="24"/>
-                <w:szCs w:val="24"/>
-              </w:rPr>
-            </w:pPr>
-            <w:r>
-              <w:rPr>
-                <w:rFonts w:ascii="楷体_GB2312" w:eastAsia="楷体_GB2312"/>
-                <w:sz w:val="24"/>
-                <w:szCs w:val="24"/>
+                <w:rFonts w:hint="eastAsia" w:ascii="楷体_GB2312" w:eastAsia="楷体_GB2312"/>
+                <w:sz w:val="24"/>
+                <w:szCs w:val="24"/>
+                <w:lang w:eastAsia="zh-CN"/>
+              </w:rPr>
+            </w:pPr>
+            <w:r>
+              <w:rPr>
+                <w:rFonts w:hint="eastAsia" w:ascii="楷体_GB2312" w:eastAsia="楷体_GB2312"/>
+                <w:sz w:val="24"/>
+                <w:szCs w:val="24"/>
+                <w:lang w:eastAsia="zh-CN"/>
               </w:rPr>
               <w:t>0.41</w:t>
             </w:r>
@@ -2027,7 +2217,7 @@
           <w:tcPr>
             <w:tcW w:w="1258" w:type="dxa"/>
             <w:tcBorders>
-              <w:left w:val="single" w:sz="4" w:space="0" w:color="auto"/>
+              <w:left w:val="single" w:color="auto" w:sz="4" w:space="0"/>
             </w:tcBorders>
             <w:vAlign w:val="center"/>
           </w:tcPr>
@@ -2045,7 +2235,7 @@
             </w:pPr>
             <w:r>
               <w:rPr>
-                <w:rFonts w:ascii="楷体_GB2312" w:eastAsia="楷体_GB2312" w:hint="eastAsia"/>
+                <w:rFonts w:hint="eastAsia" w:ascii="楷体_GB2312" w:eastAsia="楷体_GB2312"/>
                 <w:kern w:val="0"/>
                 <w:sz w:val="24"/>
                 <w:szCs w:val="24"/>
@@ -2057,25 +2247,25 @@
         <w:tc>
           <w:tcPr>
             <w:tcW w:w="1258" w:type="dxa"/>
-            <w:vMerge/>
-            <w:vAlign w:val="center"/>
-          </w:tcPr>
-          <w:p>
-            <w:pPr>
-              <w:spacing w:line="390" w:lineRule="exact"/>
-              <w:jc w:val="center"/>
-              <w:rPr>
-                <w:rFonts w:ascii="楷体_GB2312" w:eastAsia="楷体_GB2312"/>
-                <w:sz w:val="24"/>
-                <w:szCs w:val="24"/>
-              </w:rPr>
-            </w:pPr>
-          </w:p>
-        </w:tc>
-        <w:tc>
-          <w:tcPr>
-            <w:tcW w:w="1258" w:type="dxa"/>
-            <w:vMerge/>
+            <w:vMerge w:val="continue"/>
+            <w:vAlign w:val="center"/>
+          </w:tcPr>
+          <w:p>
+            <w:pPr>
+              <w:spacing w:line="390" w:lineRule="exact"/>
+              <w:jc w:val="center"/>
+              <w:rPr>
+                <w:rFonts w:ascii="楷体_GB2312" w:eastAsia="楷体_GB2312"/>
+                <w:sz w:val="24"/>
+                <w:szCs w:val="24"/>
+              </w:rPr>
+            </w:pPr>
+          </w:p>
+        </w:tc>
+        <w:tc>
+          <w:tcPr>
+            <w:tcW w:w="1258" w:type="dxa"/>
+            <w:vMerge w:val="continue"/>
             <w:vAlign w:val="center"/>
           </w:tcPr>
           <w:p>
@@ -2092,8 +2282,25 @@
         </w:tc>
       </w:tr>
       <w:tr>
+        <w:tblPrEx>
+          <w:tblBorders>
+            <w:top w:val="single" w:color="auto" w:sz="12" w:space="0"/>
+            <w:left w:val="single" w:color="auto" w:sz="12" w:space="0"/>
+            <w:bottom w:val="single" w:color="auto" w:sz="12" w:space="0"/>
+            <w:right w:val="single" w:color="auto" w:sz="12" w:space="0"/>
+            <w:insideH w:val="single" w:color="auto" w:sz="6" w:space="0"/>
+            <w:insideV w:val="single" w:color="auto" w:sz="6" w:space="0"/>
+          </w:tblBorders>
+          <w:tblLayout w:type="fixed"/>
+          <w:tblCellMar>
+            <w:top w:w="0" w:type="dxa"/>
+            <w:left w:w="0" w:type="dxa"/>
+            <w:bottom w:w="0" w:type="dxa"/>
+            <w:right w:w="0" w:type="dxa"/>
+          </w:tblCellMar>
+        </w:tblPrEx>
         <w:trPr>
-          <w:trHeight w:val="20"/>
+          <w:trHeight w:val="20" w:hRule="atLeast"/>
           <w:jc w:val="center"/>
         </w:trPr>
         <w:tc>
@@ -2115,7 +2322,7 @@
             </w:pPr>
             <w:r>
               <w:rPr>
-                <w:rFonts w:ascii="楷体_GB2312" w:eastAsia="楷体_GB2312" w:hint="eastAsia"/>
+                <w:rFonts w:hint="eastAsia" w:ascii="楷体_GB2312" w:eastAsia="楷体_GB2312"/>
                 <w:kern w:val="0"/>
                 <w:sz w:val="24"/>
                 <w:szCs w:val="24"/>
@@ -2128,7 +2335,7 @@
           <w:tcPr>
             <w:tcW w:w="1258" w:type="dxa"/>
             <w:tcBorders>
-              <w:right w:val="single" w:sz="4" w:space="0" w:color="auto"/>
+              <w:right w:val="single" w:color="auto" w:sz="4" w:space="0"/>
             </w:tcBorders>
             <w:vAlign w:val="center"/>
           </w:tcPr>
@@ -2137,16 +2344,18 @@
               <w:spacing w:line="390" w:lineRule="exact"/>
               <w:jc w:val="center"/>
               <w:rPr>
-                <w:rFonts w:ascii="楷体_GB2312" w:eastAsia="楷体_GB2312"/>
-                <w:sz w:val="24"/>
-                <w:szCs w:val="24"/>
-              </w:rPr>
-            </w:pPr>
-            <w:r>
-              <w:rPr>
-                <w:rFonts w:ascii="楷体_GB2312" w:eastAsia="楷体_GB2312"/>
-                <w:sz w:val="24"/>
-                <w:szCs w:val="24"/>
+                <w:rFonts w:hint="eastAsia" w:ascii="楷体_GB2312" w:eastAsia="楷体_GB2312"/>
+                <w:sz w:val="24"/>
+                <w:szCs w:val="24"/>
+                <w:lang w:eastAsia="zh-CN"/>
+              </w:rPr>
+            </w:pPr>
+            <w:r>
+              <w:rPr>
+                <w:rFonts w:hint="eastAsia" w:ascii="楷体_GB2312" w:eastAsia="楷体_GB2312"/>
+                <w:sz w:val="24"/>
+                <w:szCs w:val="24"/>
+                <w:lang w:eastAsia="zh-CN"/>
               </w:rPr>
               <w:t>0.57</w:t>
             </w:r>
@@ -2156,7 +2365,7 @@
           <w:tcPr>
             <w:tcW w:w="1258" w:type="dxa"/>
             <w:tcBorders>
-              <w:left w:val="single" w:sz="4" w:space="0" w:color="auto"/>
+              <w:left w:val="single" w:color="auto" w:sz="4" w:space="0"/>
             </w:tcBorders>
             <w:vAlign w:val="center"/>
           </w:tcPr>
@@ -2174,7 +2383,7 @@
             </w:pPr>
             <w:r>
               <w:rPr>
-                <w:rFonts w:ascii="楷体_GB2312" w:eastAsia="楷体_GB2312" w:hint="eastAsia"/>
+                <w:rFonts w:hint="eastAsia" w:ascii="楷体_GB2312" w:eastAsia="楷体_GB2312"/>
                 <w:kern w:val="0"/>
                 <w:sz w:val="24"/>
                 <w:szCs w:val="24"/>
@@ -2186,25 +2395,25 @@
         <w:tc>
           <w:tcPr>
             <w:tcW w:w="1258" w:type="dxa"/>
-            <w:vMerge/>
-            <w:vAlign w:val="center"/>
-          </w:tcPr>
-          <w:p>
-            <w:pPr>
-              <w:spacing w:line="390" w:lineRule="exact"/>
-              <w:jc w:val="center"/>
-              <w:rPr>
-                <w:rFonts w:ascii="楷体_GB2312" w:eastAsia="楷体_GB2312"/>
-                <w:sz w:val="24"/>
-                <w:szCs w:val="24"/>
-              </w:rPr>
-            </w:pPr>
-          </w:p>
-        </w:tc>
-        <w:tc>
-          <w:tcPr>
-            <w:tcW w:w="1258" w:type="dxa"/>
-            <w:vMerge/>
+            <w:vMerge w:val="continue"/>
+            <w:vAlign w:val="center"/>
+          </w:tcPr>
+          <w:p>
+            <w:pPr>
+              <w:spacing w:line="390" w:lineRule="exact"/>
+              <w:jc w:val="center"/>
+              <w:rPr>
+                <w:rFonts w:ascii="楷体_GB2312" w:eastAsia="楷体_GB2312"/>
+                <w:sz w:val="24"/>
+                <w:szCs w:val="24"/>
+              </w:rPr>
+            </w:pPr>
+          </w:p>
+        </w:tc>
+        <w:tc>
+          <w:tcPr>
+            <w:tcW w:w="1258" w:type="dxa"/>
+            <w:vMerge w:val="continue"/>
             <w:vAlign w:val="center"/>
           </w:tcPr>
           <w:p>
@@ -2221,8 +2430,25 @@
         </w:tc>
       </w:tr>
       <w:tr>
+        <w:tblPrEx>
+          <w:tblBorders>
+            <w:top w:val="single" w:color="auto" w:sz="12" w:space="0"/>
+            <w:left w:val="single" w:color="auto" w:sz="12" w:space="0"/>
+            <w:bottom w:val="single" w:color="auto" w:sz="12" w:space="0"/>
+            <w:right w:val="single" w:color="auto" w:sz="12" w:space="0"/>
+            <w:insideH w:val="single" w:color="auto" w:sz="6" w:space="0"/>
+            <w:insideV w:val="single" w:color="auto" w:sz="6" w:space="0"/>
+          </w:tblBorders>
+          <w:tblLayout w:type="fixed"/>
+          <w:tblCellMar>
+            <w:top w:w="0" w:type="dxa"/>
+            <w:left w:w="0" w:type="dxa"/>
+            <w:bottom w:w="0" w:type="dxa"/>
+            <w:right w:w="0" w:type="dxa"/>
+          </w:tblCellMar>
+        </w:tblPrEx>
         <w:trPr>
-          <w:trHeight w:val="20"/>
+          <w:trHeight w:val="20" w:hRule="atLeast"/>
           <w:jc w:val="center"/>
         </w:trPr>
         <w:tc>
@@ -2244,7 +2470,7 @@
             </w:pPr>
             <w:r>
               <w:rPr>
-                <w:rFonts w:ascii="楷体_GB2312" w:eastAsia="楷体_GB2312" w:hint="eastAsia"/>
+                <w:rFonts w:hint="eastAsia" w:ascii="楷体_GB2312" w:eastAsia="楷体_GB2312"/>
                 <w:kern w:val="0"/>
                 <w:sz w:val="24"/>
                 <w:szCs w:val="24"/>
@@ -2257,7 +2483,7 @@
           <w:tcPr>
             <w:tcW w:w="1258" w:type="dxa"/>
             <w:tcBorders>
-              <w:right w:val="single" w:sz="4" w:space="0" w:color="auto"/>
+              <w:right w:val="single" w:color="auto" w:sz="4" w:space="0"/>
             </w:tcBorders>
             <w:vAlign w:val="center"/>
           </w:tcPr>
@@ -2266,16 +2492,18 @@
               <w:spacing w:line="390" w:lineRule="exact"/>
               <w:jc w:val="center"/>
               <w:rPr>
-                <w:rFonts w:ascii="楷体_GB2312" w:eastAsia="楷体_GB2312"/>
-                <w:sz w:val="24"/>
-                <w:szCs w:val="24"/>
-              </w:rPr>
-            </w:pPr>
-            <w:r>
-              <w:rPr>
-                <w:rFonts w:ascii="楷体_GB2312" w:eastAsia="楷体_GB2312"/>
-                <w:sz w:val="24"/>
-                <w:szCs w:val="24"/>
+                <w:rFonts w:hint="eastAsia" w:ascii="楷体_GB2312" w:eastAsia="楷体_GB2312"/>
+                <w:sz w:val="24"/>
+                <w:szCs w:val="24"/>
+                <w:lang w:eastAsia="zh-CN"/>
+              </w:rPr>
+            </w:pPr>
+            <w:r>
+              <w:rPr>
+                <w:rFonts w:hint="eastAsia" w:ascii="楷体_GB2312" w:eastAsia="楷体_GB2312"/>
+                <w:sz w:val="24"/>
+                <w:szCs w:val="24"/>
+                <w:lang w:eastAsia="zh-CN"/>
               </w:rPr>
               <w:t>0.73</w:t>
             </w:r>
@@ -2285,7 +2513,7 @@
           <w:tcPr>
             <w:tcW w:w="1258" w:type="dxa"/>
             <w:tcBorders>
-              <w:left w:val="single" w:sz="4" w:space="0" w:color="auto"/>
+              <w:left w:val="single" w:color="auto" w:sz="4" w:space="0"/>
             </w:tcBorders>
             <w:vAlign w:val="center"/>
           </w:tcPr>
@@ -2295,18 +2523,20 @@
               <w:spacing w:line="390" w:lineRule="exact"/>
               <w:jc w:val="center"/>
               <w:rPr>
-                <w:rFonts w:ascii="楷体_GB2312" w:eastAsia="楷体_GB2312"/>
-                <w:kern w:val="0"/>
-                <w:sz w:val="24"/>
-                <w:szCs w:val="24"/>
-              </w:rPr>
-            </w:pPr>
-            <w:r>
-              <w:rPr>
-                <w:rFonts w:ascii="楷体_GB2312" w:eastAsia="楷体_GB2312"/>
-                <w:kern w:val="0"/>
-                <w:sz w:val="24"/>
-                <w:szCs w:val="24"/>
+                <w:rFonts w:hint="eastAsia" w:ascii="楷体_GB2312" w:eastAsia="楷体_GB2312"/>
+                <w:kern w:val="0"/>
+                <w:sz w:val="24"/>
+                <w:szCs w:val="24"/>
+                <w:lang w:eastAsia="zh-CN"/>
+              </w:rPr>
+            </w:pPr>
+            <w:r>
+              <w:rPr>
+                <w:rFonts w:hint="eastAsia" w:ascii="楷体_GB2312" w:eastAsia="楷体_GB2312"/>
+                <w:kern w:val="0"/>
+                <w:sz w:val="24"/>
+                <w:szCs w:val="24"/>
+                <w:lang w:eastAsia="zh-CN"/>
               </w:rPr>
               <w:t>0.70</w:t>
             </w:r>
@@ -2315,25 +2545,25 @@
         <w:tc>
           <w:tcPr>
             <w:tcW w:w="1258" w:type="dxa"/>
-            <w:vMerge/>
-            <w:vAlign w:val="center"/>
-          </w:tcPr>
-          <w:p>
-            <w:pPr>
-              <w:spacing w:line="390" w:lineRule="exact"/>
-              <w:jc w:val="center"/>
-              <w:rPr>
-                <w:rFonts w:ascii="楷体_GB2312" w:eastAsia="楷体_GB2312"/>
-                <w:sz w:val="24"/>
-                <w:szCs w:val="24"/>
-              </w:rPr>
-            </w:pPr>
-          </w:p>
-        </w:tc>
-        <w:tc>
-          <w:tcPr>
-            <w:tcW w:w="1258" w:type="dxa"/>
-            <w:vMerge/>
+            <w:vMerge w:val="continue"/>
+            <w:vAlign w:val="center"/>
+          </w:tcPr>
+          <w:p>
+            <w:pPr>
+              <w:spacing w:line="390" w:lineRule="exact"/>
+              <w:jc w:val="center"/>
+              <w:rPr>
+                <w:rFonts w:ascii="楷体_GB2312" w:eastAsia="楷体_GB2312"/>
+                <w:sz w:val="24"/>
+                <w:szCs w:val="24"/>
+              </w:rPr>
+            </w:pPr>
+          </w:p>
+        </w:tc>
+        <w:tc>
+          <w:tcPr>
+            <w:tcW w:w="1258" w:type="dxa"/>
+            <w:vMerge w:val="continue"/>
             <w:vAlign w:val="center"/>
           </w:tcPr>
           <w:p>
@@ -2350,8 +2580,25 @@
         </w:tc>
       </w:tr>
       <w:tr>
+        <w:tblPrEx>
+          <w:tblBorders>
+            <w:top w:val="single" w:color="auto" w:sz="12" w:space="0"/>
+            <w:left w:val="single" w:color="auto" w:sz="12" w:space="0"/>
+            <w:bottom w:val="single" w:color="auto" w:sz="12" w:space="0"/>
+            <w:right w:val="single" w:color="auto" w:sz="12" w:space="0"/>
+            <w:insideH w:val="single" w:color="auto" w:sz="6" w:space="0"/>
+            <w:insideV w:val="single" w:color="auto" w:sz="6" w:space="0"/>
+          </w:tblBorders>
+          <w:tblLayout w:type="fixed"/>
+          <w:tblCellMar>
+            <w:top w:w="0" w:type="dxa"/>
+            <w:left w:w="0" w:type="dxa"/>
+            <w:bottom w:w="0" w:type="dxa"/>
+            <w:right w:w="0" w:type="dxa"/>
+          </w:tblCellMar>
+        </w:tblPrEx>
         <w:trPr>
-          <w:trHeight w:val="20"/>
+          <w:trHeight w:val="20" w:hRule="atLeast"/>
           <w:jc w:val="center"/>
         </w:trPr>
         <w:tc>
@@ -2373,7 +2620,7 @@
             </w:pPr>
             <w:r>
               <w:rPr>
-                <w:rFonts w:ascii="楷体_GB2312" w:eastAsia="楷体_GB2312" w:hint="eastAsia"/>
+                <w:rFonts w:hint="eastAsia" w:ascii="楷体_GB2312" w:eastAsia="楷体_GB2312"/>
                 <w:kern w:val="0"/>
                 <w:sz w:val="24"/>
                 <w:szCs w:val="24"/>
@@ -2386,7 +2633,7 @@
           <w:tcPr>
             <w:tcW w:w="1258" w:type="dxa"/>
             <w:tcBorders>
-              <w:right w:val="single" w:sz="4" w:space="0" w:color="auto"/>
+              <w:right w:val="single" w:color="auto" w:sz="4" w:space="0"/>
             </w:tcBorders>
             <w:vAlign w:val="center"/>
           </w:tcPr>
@@ -2395,16 +2642,18 @@
               <w:spacing w:line="390" w:lineRule="exact"/>
               <w:jc w:val="center"/>
               <w:rPr>
-                <w:rFonts w:ascii="楷体_GB2312" w:eastAsia="楷体_GB2312"/>
-                <w:sz w:val="24"/>
-                <w:szCs w:val="24"/>
-              </w:rPr>
-            </w:pPr>
-            <w:r>
-              <w:rPr>
-                <w:rFonts w:ascii="楷体_GB2312" w:eastAsia="楷体_GB2312"/>
-                <w:sz w:val="24"/>
-                <w:szCs w:val="24"/>
+                <w:rFonts w:hint="eastAsia" w:ascii="楷体_GB2312" w:eastAsia="楷体_GB2312"/>
+                <w:sz w:val="24"/>
+                <w:szCs w:val="24"/>
+                <w:lang w:eastAsia="zh-CN"/>
+              </w:rPr>
+            </w:pPr>
+            <w:r>
+              <w:rPr>
+                <w:rFonts w:hint="eastAsia" w:ascii="楷体_GB2312" w:eastAsia="楷体_GB2312"/>
+                <w:sz w:val="24"/>
+                <w:szCs w:val="24"/>
+                <w:lang w:eastAsia="zh-CN"/>
               </w:rPr>
               <w:t>0.03</w:t>
             </w:r>
@@ -2414,7 +2663,7 @@
           <w:tcPr>
             <w:tcW w:w="1258" w:type="dxa"/>
             <w:tcBorders>
-              <w:left w:val="single" w:sz="4" w:space="0" w:color="auto"/>
+              <w:left w:val="single" w:color="auto" w:sz="4" w:space="0"/>
             </w:tcBorders>
             <w:vAlign w:val="center"/>
           </w:tcPr>
@@ -2432,7 +2681,7 @@
             </w:pPr>
             <w:r>
               <w:rPr>
-                <w:rFonts w:ascii="楷体_GB2312" w:eastAsia="楷体_GB2312" w:hint="eastAsia"/>
+                <w:rFonts w:hint="eastAsia" w:ascii="楷体_GB2312" w:eastAsia="楷体_GB2312"/>
                 <w:kern w:val="0"/>
                 <w:sz w:val="24"/>
                 <w:szCs w:val="24"/>
@@ -2444,25 +2693,25 @@
         <w:tc>
           <w:tcPr>
             <w:tcW w:w="1258" w:type="dxa"/>
-            <w:vMerge/>
-            <w:vAlign w:val="center"/>
-          </w:tcPr>
-          <w:p>
-            <w:pPr>
-              <w:spacing w:line="390" w:lineRule="exact"/>
-              <w:jc w:val="center"/>
-              <w:rPr>
-                <w:rFonts w:ascii="楷体_GB2312" w:eastAsia="楷体_GB2312"/>
-                <w:sz w:val="24"/>
-                <w:szCs w:val="24"/>
-              </w:rPr>
-            </w:pPr>
-          </w:p>
-        </w:tc>
-        <w:tc>
-          <w:tcPr>
-            <w:tcW w:w="1258" w:type="dxa"/>
-            <w:vMerge/>
+            <w:vMerge w:val="continue"/>
+            <w:vAlign w:val="center"/>
+          </w:tcPr>
+          <w:p>
+            <w:pPr>
+              <w:spacing w:line="390" w:lineRule="exact"/>
+              <w:jc w:val="center"/>
+              <w:rPr>
+                <w:rFonts w:ascii="楷体_GB2312" w:eastAsia="楷体_GB2312"/>
+                <w:sz w:val="24"/>
+                <w:szCs w:val="24"/>
+              </w:rPr>
+            </w:pPr>
+          </w:p>
+        </w:tc>
+        <w:tc>
+          <w:tcPr>
+            <w:tcW w:w="1258" w:type="dxa"/>
+            <w:vMerge w:val="continue"/>
             <w:vAlign w:val="center"/>
           </w:tcPr>
           <w:p>
@@ -2479,8 +2728,25 @@
         </w:tc>
       </w:tr>
       <w:tr>
+        <w:tblPrEx>
+          <w:tblBorders>
+            <w:top w:val="single" w:color="auto" w:sz="12" w:space="0"/>
+            <w:left w:val="single" w:color="auto" w:sz="12" w:space="0"/>
+            <w:bottom w:val="single" w:color="auto" w:sz="12" w:space="0"/>
+            <w:right w:val="single" w:color="auto" w:sz="12" w:space="0"/>
+            <w:insideH w:val="single" w:color="auto" w:sz="6" w:space="0"/>
+            <w:insideV w:val="single" w:color="auto" w:sz="6" w:space="0"/>
+          </w:tblBorders>
+          <w:tblLayout w:type="fixed"/>
+          <w:tblCellMar>
+            <w:top w:w="0" w:type="dxa"/>
+            <w:left w:w="0" w:type="dxa"/>
+            <w:bottom w:w="0" w:type="dxa"/>
+            <w:right w:w="0" w:type="dxa"/>
+          </w:tblCellMar>
+        </w:tblPrEx>
         <w:trPr>
-          <w:trHeight w:val="20"/>
+          <w:trHeight w:val="20" w:hRule="atLeast"/>
           <w:jc w:val="center"/>
         </w:trPr>
         <w:tc>
@@ -2500,7 +2766,7 @@
             </w:pPr>
             <w:r>
               <w:rPr>
-                <w:rFonts w:ascii="楷体_GB2312" w:eastAsia="楷体_GB2312" w:hint="eastAsia"/>
+                <w:rFonts w:hint="eastAsia" w:ascii="楷体_GB2312" w:eastAsia="楷体_GB2312"/>
                 <w:sz w:val="24"/>
                 <w:szCs w:val="24"/>
               </w:rPr>
@@ -2513,8 +2779,8 @@
     <w:p/>
     <w:p>
       <w:pPr>
-        <w:spacing w:beforeLines="50" w:before="156" w:line="400" w:lineRule="exact"/>
-        <w:ind w:rightChars="-1" w:right="-2"/>
+        <w:spacing w:before="156" w:beforeLines="50" w:line="400" w:lineRule="exact"/>
+        <w:ind w:right="-2" w:rightChars="-1"/>
         <w:jc w:val="center"/>
         <w:rPr>
           <w:rFonts w:ascii="楷体_GB2312" w:eastAsia="楷体_GB2312"/>
@@ -2535,22 +2801,25 @@
     </w:p>
     <w:tbl>
       <w:tblPr>
-        <w:tblW w:w="0" w:type="auto"/>
+        <w:tblStyle w:val="3"/>
+        <w:tblW w:w="6290" w:type="dxa"/>
         <w:jc w:val="center"/>
+        <w:tblInd w:w="0" w:type="dxa"/>
         <w:tblBorders>
-          <w:top w:val="single" w:sz="12" w:space="0" w:color="auto"/>
-          <w:left w:val="single" w:sz="12" w:space="0" w:color="auto"/>
-          <w:bottom w:val="single" w:sz="12" w:space="0" w:color="auto"/>
-          <w:right w:val="single" w:sz="12" w:space="0" w:color="auto"/>
-          <w:insideH w:val="single" w:sz="6" w:space="0" w:color="auto"/>
-          <w:insideV w:val="single" w:sz="6" w:space="0" w:color="auto"/>
+          <w:top w:val="single" w:color="auto" w:sz="12" w:space="0"/>
+          <w:left w:val="single" w:color="auto" w:sz="12" w:space="0"/>
+          <w:bottom w:val="single" w:color="auto" w:sz="12" w:space="0"/>
+          <w:right w:val="single" w:color="auto" w:sz="12" w:space="0"/>
+          <w:insideH w:val="single" w:color="auto" w:sz="6" w:space="0"/>
+          <w:insideV w:val="single" w:color="auto" w:sz="6" w:space="0"/>
         </w:tblBorders>
         <w:tblLayout w:type="fixed"/>
         <w:tblCellMar>
+          <w:top w:w="0" w:type="dxa"/>
           <w:left w:w="0" w:type="dxa"/>
+          <w:bottom w:w="0" w:type="dxa"/>
           <w:right w:w="0" w:type="dxa"/>
         </w:tblCellMar>
-        <w:tblLook w:val="0000" w:firstRow="0" w:lastRow="0" w:firstColumn="0" w:lastColumn="0" w:noHBand="0" w:noVBand="0"/>
       </w:tblPr>
       <w:tblGrid>
         <w:gridCol w:w="1258"/>
@@ -2560,8 +2829,25 @@
         <w:gridCol w:w="1258"/>
       </w:tblGrid>
       <w:tr>
+        <w:tblPrEx>
+          <w:tblBorders>
+            <w:top w:val="single" w:color="auto" w:sz="12" w:space="0"/>
+            <w:left w:val="single" w:color="auto" w:sz="12" w:space="0"/>
+            <w:bottom w:val="single" w:color="auto" w:sz="12" w:space="0"/>
+            <w:right w:val="single" w:color="auto" w:sz="12" w:space="0"/>
+            <w:insideH w:val="single" w:color="auto" w:sz="6" w:space="0"/>
+            <w:insideV w:val="single" w:color="auto" w:sz="6" w:space="0"/>
+          </w:tblBorders>
+          <w:tblLayout w:type="fixed"/>
+          <w:tblCellMar>
+            <w:top w:w="0" w:type="dxa"/>
+            <w:left w:w="0" w:type="dxa"/>
+            <w:bottom w:w="0" w:type="dxa"/>
+            <w:right w:w="0" w:type="dxa"/>
+          </w:tblCellMar>
+        </w:tblPrEx>
         <w:trPr>
-          <w:trHeight w:val="20"/>
+          <w:trHeight w:val="20" w:hRule="atLeast"/>
           <w:jc w:val="center"/>
         </w:trPr>
         <w:tc>
@@ -2584,11 +2870,9 @@
                 <w:szCs w:val="24"/>
               </w:rPr>
             </w:pPr>
-            <w:bookmarkStart w:id="3" w:name="table3"/>
-            <w:bookmarkEnd w:id="3"/>
-            <w:r>
-              <w:rPr>
-                <w:rFonts w:ascii="楷体_GB2312" w:eastAsia="楷体_GB2312" w:hint="eastAsia"/>
+            <w:r>
+              <w:rPr>
+                <w:rFonts w:hint="eastAsia" w:ascii="楷体_GB2312" w:eastAsia="楷体_GB2312"/>
                 <w:b/>
                 <w:bCs/>
                 <w:kern w:val="0"/>
@@ -2618,7 +2902,7 @@
             </w:pPr>
             <w:r>
               <w:rPr>
-                <w:rFonts w:ascii="楷体_GB2312" w:eastAsia="楷体_GB2312" w:hint="eastAsia"/>
+                <w:rFonts w:hint="eastAsia" w:ascii="楷体_GB2312" w:eastAsia="楷体_GB2312"/>
                 <w:b/>
                 <w:sz w:val="24"/>
                 <w:szCs w:val="24"/>
@@ -2646,7 +2930,7 @@
             </w:pPr>
             <w:r>
               <w:rPr>
-                <w:rFonts w:ascii="楷体_GB2312" w:eastAsia="楷体_GB2312" w:hint="eastAsia"/>
+                <w:rFonts w:hint="eastAsia" w:ascii="楷体_GB2312" w:eastAsia="楷体_GB2312"/>
                 <w:b/>
                 <w:sz w:val="24"/>
                 <w:szCs w:val="24"/>
@@ -2674,7 +2958,7 @@
             </w:pPr>
             <w:r>
               <w:rPr>
-                <w:rFonts w:ascii="楷体_GB2312" w:eastAsia="楷体_GB2312" w:hint="eastAsia"/>
+                <w:rFonts w:hint="eastAsia" w:ascii="楷体_GB2312" w:eastAsia="楷体_GB2312"/>
                 <w:b/>
                 <w:sz w:val="24"/>
                 <w:szCs w:val="24"/>
@@ -2695,7 +2979,7 @@
             </w:pPr>
             <w:r>
               <w:rPr>
-                <w:rFonts w:ascii="楷体_GB2312" w:eastAsia="楷体_GB2312" w:hint="eastAsia"/>
+                <w:rFonts w:hint="eastAsia" w:ascii="楷体_GB2312" w:eastAsia="楷体_GB2312"/>
                 <w:b/>
                 <w:sz w:val="24"/>
                 <w:szCs w:val="24"/>
@@ -2706,14 +2990,31 @@
         </w:tc>
       </w:tr>
       <w:tr>
+        <w:tblPrEx>
+          <w:tblBorders>
+            <w:top w:val="single" w:color="auto" w:sz="12" w:space="0"/>
+            <w:left w:val="single" w:color="auto" w:sz="12" w:space="0"/>
+            <w:bottom w:val="single" w:color="auto" w:sz="12" w:space="0"/>
+            <w:right w:val="single" w:color="auto" w:sz="12" w:space="0"/>
+            <w:insideH w:val="single" w:color="auto" w:sz="6" w:space="0"/>
+            <w:insideV w:val="single" w:color="auto" w:sz="6" w:space="0"/>
+          </w:tblBorders>
+          <w:tblLayout w:type="fixed"/>
+          <w:tblCellMar>
+            <w:top w:w="0" w:type="dxa"/>
+            <w:left w:w="0" w:type="dxa"/>
+            <w:bottom w:w="0" w:type="dxa"/>
+            <w:right w:w="0" w:type="dxa"/>
+          </w:tblCellMar>
+        </w:tblPrEx>
         <w:trPr>
-          <w:trHeight w:val="396"/>
+          <w:trHeight w:val="396" w:hRule="atLeast"/>
           <w:jc w:val="center"/>
         </w:trPr>
         <w:tc>
           <w:tcPr>
             <w:tcW w:w="1258" w:type="dxa"/>
-            <w:vMerge/>
+            <w:vMerge w:val="continue"/>
             <w:vAlign w:val="center"/>
           </w:tcPr>
           <w:p>
@@ -2733,7 +3034,7 @@
           <w:tcPr>
             <w:tcW w:w="1258" w:type="dxa"/>
             <w:tcBorders>
-              <w:right w:val="single" w:sz="4" w:space="0" w:color="auto"/>
+              <w:right w:val="single" w:color="auto" w:sz="4" w:space="0"/>
             </w:tcBorders>
             <w:vAlign w:val="center"/>
           </w:tcPr>
@@ -2750,7 +3051,7 @@
             </w:pPr>
             <w:r>
               <w:rPr>
-                <w:rFonts w:ascii="楷体_GB2312" w:eastAsia="楷体_GB2312" w:hint="eastAsia"/>
+                <w:rFonts w:hint="eastAsia" w:ascii="楷体_GB2312" w:eastAsia="楷体_GB2312"/>
                 <w:b/>
                 <w:sz w:val="24"/>
                 <w:szCs w:val="24"/>
@@ -2763,7 +3064,7 @@
           <w:tcPr>
             <w:tcW w:w="1258" w:type="dxa"/>
             <w:tcBorders>
-              <w:left w:val="single" w:sz="4" w:space="0" w:color="auto"/>
+              <w:left w:val="single" w:color="auto" w:sz="4" w:space="0"/>
             </w:tcBorders>
             <w:vAlign w:val="center"/>
           </w:tcPr>
@@ -2780,7 +3081,7 @@
             </w:pPr>
             <w:r>
               <w:rPr>
-                <w:rFonts w:ascii="楷体_GB2312" w:eastAsia="楷体_GB2312" w:hint="eastAsia"/>
+                <w:rFonts w:hint="eastAsia" w:ascii="楷体_GB2312" w:eastAsia="楷体_GB2312"/>
                 <w:b/>
                 <w:sz w:val="24"/>
                 <w:szCs w:val="24"/>
@@ -2792,26 +3093,26 @@
         <w:tc>
           <w:tcPr>
             <w:tcW w:w="1258" w:type="dxa"/>
-            <w:vMerge/>
-            <w:vAlign w:val="center"/>
-          </w:tcPr>
-          <w:p>
-            <w:pPr>
-              <w:spacing w:line="390" w:lineRule="exact"/>
-              <w:jc w:val="center"/>
-              <w:rPr>
-                <w:rFonts w:ascii="楷体_GB2312" w:eastAsia="楷体_GB2312"/>
-                <w:b/>
-                <w:sz w:val="24"/>
-                <w:szCs w:val="24"/>
-              </w:rPr>
-            </w:pPr>
-          </w:p>
-        </w:tc>
-        <w:tc>
-          <w:tcPr>
-            <w:tcW w:w="1258" w:type="dxa"/>
-            <w:vMerge/>
+            <w:vMerge w:val="continue"/>
+            <w:vAlign w:val="center"/>
+          </w:tcPr>
+          <w:p>
+            <w:pPr>
+              <w:spacing w:line="390" w:lineRule="exact"/>
+              <w:jc w:val="center"/>
+              <w:rPr>
+                <w:rFonts w:ascii="楷体_GB2312" w:eastAsia="楷体_GB2312"/>
+                <w:b/>
+                <w:sz w:val="24"/>
+                <w:szCs w:val="24"/>
+              </w:rPr>
+            </w:pPr>
+          </w:p>
+        </w:tc>
+        <w:tc>
+          <w:tcPr>
+            <w:tcW w:w="1258" w:type="dxa"/>
+            <w:vMerge w:val="continue"/>
             <w:vAlign w:val="center"/>
           </w:tcPr>
           <w:p>
@@ -2829,8 +3130,25 @@
         </w:tc>
       </w:tr>
       <w:tr>
+        <w:tblPrEx>
+          <w:tblBorders>
+            <w:top w:val="single" w:color="auto" w:sz="12" w:space="0"/>
+            <w:left w:val="single" w:color="auto" w:sz="12" w:space="0"/>
+            <w:bottom w:val="single" w:color="auto" w:sz="12" w:space="0"/>
+            <w:right w:val="single" w:color="auto" w:sz="12" w:space="0"/>
+            <w:insideH w:val="single" w:color="auto" w:sz="6" w:space="0"/>
+            <w:insideV w:val="single" w:color="auto" w:sz="6" w:space="0"/>
+          </w:tblBorders>
+          <w:tblLayout w:type="fixed"/>
+          <w:tblCellMar>
+            <w:top w:w="0" w:type="dxa"/>
+            <w:left w:w="0" w:type="dxa"/>
+            <w:bottom w:w="0" w:type="dxa"/>
+            <w:right w:w="0" w:type="dxa"/>
+          </w:tblCellMar>
+        </w:tblPrEx>
         <w:trPr>
-          <w:trHeight w:val="20"/>
+          <w:trHeight w:val="20" w:hRule="atLeast"/>
           <w:jc w:val="center"/>
         </w:trPr>
         <w:tc>
@@ -2852,7 +3170,7 @@
             </w:pPr>
             <w:r>
               <w:rPr>
-                <w:rFonts w:ascii="楷体_GB2312" w:eastAsia="楷体_GB2312" w:hint="eastAsia"/>
+                <w:rFonts w:hint="eastAsia" w:ascii="楷体_GB2312" w:eastAsia="楷体_GB2312"/>
                 <w:kern w:val="0"/>
                 <w:sz w:val="24"/>
                 <w:szCs w:val="24"/>
@@ -2865,7 +3183,7 @@
           <w:tcPr>
             <w:tcW w:w="1258" w:type="dxa"/>
             <w:tcBorders>
-              <w:right w:val="single" w:sz="4" w:space="0" w:color="auto"/>
+              <w:right w:val="single" w:color="auto" w:sz="4" w:space="0"/>
             </w:tcBorders>
             <w:vAlign w:val="center"/>
           </w:tcPr>
@@ -2874,16 +3192,18 @@
               <w:spacing w:line="390" w:lineRule="exact"/>
               <w:jc w:val="center"/>
               <w:rPr>
-                <w:rFonts w:ascii="楷体_GB2312" w:eastAsia="楷体_GB2312"/>
-                <w:sz w:val="24"/>
-                <w:szCs w:val="24"/>
-              </w:rPr>
-            </w:pPr>
-            <w:r>
-              <w:rPr>
-                <w:rFonts w:ascii="楷体_GB2312" w:eastAsia="楷体_GB2312"/>
-                <w:sz w:val="24"/>
-                <w:szCs w:val="24"/>
+                <w:rFonts w:hint="eastAsia" w:ascii="楷体_GB2312" w:eastAsia="楷体_GB2312"/>
+                <w:sz w:val="24"/>
+                <w:szCs w:val="24"/>
+                <w:lang w:eastAsia="zh-CN"/>
+              </w:rPr>
+            </w:pPr>
+            <w:r>
+              <w:rPr>
+                <w:rFonts w:hint="eastAsia" w:ascii="楷体_GB2312" w:eastAsia="楷体_GB2312"/>
+                <w:sz w:val="24"/>
+                <w:szCs w:val="24"/>
+                <w:lang w:eastAsia="zh-CN"/>
               </w:rPr>
               <w:t>0.15</w:t>
             </w:r>
@@ -2893,7 +3213,7 @@
           <w:tcPr>
             <w:tcW w:w="1258" w:type="dxa"/>
             <w:tcBorders>
-              <w:left w:val="single" w:sz="4" w:space="0" w:color="auto"/>
+              <w:left w:val="single" w:color="auto" w:sz="4" w:space="0"/>
             </w:tcBorders>
             <w:vAlign w:val="center"/>
           </w:tcPr>
@@ -2911,7 +3231,7 @@
             </w:pPr>
             <w:r>
               <w:rPr>
-                <w:rFonts w:ascii="楷体_GB2312" w:eastAsia="楷体_GB2312" w:hint="eastAsia"/>
+                <w:rFonts w:hint="eastAsia" w:ascii="楷体_GB2312" w:eastAsia="楷体_GB2312"/>
                 <w:kern w:val="0"/>
                 <w:sz w:val="24"/>
                 <w:szCs w:val="24"/>
@@ -2931,16 +3251,18 @@
               <w:spacing w:line="390" w:lineRule="exact"/>
               <w:jc w:val="center"/>
               <w:rPr>
-                <w:rFonts w:ascii="楷体_GB2312" w:eastAsia="楷体_GB2312"/>
-                <w:sz w:val="24"/>
-                <w:szCs w:val="24"/>
-              </w:rPr>
-            </w:pPr>
-            <w:r>
-              <w:rPr>
-                <w:rFonts w:ascii="楷体_GB2312" w:eastAsia="楷体_GB2312"/>
-                <w:sz w:val="24"/>
-                <w:szCs w:val="24"/>
+                <w:rFonts w:hint="eastAsia" w:ascii="楷体_GB2312" w:eastAsia="楷体_GB2312"/>
+                <w:sz w:val="24"/>
+                <w:szCs w:val="24"/>
+                <w:lang w:eastAsia="zh-CN"/>
+              </w:rPr>
+            </w:pPr>
+            <w:r>
+              <w:rPr>
+                <w:rFonts w:hint="eastAsia" w:ascii="楷体_GB2312" w:eastAsia="楷体_GB2312"/>
+                <w:sz w:val="24"/>
+                <w:szCs w:val="24"/>
+                <w:lang w:eastAsia="zh-CN"/>
               </w:rPr>
               <w:t>0.04</w:t>
             </w:r>
@@ -2957,16 +3279,18 @@
               <w:spacing w:line="390" w:lineRule="exact"/>
               <w:jc w:val="center"/>
               <w:rPr>
-                <w:rFonts w:ascii="楷体_GB2312" w:eastAsia="楷体_GB2312"/>
-                <w:sz w:val="24"/>
-                <w:szCs w:val="24"/>
-              </w:rPr>
-            </w:pPr>
-            <w:r>
-              <w:rPr>
-                <w:rFonts w:ascii="楷体_GB2312" w:eastAsia="楷体_GB2312"/>
-                <w:sz w:val="24"/>
-                <w:szCs w:val="24"/>
+                <w:rFonts w:hint="eastAsia" w:ascii="楷体_GB2312" w:eastAsia="楷体_GB2312"/>
+                <w:sz w:val="24"/>
+                <w:szCs w:val="24"/>
+                <w:lang w:eastAsia="zh-CN"/>
+              </w:rPr>
+            </w:pPr>
+            <w:r>
+              <w:rPr>
+                <w:rFonts w:hint="eastAsia" w:ascii="楷体_GB2312" w:eastAsia="楷体_GB2312"/>
+                <w:sz w:val="24"/>
+                <w:szCs w:val="24"/>
+                <w:lang w:eastAsia="zh-CN"/>
               </w:rPr>
               <w:t>4.82%</w:t>
             </w:r>
@@ -2974,8 +3298,25 @@
         </w:tc>
       </w:tr>
       <w:tr>
+        <w:tblPrEx>
+          <w:tblBorders>
+            <w:top w:val="single" w:color="auto" w:sz="12" w:space="0"/>
+            <w:left w:val="single" w:color="auto" w:sz="12" w:space="0"/>
+            <w:bottom w:val="single" w:color="auto" w:sz="12" w:space="0"/>
+            <w:right w:val="single" w:color="auto" w:sz="12" w:space="0"/>
+            <w:insideH w:val="single" w:color="auto" w:sz="6" w:space="0"/>
+            <w:insideV w:val="single" w:color="auto" w:sz="6" w:space="0"/>
+          </w:tblBorders>
+          <w:tblLayout w:type="fixed"/>
+          <w:tblCellMar>
+            <w:top w:w="0" w:type="dxa"/>
+            <w:left w:w="0" w:type="dxa"/>
+            <w:bottom w:w="0" w:type="dxa"/>
+            <w:right w:w="0" w:type="dxa"/>
+          </w:tblCellMar>
+        </w:tblPrEx>
         <w:trPr>
-          <w:trHeight w:val="20"/>
+          <w:trHeight w:val="20" w:hRule="atLeast"/>
           <w:jc w:val="center"/>
         </w:trPr>
         <w:tc>
@@ -2997,7 +3338,7 @@
             </w:pPr>
             <w:r>
               <w:rPr>
-                <w:rFonts w:ascii="楷体_GB2312" w:eastAsia="楷体_GB2312" w:hint="eastAsia"/>
+                <w:rFonts w:hint="eastAsia" w:ascii="楷体_GB2312" w:eastAsia="楷体_GB2312"/>
                 <w:kern w:val="0"/>
                 <w:sz w:val="24"/>
                 <w:szCs w:val="24"/>
@@ -3010,7 +3351,7 @@
           <w:tcPr>
             <w:tcW w:w="1258" w:type="dxa"/>
             <w:tcBorders>
-              <w:right w:val="single" w:sz="4" w:space="0" w:color="auto"/>
+              <w:right w:val="single" w:color="auto" w:sz="4" w:space="0"/>
             </w:tcBorders>
             <w:vAlign w:val="center"/>
           </w:tcPr>
@@ -3019,16 +3360,18 @@
               <w:spacing w:line="390" w:lineRule="exact"/>
               <w:jc w:val="center"/>
               <w:rPr>
-                <w:rFonts w:ascii="楷体_GB2312" w:eastAsia="楷体_GB2312"/>
-                <w:sz w:val="24"/>
-                <w:szCs w:val="24"/>
-              </w:rPr>
-            </w:pPr>
-            <w:r>
-              <w:rPr>
-                <w:rFonts w:ascii="楷体_GB2312" w:eastAsia="楷体_GB2312"/>
-                <w:sz w:val="24"/>
-                <w:szCs w:val="24"/>
+                <w:rFonts w:hint="eastAsia" w:ascii="楷体_GB2312" w:eastAsia="楷体_GB2312"/>
+                <w:sz w:val="24"/>
+                <w:szCs w:val="24"/>
+                <w:lang w:eastAsia="zh-CN"/>
+              </w:rPr>
+            </w:pPr>
+            <w:r>
+              <w:rPr>
+                <w:rFonts w:hint="eastAsia" w:ascii="楷体_GB2312" w:eastAsia="楷体_GB2312"/>
+                <w:sz w:val="24"/>
+                <w:szCs w:val="24"/>
+                <w:lang w:eastAsia="zh-CN"/>
               </w:rPr>
               <w:t>0.32</w:t>
             </w:r>
@@ -3038,7 +3381,7 @@
           <w:tcPr>
             <w:tcW w:w="1258" w:type="dxa"/>
             <w:tcBorders>
-              <w:left w:val="single" w:sz="4" w:space="0" w:color="auto"/>
+              <w:left w:val="single" w:color="auto" w:sz="4" w:space="0"/>
             </w:tcBorders>
             <w:vAlign w:val="center"/>
           </w:tcPr>
@@ -3056,7 +3399,7 @@
             </w:pPr>
             <w:r>
               <w:rPr>
-                <w:rFonts w:ascii="楷体_GB2312" w:eastAsia="楷体_GB2312" w:hint="eastAsia"/>
+                <w:rFonts w:hint="eastAsia" w:ascii="楷体_GB2312" w:eastAsia="楷体_GB2312"/>
                 <w:kern w:val="0"/>
                 <w:sz w:val="24"/>
                 <w:szCs w:val="24"/>
@@ -3068,25 +3411,25 @@
         <w:tc>
           <w:tcPr>
             <w:tcW w:w="1258" w:type="dxa"/>
-            <w:vMerge/>
-            <w:vAlign w:val="center"/>
-          </w:tcPr>
-          <w:p>
-            <w:pPr>
-              <w:spacing w:line="390" w:lineRule="exact"/>
-              <w:jc w:val="center"/>
-              <w:rPr>
-                <w:rFonts w:ascii="楷体_GB2312" w:eastAsia="楷体_GB2312"/>
-                <w:sz w:val="24"/>
-                <w:szCs w:val="24"/>
-              </w:rPr>
-            </w:pPr>
-          </w:p>
-        </w:tc>
-        <w:tc>
-          <w:tcPr>
-            <w:tcW w:w="1258" w:type="dxa"/>
-            <w:vMerge/>
+            <w:vMerge w:val="continue"/>
+            <w:vAlign w:val="center"/>
+          </w:tcPr>
+          <w:p>
+            <w:pPr>
+              <w:spacing w:line="390" w:lineRule="exact"/>
+              <w:jc w:val="center"/>
+              <w:rPr>
+                <w:rFonts w:ascii="楷体_GB2312" w:eastAsia="楷体_GB2312"/>
+                <w:sz w:val="24"/>
+                <w:szCs w:val="24"/>
+              </w:rPr>
+            </w:pPr>
+          </w:p>
+        </w:tc>
+        <w:tc>
+          <w:tcPr>
+            <w:tcW w:w="1258" w:type="dxa"/>
+            <w:vMerge w:val="continue"/>
             <w:vAlign w:val="center"/>
           </w:tcPr>
           <w:p>
@@ -3103,8 +3446,25 @@
         </w:tc>
       </w:tr>
       <w:tr>
+        <w:tblPrEx>
+          <w:tblBorders>
+            <w:top w:val="single" w:color="auto" w:sz="12" w:space="0"/>
+            <w:left w:val="single" w:color="auto" w:sz="12" w:space="0"/>
+            <w:bottom w:val="single" w:color="auto" w:sz="12" w:space="0"/>
+            <w:right w:val="single" w:color="auto" w:sz="12" w:space="0"/>
+            <w:insideH w:val="single" w:color="auto" w:sz="6" w:space="0"/>
+            <w:insideV w:val="single" w:color="auto" w:sz="6" w:space="0"/>
+          </w:tblBorders>
+          <w:tblLayout w:type="fixed"/>
+          <w:tblCellMar>
+            <w:top w:w="0" w:type="dxa"/>
+            <w:left w:w="0" w:type="dxa"/>
+            <w:bottom w:w="0" w:type="dxa"/>
+            <w:right w:w="0" w:type="dxa"/>
+          </w:tblCellMar>
+        </w:tblPrEx>
         <w:trPr>
-          <w:trHeight w:val="20"/>
+          <w:trHeight w:val="20" w:hRule="atLeast"/>
           <w:jc w:val="center"/>
         </w:trPr>
         <w:tc>
@@ -3126,7 +3486,7 @@
             </w:pPr>
             <w:r>
               <w:rPr>
-                <w:rFonts w:ascii="楷体_GB2312" w:eastAsia="楷体_GB2312" w:hint="eastAsia"/>
+                <w:rFonts w:hint="eastAsia" w:ascii="楷体_GB2312" w:eastAsia="楷体_GB2312"/>
                 <w:kern w:val="0"/>
                 <w:sz w:val="24"/>
                 <w:szCs w:val="24"/>
@@ -3139,7 +3499,7 @@
           <w:tcPr>
             <w:tcW w:w="1258" w:type="dxa"/>
             <w:tcBorders>
-              <w:right w:val="single" w:sz="4" w:space="0" w:color="auto"/>
+              <w:right w:val="single" w:color="auto" w:sz="4" w:space="0"/>
             </w:tcBorders>
             <w:vAlign w:val="center"/>
           </w:tcPr>
@@ -3148,16 +3508,18 @@
               <w:spacing w:line="390" w:lineRule="exact"/>
               <w:jc w:val="center"/>
               <w:rPr>
-                <w:rFonts w:ascii="楷体_GB2312" w:eastAsia="楷体_GB2312"/>
-                <w:sz w:val="24"/>
-                <w:szCs w:val="24"/>
-              </w:rPr>
-            </w:pPr>
-            <w:r>
-              <w:rPr>
-                <w:rFonts w:ascii="楷体_GB2312" w:eastAsia="楷体_GB2312"/>
-                <w:sz w:val="24"/>
-                <w:szCs w:val="24"/>
+                <w:rFonts w:hint="eastAsia" w:ascii="楷体_GB2312" w:eastAsia="楷体_GB2312"/>
+                <w:sz w:val="24"/>
+                <w:szCs w:val="24"/>
+                <w:lang w:eastAsia="zh-CN"/>
+              </w:rPr>
+            </w:pPr>
+            <w:r>
+              <w:rPr>
+                <w:rFonts w:hint="eastAsia" w:ascii="楷体_GB2312" w:eastAsia="楷体_GB2312"/>
+                <w:sz w:val="24"/>
+                <w:szCs w:val="24"/>
+                <w:lang w:eastAsia="zh-CN"/>
               </w:rPr>
               <w:t>0.48</w:t>
             </w:r>
@@ -3167,7 +3529,7 @@
           <w:tcPr>
             <w:tcW w:w="1258" w:type="dxa"/>
             <w:tcBorders>
-              <w:left w:val="single" w:sz="4" w:space="0" w:color="auto"/>
+              <w:left w:val="single" w:color="auto" w:sz="4" w:space="0"/>
             </w:tcBorders>
             <w:vAlign w:val="center"/>
           </w:tcPr>
@@ -3185,7 +3547,7 @@
             </w:pPr>
             <w:r>
               <w:rPr>
-                <w:rFonts w:ascii="楷体_GB2312" w:eastAsia="楷体_GB2312" w:hint="eastAsia"/>
+                <w:rFonts w:hint="eastAsia" w:ascii="楷体_GB2312" w:eastAsia="楷体_GB2312"/>
                 <w:kern w:val="0"/>
                 <w:sz w:val="24"/>
                 <w:szCs w:val="24"/>
@@ -3197,25 +3559,25 @@
         <w:tc>
           <w:tcPr>
             <w:tcW w:w="1258" w:type="dxa"/>
-            <w:vMerge/>
-            <w:vAlign w:val="center"/>
-          </w:tcPr>
-          <w:p>
-            <w:pPr>
-              <w:spacing w:line="390" w:lineRule="exact"/>
-              <w:jc w:val="center"/>
-              <w:rPr>
-                <w:rFonts w:ascii="楷体_GB2312" w:eastAsia="楷体_GB2312"/>
-                <w:sz w:val="24"/>
-                <w:szCs w:val="24"/>
-              </w:rPr>
-            </w:pPr>
-          </w:p>
-        </w:tc>
-        <w:tc>
-          <w:tcPr>
-            <w:tcW w:w="1258" w:type="dxa"/>
-            <w:vMerge/>
+            <w:vMerge w:val="continue"/>
+            <w:vAlign w:val="center"/>
+          </w:tcPr>
+          <w:p>
+            <w:pPr>
+              <w:spacing w:line="390" w:lineRule="exact"/>
+              <w:jc w:val="center"/>
+              <w:rPr>
+                <w:rFonts w:ascii="楷体_GB2312" w:eastAsia="楷体_GB2312"/>
+                <w:sz w:val="24"/>
+                <w:szCs w:val="24"/>
+              </w:rPr>
+            </w:pPr>
+          </w:p>
+        </w:tc>
+        <w:tc>
+          <w:tcPr>
+            <w:tcW w:w="1258" w:type="dxa"/>
+            <w:vMerge w:val="continue"/>
             <w:vAlign w:val="center"/>
           </w:tcPr>
           <w:p>
@@ -3232,8 +3594,25 @@
         </w:tc>
       </w:tr>
       <w:tr>
+        <w:tblPrEx>
+          <w:tblBorders>
+            <w:top w:val="single" w:color="auto" w:sz="12" w:space="0"/>
+            <w:left w:val="single" w:color="auto" w:sz="12" w:space="0"/>
+            <w:bottom w:val="single" w:color="auto" w:sz="12" w:space="0"/>
+            <w:right w:val="single" w:color="auto" w:sz="12" w:space="0"/>
+            <w:insideH w:val="single" w:color="auto" w:sz="6" w:space="0"/>
+            <w:insideV w:val="single" w:color="auto" w:sz="6" w:space="0"/>
+          </w:tblBorders>
+          <w:tblLayout w:type="fixed"/>
+          <w:tblCellMar>
+            <w:top w:w="0" w:type="dxa"/>
+            <w:left w:w="0" w:type="dxa"/>
+            <w:bottom w:w="0" w:type="dxa"/>
+            <w:right w:w="0" w:type="dxa"/>
+          </w:tblCellMar>
+        </w:tblPrEx>
         <w:trPr>
-          <w:trHeight w:val="20"/>
+          <w:trHeight w:val="20" w:hRule="atLeast"/>
           <w:jc w:val="center"/>
         </w:trPr>
         <w:tc>
@@ -3255,7 +3634,7 @@
             </w:pPr>
             <w:r>
               <w:rPr>
-                <w:rFonts w:ascii="楷体_GB2312" w:eastAsia="楷体_GB2312" w:hint="eastAsia"/>
+                <w:rFonts w:hint="eastAsia" w:ascii="楷体_GB2312" w:eastAsia="楷体_GB2312"/>
                 <w:kern w:val="0"/>
                 <w:sz w:val="24"/>
                 <w:szCs w:val="24"/>
@@ -3268,7 +3647,7 @@
           <w:tcPr>
             <w:tcW w:w="1258" w:type="dxa"/>
             <w:tcBorders>
-              <w:right w:val="single" w:sz="4" w:space="0" w:color="auto"/>
+              <w:right w:val="single" w:color="auto" w:sz="4" w:space="0"/>
             </w:tcBorders>
             <w:vAlign w:val="center"/>
           </w:tcPr>
@@ -3277,16 +3656,18 @@
               <w:spacing w:line="390" w:lineRule="exact"/>
               <w:jc w:val="center"/>
               <w:rPr>
-                <w:rFonts w:ascii="楷体_GB2312" w:eastAsia="楷体_GB2312"/>
-                <w:sz w:val="24"/>
-                <w:szCs w:val="24"/>
-              </w:rPr>
-            </w:pPr>
-            <w:r>
-              <w:rPr>
-                <w:rFonts w:ascii="楷体_GB2312" w:eastAsia="楷体_GB2312"/>
-                <w:sz w:val="24"/>
-                <w:szCs w:val="24"/>
+                <w:rFonts w:hint="eastAsia" w:ascii="楷体_GB2312" w:eastAsia="楷体_GB2312"/>
+                <w:sz w:val="24"/>
+                <w:szCs w:val="24"/>
+                <w:lang w:eastAsia="zh-CN"/>
+              </w:rPr>
+            </w:pPr>
+            <w:r>
+              <w:rPr>
+                <w:rFonts w:hint="eastAsia" w:ascii="楷体_GB2312" w:eastAsia="楷体_GB2312"/>
+                <w:sz w:val="24"/>
+                <w:szCs w:val="24"/>
+                <w:lang w:eastAsia="zh-CN"/>
               </w:rPr>
               <w:t>0.64</w:t>
             </w:r>
@@ -3296,7 +3677,7 @@
           <w:tcPr>
             <w:tcW w:w="1258" w:type="dxa"/>
             <w:tcBorders>
-              <w:left w:val="single" w:sz="4" w:space="0" w:color="auto"/>
+              <w:left w:val="single" w:color="auto" w:sz="4" w:space="0"/>
             </w:tcBorders>
             <w:vAlign w:val="center"/>
           </w:tcPr>
@@ -3314,7 +3695,7 @@
             </w:pPr>
             <w:r>
               <w:rPr>
-                <w:rFonts w:ascii="楷体_GB2312" w:eastAsia="楷体_GB2312" w:hint="eastAsia"/>
+                <w:rFonts w:hint="eastAsia" w:ascii="楷体_GB2312" w:eastAsia="楷体_GB2312"/>
                 <w:kern w:val="0"/>
                 <w:sz w:val="24"/>
                 <w:szCs w:val="24"/>
@@ -3326,25 +3707,25 @@
         <w:tc>
           <w:tcPr>
             <w:tcW w:w="1258" w:type="dxa"/>
-            <w:vMerge/>
-            <w:vAlign w:val="center"/>
-          </w:tcPr>
-          <w:p>
-            <w:pPr>
-              <w:spacing w:line="390" w:lineRule="exact"/>
-              <w:jc w:val="center"/>
-              <w:rPr>
-                <w:rFonts w:ascii="楷体_GB2312" w:eastAsia="楷体_GB2312"/>
-                <w:sz w:val="24"/>
-                <w:szCs w:val="24"/>
-              </w:rPr>
-            </w:pPr>
-          </w:p>
-        </w:tc>
-        <w:tc>
-          <w:tcPr>
-            <w:tcW w:w="1258" w:type="dxa"/>
-            <w:vMerge/>
+            <w:vMerge w:val="continue"/>
+            <w:vAlign w:val="center"/>
+          </w:tcPr>
+          <w:p>
+            <w:pPr>
+              <w:spacing w:line="390" w:lineRule="exact"/>
+              <w:jc w:val="center"/>
+              <w:rPr>
+                <w:rFonts w:ascii="楷体_GB2312" w:eastAsia="楷体_GB2312"/>
+                <w:sz w:val="24"/>
+                <w:szCs w:val="24"/>
+              </w:rPr>
+            </w:pPr>
+          </w:p>
+        </w:tc>
+        <w:tc>
+          <w:tcPr>
+            <w:tcW w:w="1258" w:type="dxa"/>
+            <w:vMerge w:val="continue"/>
             <w:vAlign w:val="center"/>
           </w:tcPr>
           <w:p>
@@ -3361,8 +3742,25 @@
         </w:tc>
       </w:tr>
       <w:tr>
+        <w:tblPrEx>
+          <w:tblBorders>
+            <w:top w:val="single" w:color="auto" w:sz="12" w:space="0"/>
+            <w:left w:val="single" w:color="auto" w:sz="12" w:space="0"/>
+            <w:bottom w:val="single" w:color="auto" w:sz="12" w:space="0"/>
+            <w:right w:val="single" w:color="auto" w:sz="12" w:space="0"/>
+            <w:insideH w:val="single" w:color="auto" w:sz="6" w:space="0"/>
+            <w:insideV w:val="single" w:color="auto" w:sz="6" w:space="0"/>
+          </w:tblBorders>
+          <w:tblLayout w:type="fixed"/>
+          <w:tblCellMar>
+            <w:top w:w="0" w:type="dxa"/>
+            <w:left w:w="0" w:type="dxa"/>
+            <w:bottom w:w="0" w:type="dxa"/>
+            <w:right w:w="0" w:type="dxa"/>
+          </w:tblCellMar>
+        </w:tblPrEx>
         <w:trPr>
-          <w:trHeight w:val="20"/>
+          <w:trHeight w:val="20" w:hRule="atLeast"/>
           <w:jc w:val="center"/>
         </w:trPr>
         <w:tc>
@@ -3384,7 +3782,7 @@
             </w:pPr>
             <w:r>
               <w:rPr>
-                <w:rFonts w:ascii="楷体_GB2312" w:eastAsia="楷体_GB2312" w:hint="eastAsia"/>
+                <w:rFonts w:hint="eastAsia" w:ascii="楷体_GB2312" w:eastAsia="楷体_GB2312"/>
                 <w:kern w:val="0"/>
                 <w:sz w:val="24"/>
                 <w:szCs w:val="24"/>
@@ -3397,7 +3795,7 @@
           <w:tcPr>
             <w:tcW w:w="1258" w:type="dxa"/>
             <w:tcBorders>
-              <w:right w:val="single" w:sz="4" w:space="0" w:color="auto"/>
+              <w:right w:val="single" w:color="auto" w:sz="4" w:space="0"/>
             </w:tcBorders>
             <w:vAlign w:val="center"/>
           </w:tcPr>
@@ -3406,16 +3804,18 @@
               <w:spacing w:line="390" w:lineRule="exact"/>
               <w:jc w:val="center"/>
               <w:rPr>
-                <w:rFonts w:ascii="楷体_GB2312" w:eastAsia="楷体_GB2312"/>
-                <w:sz w:val="24"/>
-                <w:szCs w:val="24"/>
-              </w:rPr>
-            </w:pPr>
-            <w:r>
-              <w:rPr>
-                <w:rFonts w:ascii="楷体_GB2312" w:eastAsia="楷体_GB2312"/>
-                <w:sz w:val="24"/>
-                <w:szCs w:val="24"/>
+                <w:rFonts w:hint="eastAsia" w:ascii="楷体_GB2312" w:eastAsia="楷体_GB2312"/>
+                <w:sz w:val="24"/>
+                <w:szCs w:val="24"/>
+                <w:lang w:eastAsia="zh-CN"/>
+              </w:rPr>
+            </w:pPr>
+            <w:r>
+              <w:rPr>
+                <w:rFonts w:hint="eastAsia" w:ascii="楷体_GB2312" w:eastAsia="楷体_GB2312"/>
+                <w:sz w:val="24"/>
+                <w:szCs w:val="24"/>
+                <w:lang w:eastAsia="zh-CN"/>
               </w:rPr>
               <w:t>0.83</w:t>
             </w:r>
@@ -3425,7 +3825,7 @@
           <w:tcPr>
             <w:tcW w:w="1258" w:type="dxa"/>
             <w:tcBorders>
-              <w:left w:val="single" w:sz="4" w:space="0" w:color="auto"/>
+              <w:left w:val="single" w:color="auto" w:sz="4" w:space="0"/>
             </w:tcBorders>
             <w:vAlign w:val="center"/>
           </w:tcPr>
@@ -3435,18 +3835,20 @@
               <w:spacing w:line="390" w:lineRule="exact"/>
               <w:jc w:val="center"/>
               <w:rPr>
-                <w:rFonts w:ascii="楷体_GB2312" w:eastAsia="楷体_GB2312"/>
-                <w:kern w:val="0"/>
-                <w:sz w:val="24"/>
-                <w:szCs w:val="24"/>
-              </w:rPr>
-            </w:pPr>
-            <w:r>
-              <w:rPr>
-                <w:rFonts w:ascii="楷体_GB2312" w:eastAsia="楷体_GB2312"/>
-                <w:kern w:val="0"/>
-                <w:sz w:val="24"/>
-                <w:szCs w:val="24"/>
+                <w:rFonts w:hint="eastAsia" w:ascii="楷体_GB2312" w:eastAsia="楷体_GB2312"/>
+                <w:kern w:val="0"/>
+                <w:sz w:val="24"/>
+                <w:szCs w:val="24"/>
+                <w:lang w:eastAsia="zh-CN"/>
+              </w:rPr>
+            </w:pPr>
+            <w:r>
+              <w:rPr>
+                <w:rFonts w:hint="eastAsia" w:ascii="楷体_GB2312" w:eastAsia="楷体_GB2312"/>
+                <w:kern w:val="0"/>
+                <w:sz w:val="24"/>
+                <w:szCs w:val="24"/>
+                <w:lang w:eastAsia="zh-CN"/>
               </w:rPr>
               <w:t>0.79</w:t>
             </w:r>
@@ -3455,25 +3857,25 @@
         <w:tc>
           <w:tcPr>
             <w:tcW w:w="1258" w:type="dxa"/>
-            <w:vMerge/>
-            <w:vAlign w:val="center"/>
-          </w:tcPr>
-          <w:p>
-            <w:pPr>
-              <w:spacing w:line="390" w:lineRule="exact"/>
-              <w:jc w:val="center"/>
-              <w:rPr>
-                <w:rFonts w:ascii="楷体_GB2312" w:eastAsia="楷体_GB2312"/>
-                <w:sz w:val="24"/>
-                <w:szCs w:val="24"/>
-              </w:rPr>
-            </w:pPr>
-          </w:p>
-        </w:tc>
-        <w:tc>
-          <w:tcPr>
-            <w:tcW w:w="1258" w:type="dxa"/>
-            <w:vMerge/>
+            <w:vMerge w:val="continue"/>
+            <w:vAlign w:val="center"/>
+          </w:tcPr>
+          <w:p>
+            <w:pPr>
+              <w:spacing w:line="390" w:lineRule="exact"/>
+              <w:jc w:val="center"/>
+              <w:rPr>
+                <w:rFonts w:ascii="楷体_GB2312" w:eastAsia="楷体_GB2312"/>
+                <w:sz w:val="24"/>
+                <w:szCs w:val="24"/>
+              </w:rPr>
+            </w:pPr>
+          </w:p>
+        </w:tc>
+        <w:tc>
+          <w:tcPr>
+            <w:tcW w:w="1258" w:type="dxa"/>
+            <w:vMerge w:val="continue"/>
             <w:vAlign w:val="center"/>
           </w:tcPr>
           <w:p>
@@ -3490,8 +3892,25 @@
         </w:tc>
       </w:tr>
       <w:tr>
+        <w:tblPrEx>
+          <w:tblBorders>
+            <w:top w:val="single" w:color="auto" w:sz="12" w:space="0"/>
+            <w:left w:val="single" w:color="auto" w:sz="12" w:space="0"/>
+            <w:bottom w:val="single" w:color="auto" w:sz="12" w:space="0"/>
+            <w:right w:val="single" w:color="auto" w:sz="12" w:space="0"/>
+            <w:insideH w:val="single" w:color="auto" w:sz="6" w:space="0"/>
+            <w:insideV w:val="single" w:color="auto" w:sz="6" w:space="0"/>
+          </w:tblBorders>
+          <w:tblLayout w:type="fixed"/>
+          <w:tblCellMar>
+            <w:top w:w="0" w:type="dxa"/>
+            <w:left w:w="0" w:type="dxa"/>
+            <w:bottom w:w="0" w:type="dxa"/>
+            <w:right w:w="0" w:type="dxa"/>
+          </w:tblCellMar>
+        </w:tblPrEx>
         <w:trPr>
-          <w:trHeight w:val="20"/>
+          <w:trHeight w:val="20" w:hRule="atLeast"/>
           <w:jc w:val="center"/>
         </w:trPr>
         <w:tc>
@@ -3513,7 +3932,7 @@
             </w:pPr>
             <w:r>
               <w:rPr>
-                <w:rFonts w:ascii="楷体_GB2312" w:eastAsia="楷体_GB2312" w:hint="eastAsia"/>
+                <w:rFonts w:hint="eastAsia" w:ascii="楷体_GB2312" w:eastAsia="楷体_GB2312"/>
                 <w:kern w:val="0"/>
                 <w:sz w:val="24"/>
                 <w:szCs w:val="24"/>
@@ -3526,7 +3945,7 @@
           <w:tcPr>
             <w:tcW w:w="1258" w:type="dxa"/>
             <w:tcBorders>
-              <w:right w:val="single" w:sz="4" w:space="0" w:color="auto"/>
+              <w:right w:val="single" w:color="auto" w:sz="4" w:space="0"/>
             </w:tcBorders>
             <w:vAlign w:val="center"/>
           </w:tcPr>
@@ -3535,16 +3954,18 @@
               <w:spacing w:line="390" w:lineRule="exact"/>
               <w:jc w:val="center"/>
               <w:rPr>
-                <w:rFonts w:ascii="楷体_GB2312" w:eastAsia="楷体_GB2312"/>
-                <w:sz w:val="24"/>
-                <w:szCs w:val="24"/>
-              </w:rPr>
-            </w:pPr>
-            <w:r>
-              <w:rPr>
-                <w:rFonts w:ascii="楷体_GB2312" w:eastAsia="楷体_GB2312"/>
-                <w:sz w:val="24"/>
-                <w:szCs w:val="24"/>
+                <w:rFonts w:hint="eastAsia" w:ascii="楷体_GB2312" w:eastAsia="楷体_GB2312"/>
+                <w:sz w:val="24"/>
+                <w:szCs w:val="24"/>
+                <w:lang w:eastAsia="zh-CN"/>
+              </w:rPr>
+            </w:pPr>
+            <w:r>
+              <w:rPr>
+                <w:rFonts w:hint="eastAsia" w:ascii="楷体_GB2312" w:eastAsia="楷体_GB2312"/>
+                <w:sz w:val="24"/>
+                <w:szCs w:val="24"/>
+                <w:lang w:eastAsia="zh-CN"/>
               </w:rPr>
               <w:t>0.04</w:t>
             </w:r>
@@ -3554,7 +3975,7 @@
           <w:tcPr>
             <w:tcW w:w="1258" w:type="dxa"/>
             <w:tcBorders>
-              <w:left w:val="single" w:sz="4" w:space="0" w:color="auto"/>
+              <w:left w:val="single" w:color="auto" w:sz="4" w:space="0"/>
             </w:tcBorders>
             <w:vAlign w:val="center"/>
           </w:tcPr>
@@ -3572,7 +3993,7 @@
             </w:pPr>
             <w:r>
               <w:rPr>
-                <w:rFonts w:ascii="楷体_GB2312" w:eastAsia="楷体_GB2312" w:hint="eastAsia"/>
+                <w:rFonts w:hint="eastAsia" w:ascii="楷体_GB2312" w:eastAsia="楷体_GB2312"/>
                 <w:kern w:val="0"/>
                 <w:sz w:val="24"/>
                 <w:szCs w:val="24"/>
@@ -3584,25 +4005,25 @@
         <w:tc>
           <w:tcPr>
             <w:tcW w:w="1258" w:type="dxa"/>
-            <w:vMerge/>
-            <w:vAlign w:val="center"/>
-          </w:tcPr>
-          <w:p>
-            <w:pPr>
-              <w:spacing w:line="390" w:lineRule="exact"/>
-              <w:jc w:val="center"/>
-              <w:rPr>
-                <w:rFonts w:ascii="楷体_GB2312" w:eastAsia="楷体_GB2312"/>
-                <w:sz w:val="24"/>
-                <w:szCs w:val="24"/>
-              </w:rPr>
-            </w:pPr>
-          </w:p>
-        </w:tc>
-        <w:tc>
-          <w:tcPr>
-            <w:tcW w:w="1258" w:type="dxa"/>
-            <w:vMerge/>
+            <w:vMerge w:val="continue"/>
+            <w:vAlign w:val="center"/>
+          </w:tcPr>
+          <w:p>
+            <w:pPr>
+              <w:spacing w:line="390" w:lineRule="exact"/>
+              <w:jc w:val="center"/>
+              <w:rPr>
+                <w:rFonts w:ascii="楷体_GB2312" w:eastAsia="楷体_GB2312"/>
+                <w:sz w:val="24"/>
+                <w:szCs w:val="24"/>
+              </w:rPr>
+            </w:pPr>
+          </w:p>
+        </w:tc>
+        <w:tc>
+          <w:tcPr>
+            <w:tcW w:w="1258" w:type="dxa"/>
+            <w:vMerge w:val="continue"/>
             <w:vAlign w:val="center"/>
           </w:tcPr>
           <w:p>
@@ -3619,8 +4040,25 @@
         </w:tc>
       </w:tr>
       <w:tr>
+        <w:tblPrEx>
+          <w:tblBorders>
+            <w:top w:val="single" w:color="auto" w:sz="12" w:space="0"/>
+            <w:left w:val="single" w:color="auto" w:sz="12" w:space="0"/>
+            <w:bottom w:val="single" w:color="auto" w:sz="12" w:space="0"/>
+            <w:right w:val="single" w:color="auto" w:sz="12" w:space="0"/>
+            <w:insideH w:val="single" w:color="auto" w:sz="6" w:space="0"/>
+            <w:insideV w:val="single" w:color="auto" w:sz="6" w:space="0"/>
+          </w:tblBorders>
+          <w:tblLayout w:type="fixed"/>
+          <w:tblCellMar>
+            <w:top w:w="0" w:type="dxa"/>
+            <w:left w:w="0" w:type="dxa"/>
+            <w:bottom w:w="0" w:type="dxa"/>
+            <w:right w:w="0" w:type="dxa"/>
+          </w:tblCellMar>
+        </w:tblPrEx>
         <w:trPr>
-          <w:trHeight w:val="20"/>
+          <w:trHeight w:val="20" w:hRule="atLeast"/>
           <w:jc w:val="center"/>
         </w:trPr>
         <w:tc>
@@ -3640,7 +4078,7 @@
             </w:pPr>
             <w:r>
               <w:rPr>
-                <w:rFonts w:ascii="楷体_GB2312" w:eastAsia="楷体_GB2312" w:hint="eastAsia"/>
+                <w:rFonts w:hint="eastAsia" w:ascii="楷体_GB2312" w:eastAsia="楷体_GB2312"/>
                 <w:sz w:val="24"/>
                 <w:szCs w:val="24"/>
               </w:rPr>
@@ -3653,8 +4091,8 @@
     <w:p/>
     <w:p>
       <w:pPr>
-        <w:spacing w:beforeLines="50" w:before="156" w:line="400" w:lineRule="exact"/>
-        <w:ind w:rightChars="-1" w:right="-2"/>
+        <w:spacing w:before="156" w:beforeLines="50" w:line="400" w:lineRule="exact"/>
+        <w:ind w:right="-2" w:rightChars="-1"/>
         <w:jc w:val="center"/>
         <w:rPr>
           <w:rFonts w:ascii="楷体_GB2312" w:eastAsia="楷体_GB2312"/>
@@ -3663,24 +4101,12 @@
           <w:szCs w:val="24"/>
         </w:rPr>
       </w:pPr>
-      <w:r>
-        <w:rPr>
-          <w:rFonts w:ascii="楷体_GB2312" w:eastAsia="楷体_GB2312" w:hint="eastAsia"/>
-          <w:bCs/>
-          <w:sz w:val="24"/>
-          <w:szCs w:val="24"/>
-        </w:rPr>
-        <w:t>错误!未提供文档变量。</w:t>
-      </w:r>
     </w:p>
-    <w:p>
-      <w:bookmarkStart w:id="4" w:name="table4"/>
-      <w:bookmarkEnd w:id="4"/>
-    </w:p>
+    <w:p/>
     <w:p>
       <w:pPr>
-        <w:spacing w:beforeLines="50" w:before="156" w:line="400" w:lineRule="exact"/>
-        <w:ind w:rightChars="-1" w:right="-2"/>
+        <w:spacing w:before="156" w:beforeLines="50" w:line="400" w:lineRule="exact"/>
+        <w:ind w:right="-2" w:rightChars="-1"/>
         <w:jc w:val="center"/>
         <w:rPr>
           <w:rFonts w:ascii="楷体_GB2312" w:eastAsia="楷体_GB2312"/>
@@ -3689,24 +4115,12 @@
           <w:szCs w:val="24"/>
         </w:rPr>
       </w:pPr>
-      <w:r>
-        <w:rPr>
-          <w:rFonts w:ascii="楷体_GB2312" w:eastAsia="楷体_GB2312" w:hint="eastAsia"/>
-          <w:bCs/>
-          <w:sz w:val="24"/>
-          <w:szCs w:val="24"/>
-        </w:rPr>
-        <w:t>错误!未提供文档变量。</w:t>
-      </w:r>
     </w:p>
-    <w:p>
-      <w:bookmarkStart w:id="5" w:name="table5"/>
-      <w:bookmarkEnd w:id="5"/>
-    </w:p>
+    <w:p/>
     <w:p>
       <w:pPr>
-        <w:spacing w:beforeLines="50" w:before="156" w:line="400" w:lineRule="exact"/>
-        <w:ind w:rightChars="-1" w:right="-2"/>
+        <w:spacing w:before="156" w:beforeLines="50" w:line="400" w:lineRule="exact"/>
+        <w:ind w:right="-2" w:rightChars="-1"/>
         <w:jc w:val="center"/>
         <w:rPr>
           <w:rFonts w:ascii="楷体_GB2312" w:eastAsia="楷体_GB2312"/>
@@ -3715,24 +4129,12 @@
           <w:szCs w:val="24"/>
         </w:rPr>
       </w:pPr>
-      <w:r>
-        <w:rPr>
-          <w:rFonts w:ascii="楷体_GB2312" w:eastAsia="楷体_GB2312" w:hint="eastAsia"/>
-          <w:bCs/>
-          <w:sz w:val="24"/>
-          <w:szCs w:val="24"/>
-        </w:rPr>
-        <w:t>错误!未提供文档变量。</w:t>
-      </w:r>
     </w:p>
-    <w:p>
-      <w:bookmarkStart w:id="6" w:name="table6"/>
-      <w:bookmarkEnd w:id="6"/>
-    </w:p>
+    <w:p/>
     <w:p>
       <w:pPr>
-        <w:spacing w:beforeLines="50" w:before="156" w:line="400" w:lineRule="exact"/>
-        <w:ind w:rightChars="-1" w:right="-2"/>
+        <w:spacing w:before="156" w:beforeLines="50" w:line="400" w:lineRule="exact"/>
+        <w:ind w:right="-2" w:rightChars="-1"/>
         <w:jc w:val="center"/>
         <w:rPr>
           <w:rFonts w:ascii="楷体_GB2312" w:eastAsia="楷体_GB2312"/>
@@ -3741,24 +4143,12 @@
           <w:szCs w:val="24"/>
         </w:rPr>
       </w:pPr>
-      <w:r>
-        <w:rPr>
-          <w:rFonts w:ascii="楷体_GB2312" w:eastAsia="楷体_GB2312" w:hint="eastAsia"/>
-          <w:bCs/>
-          <w:sz w:val="24"/>
-          <w:szCs w:val="24"/>
-        </w:rPr>
-        <w:t>错误!未提供文档变量。</w:t>
-      </w:r>
     </w:p>
-    <w:p>
-      <w:bookmarkStart w:id="7" w:name="table7"/>
-      <w:bookmarkEnd w:id="7"/>
-    </w:p>
+    <w:p/>
     <w:p>
       <w:pPr>
-        <w:spacing w:beforeLines="50" w:before="156" w:line="400" w:lineRule="exact"/>
-        <w:ind w:rightChars="-1" w:right="-2"/>
+        <w:spacing w:before="156" w:beforeLines="50" w:line="400" w:lineRule="exact"/>
+        <w:ind w:right="-2" w:rightChars="-1"/>
         <w:jc w:val="center"/>
         <w:rPr>
           <w:rFonts w:ascii="楷体_GB2312" w:eastAsia="楷体_GB2312"/>
@@ -3767,24 +4157,12 @@
           <w:szCs w:val="24"/>
         </w:rPr>
       </w:pPr>
-      <w:r>
-        <w:rPr>
-          <w:rFonts w:ascii="楷体_GB2312" w:eastAsia="楷体_GB2312" w:hint="eastAsia"/>
-          <w:bCs/>
-          <w:sz w:val="24"/>
-          <w:szCs w:val="24"/>
-        </w:rPr>
-        <w:t>错误!未提供文档变量。</w:t>
-      </w:r>
     </w:p>
-    <w:p>
-      <w:bookmarkStart w:id="8" w:name="table8"/>
-      <w:bookmarkEnd w:id="8"/>
-    </w:p>
+    <w:p/>
     <w:p>
       <w:pPr>
-        <w:spacing w:beforeLines="50" w:before="156" w:line="400" w:lineRule="exact"/>
-        <w:ind w:rightChars="-1" w:right="-2"/>
+        <w:spacing w:before="156" w:beforeLines="50" w:line="400" w:lineRule="exact"/>
+        <w:ind w:right="-2" w:rightChars="-1"/>
         <w:jc w:val="center"/>
         <w:rPr>
           <w:rFonts w:ascii="楷体_GB2312" w:eastAsia="楷体_GB2312"/>
@@ -3793,24 +4171,12 @@
           <w:szCs w:val="24"/>
         </w:rPr>
       </w:pPr>
-      <w:r>
-        <w:rPr>
-          <w:rFonts w:ascii="楷体_GB2312" w:eastAsia="楷体_GB2312" w:hint="eastAsia"/>
-          <w:bCs/>
-          <w:sz w:val="24"/>
-          <w:szCs w:val="24"/>
-        </w:rPr>
-        <w:t>错误!未提供文档变量。</w:t>
-      </w:r>
     </w:p>
-    <w:p>
-      <w:bookmarkStart w:id="9" w:name="table9"/>
-      <w:bookmarkEnd w:id="9"/>
-    </w:p>
+    <w:p/>
     <w:p>
       <w:pPr>
-        <w:spacing w:beforeLines="50" w:before="156" w:line="400" w:lineRule="exact"/>
-        <w:ind w:rightChars="-1" w:right="-2"/>
+        <w:spacing w:before="156" w:beforeLines="50" w:line="400" w:lineRule="exact"/>
+        <w:ind w:right="-2" w:rightChars="-1"/>
         <w:jc w:val="center"/>
         <w:rPr>
           <w:rFonts w:ascii="楷体_GB2312" w:eastAsia="楷体_GB2312"/>
@@ -3819,483 +4185,305 @@
           <w:szCs w:val="24"/>
         </w:rPr>
       </w:pPr>
-      <w:bookmarkStart w:id="10" w:name="_GoBack"/>
-      <w:r>
-        <w:rPr>
-          <w:rFonts w:ascii="楷体_GB2312" w:eastAsia="楷体_GB2312" w:hint="eastAsia"/>
-          <w:bCs/>
-          <w:sz w:val="24"/>
-          <w:szCs w:val="24"/>
-        </w:rPr>
-        <w:t>错误!未提供文档变量。</w:t>
-      </w:r>
-      <w:bookmarkEnd w:id="10"/>
     </w:p>
-    <w:p>
-      <w:bookmarkStart w:id="11" w:name="table10"/>
-      <w:bookmarkEnd w:id="11"/>
-    </w:p>
+    <w:p/>
     <w:p/>
     <w:sectPr>
       <w:pgSz w:w="11906" w:h="16838"/>
       <w:pgMar w:top="1440" w:right="1800" w:bottom="1440" w:left="1800" w:header="851" w:footer="992" w:gutter="0"/>
-      <w:cols w:space="425"/>
-      <w:docGrid w:type="lines" w:linePitch="312"/>
+      <w:cols w:space="425" w:num="1"/>
+      <w:docGrid w:type="lines" w:linePitch="312" w:charSpace="0"/>
     </w:sectPr>
   </w:body>
 </w:document>
 </file>
 
-<file path=word/endnotes.xml><?xml version="1.0" encoding="utf-8"?>
-<w:endnotes xmlns:wpc="http://schemas.microsoft.com/office/word/2010/wordprocessingCanvas" xmlns:cx="http://schemas.microsoft.com/office/drawing/2014/chartex" xmlns:cx1="http://schemas.microsoft.com/office/drawing/2015/9/8/chartex" xmlns:cx2="http://schemas.microsoft.com/office/drawing/2015/10/21/chartex" xmlns:cx3="http://schemas.microsoft.com/office/drawing/2016/5/9/chartex" xmlns:cx4="http://schemas.microsoft.com/office/drawing/2016/5/10/chartex" xmlns:cx5="http://schemas.microsoft.com/office/drawing/2016/5/11/chartex" xmlns:cx6="http://schemas.microsoft.com/office/drawing/2016/5/12/chartex" xmlns:cx7="http://schemas.microsoft.com/office/drawing/2016/5/13/chartex" xmlns:cx8="http://schemas.microsoft.com/office/drawing/2016/5/14/chartex" xmlns:mc="http://schemas.openxmlformats.org/markup-compatibility/2006" xmlns:aink="http://schemas.microsoft.com/office/drawing/2016/ink" xmlns:am3d="http://schemas.microsoft.com/office/drawing/2017/model3d" xmlns:o="urn:schemas-microsoft-com:office:office" xmlns:r="http://schemas.openxmlformats.org/officeDocument/2006/relationships" xmlns:m="http://schemas.openxmlformats.org/officeDocument/2006/math" xmlns:v="urn:schemas-microsoft-com:vml" xmlns:wp14="http://schemas.microsoft.com/office/word/2010/wordprocessingDrawing" xmlns:wp="http://schemas.openxmlformats.org/drawingml/2006/wordprocessingDrawing" xmlns:w10="urn:schemas-microsoft-com:office:word" xmlns:w="http://schemas.openxmlformats.org/wordprocessingml/2006/main" xmlns:w14="http://schemas.microsoft.com/office/word/2010/wordml" xmlns:w15="http://schemas.microsoft.com/office/word/2012/wordml" xmlns:w16cid="http://schemas.microsoft.com/office/word/2016/wordml/cid" xmlns:w16se="http://schemas.microsoft.com/office/word/2015/wordml/symex" xmlns:wpg="http://schemas.microsoft.com/office/word/2010/wordprocessingGroup" xmlns:wpi="http://schemas.microsoft.com/office/word/2010/wordprocessingInk" xmlns:wne="http://schemas.microsoft.com/office/word/2006/wordml" xmlns:wps="http://schemas.microsoft.com/office/word/2010/wordprocessingShape" mc:Ignorable="w14 w15 w16se w16cid wp14">
-  <w:endnote w:type="separator" w:id="-1">
-    <w:p>
-      <w:r>
-        <w:separator/>
-      </w:r>
-    </w:p>
-  </w:endnote>
-  <w:endnote w:type="continuationSeparator" w:id="0">
-    <w:p>
-      <w:r>
-        <w:continuationSeparator/>
-      </w:r>
-    </w:p>
-  </w:endnote>
-</w:endnotes>
-</file>
-
-<file path=word/footnotes.xml><?xml version="1.0" encoding="utf-8"?>
-<w:footnotes xmlns:wpc="http://schemas.microsoft.com/office/word/2010/wordprocessingCanvas" xmlns:cx="http://schemas.microsoft.com/office/drawing/2014/chartex" xmlns:cx1="http://schemas.microsoft.com/office/drawing/2015/9/8/chartex" xmlns:cx2="http://schemas.microsoft.com/office/drawing/2015/10/21/chartex" xmlns:cx3="http://schemas.microsoft.com/office/drawing/2016/5/9/chartex" xmlns:cx4="http://schemas.microsoft.com/office/drawing/2016/5/10/chartex" xmlns:cx5="http://schemas.microsoft.com/office/drawing/2016/5/11/chartex" xmlns:cx6="http://schemas.microsoft.com/office/drawing/2016/5/12/chartex" xmlns:cx7="http://schemas.microsoft.com/office/drawing/2016/5/13/chartex" xmlns:cx8="http://schemas.microsoft.com/office/drawing/2016/5/14/chartex" xmlns:mc="http://schemas.openxmlformats.org/markup-compatibility/2006" xmlns:aink="http://schemas.microsoft.com/office/drawing/2016/ink" xmlns:am3d="http://schemas.microsoft.com/office/drawing/2017/model3d" xmlns:o="urn:schemas-microsoft-com:office:office" xmlns:r="http://schemas.openxmlformats.org/officeDocument/2006/relationships" xmlns:m="http://schemas.openxmlformats.org/officeDocument/2006/math" xmlns:v="urn:schemas-microsoft-com:vml" xmlns:wp14="http://schemas.microsoft.com/office/word/2010/wordprocessingDrawing" xmlns:wp="http://schemas.openxmlformats.org/drawingml/2006/wordprocessingDrawing" xmlns:w10="urn:schemas-microsoft-com:office:word" xmlns:w="http://schemas.openxmlformats.org/wordprocessingml/2006/main" xmlns:w14="http://schemas.microsoft.com/office/word/2010/wordml" xmlns:w15="http://schemas.microsoft.com/office/word/2012/wordml" xmlns:w16cid="http://schemas.microsoft.com/office/word/2016/wordml/cid" xmlns:w16se="http://schemas.microsoft.com/office/word/2015/wordml/symex" xmlns:wpg="http://schemas.microsoft.com/office/word/2010/wordprocessingGroup" xmlns:wpi="http://schemas.microsoft.com/office/word/2010/wordprocessingInk" xmlns:wne="http://schemas.microsoft.com/office/word/2006/wordml" xmlns:wps="http://schemas.microsoft.com/office/word/2010/wordprocessingShape" mc:Ignorable="w14 w15 w16se w16cid wp14">
-  <w:footnote w:type="separator" w:id="-1">
-    <w:p>
-      <w:r>
-        <w:separator/>
-      </w:r>
-    </w:p>
-  </w:footnote>
-  <w:footnote w:type="continuationSeparator" w:id="0">
-    <w:p>
-      <w:r>
-        <w:continuationSeparator/>
-      </w:r>
-    </w:p>
-  </w:footnote>
-</w:footnotes>
-</file>
-
 <file path=word/styles.xml><?xml version="1.0" encoding="utf-8"?>
-<w:styles xmlns:mc="http://schemas.openxmlformats.org/markup-compatibility/2006" xmlns:r="http://schemas.openxmlformats.org/officeDocument/2006/relationships" xmlns:w="http://schemas.openxmlformats.org/wordprocessingml/2006/main" xmlns:w14="http://schemas.microsoft.com/office/word/2010/wordml" xmlns:w15="http://schemas.microsoft.com/office/word/2012/wordml" xmlns:w16cid="http://schemas.microsoft.com/office/word/2016/wordml/cid" xmlns:w16se="http://schemas.microsoft.com/office/word/2015/wordml/symex" mc:Ignorable="w14 w15 w16se w16cid">
+<w:styles xmlns:mc="http://schemas.openxmlformats.org/markup-compatibility/2006" xmlns:o="urn:schemas-microsoft-com:office:office" xmlns:r="http://schemas.openxmlformats.org/officeDocument/2006/relationships" xmlns:m="http://schemas.openxmlformats.org/officeDocument/2006/math" xmlns:v="urn:schemas-microsoft-com:vml" xmlns:w="http://schemas.openxmlformats.org/wordprocessingml/2006/main" xmlns:w14="http://schemas.microsoft.com/office/word/2010/wordml" xmlns:w10="urn:schemas-microsoft-com:office:word" xmlns:sl="http://schemas.openxmlformats.org/schemaLibrary/2006/main" mc:Ignorable="w14">
   <w:docDefaults>
     <w:rPrDefault>
       <w:rPr>
-        <w:rFonts w:asciiTheme="minorHAnsi" w:eastAsiaTheme="minorEastAsia" w:hAnsiTheme="minorHAnsi" w:cstheme="minorBidi"/>
-        <w:kern w:val="2"/>
-        <w:sz w:val="21"/>
-        <w:szCs w:val="22"/>
-        <w:lang w:val="en-US" w:eastAsia="zh-CN" w:bidi="ar-SA"/>
+        <w:rFonts w:asciiTheme="minorHAnsi" w:hAnsiTheme="minorHAnsi" w:eastAsiaTheme="minorEastAsia" w:cstheme="minorBidi"/>
       </w:rPr>
     </w:rPrDefault>
-    <w:pPrDefault/>
   </w:docDefaults>
-  <w:latentStyles w:defLockedState="0" w:defUIPriority="99" w:defSemiHidden="0" w:defUnhideWhenUsed="0" w:defQFormat="0" w:count="375">
-    <w:lsdException w:name="Normal" w:uiPriority="0" w:qFormat="1"/>
-    <w:lsdException w:name="heading 1" w:uiPriority="9" w:qFormat="1"/>
-    <w:lsdException w:name="heading 2" w:semiHidden="1" w:uiPriority="9" w:unhideWhenUsed="1" w:qFormat="1"/>
-    <w:lsdException w:name="heading 3" w:semiHidden="1" w:uiPriority="9" w:unhideWhenUsed="1" w:qFormat="1"/>
-    <w:lsdException w:name="heading 4" w:semiHidden="1" w:uiPriority="9" w:unhideWhenUsed="1" w:qFormat="1"/>
-    <w:lsdException w:name="heading 5" w:semiHidden="1" w:uiPriority="9" w:unhideWhenUsed="1" w:qFormat="1"/>
-    <w:lsdException w:name="heading 6" w:semiHidden="1" w:uiPriority="9" w:unhideWhenUsed="1" w:qFormat="1"/>
-    <w:lsdException w:name="heading 7" w:semiHidden="1" w:uiPriority="9" w:unhideWhenUsed="1" w:qFormat="1"/>
-    <w:lsdException w:name="heading 8" w:semiHidden="1" w:uiPriority="9" w:unhideWhenUsed="1" w:qFormat="1"/>
-    <w:lsdException w:name="heading 9" w:semiHidden="1" w:uiPriority="9" w:unhideWhenUsed="1" w:qFormat="1"/>
-    <w:lsdException w:name="index 1" w:semiHidden="1" w:unhideWhenUsed="1"/>
-    <w:lsdException w:name="index 2" w:semiHidden="1" w:unhideWhenUsed="1"/>
-    <w:lsdException w:name="index 3" w:semiHidden="1" w:unhideWhenUsed="1"/>
-    <w:lsdException w:name="index 4" w:semiHidden="1" w:unhideWhenUsed="1"/>
-    <w:lsdException w:name="index 5" w:semiHidden="1" w:unhideWhenUsed="1"/>
-    <w:lsdException w:name="index 6" w:semiHidden="1" w:unhideWhenUsed="1"/>
-    <w:lsdException w:name="index 7" w:semiHidden="1" w:unhideWhenUsed="1"/>
-    <w:lsdException w:name="index 8" w:semiHidden="1" w:unhideWhenUsed="1"/>
-    <w:lsdException w:name="index 9" w:semiHidden="1" w:unhideWhenUsed="1"/>
-    <w:lsdException w:name="toc 1" w:semiHidden="1" w:uiPriority="39" w:unhideWhenUsed="1"/>
-    <w:lsdException w:name="toc 2" w:semiHidden="1" w:uiPriority="39" w:unhideWhenUsed="1"/>
-    <w:lsdException w:name="toc 3" w:semiHidden="1" w:uiPriority="39" w:unhideWhenUsed="1"/>
-    <w:lsdException w:name="toc 4" w:semiHidden="1" w:uiPriority="39" w:unhideWhenUsed="1"/>
-    <w:lsdException w:name="toc 5" w:semiHidden="1" w:uiPriority="39" w:unhideWhenUsed="1"/>
-    <w:lsdException w:name="toc 6" w:semiHidden="1" w:uiPriority="39" w:unhideWhenUsed="1"/>
-    <w:lsdException w:name="toc 7" w:semiHidden="1" w:uiPriority="39" w:unhideWhenUsed="1"/>
-    <w:lsdException w:name="toc 8" w:semiHidden="1" w:uiPriority="39" w:unhideWhenUsed="1"/>
-    <w:lsdException w:name="toc 9" w:semiHidden="1" w:uiPriority="39" w:unhideWhenUsed="1"/>
-    <w:lsdException w:name="Normal Indent" w:semiHidden="1" w:unhideWhenUsed="1"/>
-    <w:lsdException w:name="footnote text" w:semiHidden="1" w:unhideWhenUsed="1"/>
-    <w:lsdException w:name="annotation text" w:semiHidden="1" w:unhideWhenUsed="1"/>
-    <w:lsdException w:name="header" w:semiHidden="1" w:unhideWhenUsed="1"/>
-    <w:lsdException w:name="footer" w:semiHidden="1" w:unhideWhenUsed="1"/>
-    <w:lsdException w:name="index heading" w:semiHidden="1" w:unhideWhenUsed="1"/>
-    <w:lsdException w:name="caption" w:semiHidden="1" w:uiPriority="35" w:unhideWhenUsed="1" w:qFormat="1"/>
-    <w:lsdException w:name="table of figures" w:semiHidden="1" w:unhideWhenUsed="1"/>
-    <w:lsdException w:name="envelope address" w:semiHidden="1" w:unhideWhenUsed="1"/>
-    <w:lsdException w:name="envelope return" w:semiHidden="1" w:unhideWhenUsed="1"/>
-    <w:lsdException w:name="footnote reference" w:semiHidden="1" w:unhideWhenUsed="1"/>
-    <w:lsdException w:name="annotation reference" w:semiHidden="1" w:unhideWhenUsed="1"/>
-    <w:lsdException w:name="line number" w:semiHidden="1" w:unhideWhenUsed="1"/>
-    <w:lsdException w:name="page number" w:semiHidden="1" w:unhideWhenUsed="1"/>
-    <w:lsdException w:name="endnote reference" w:semiHidden="1" w:unhideWhenUsed="1"/>
-    <w:lsdException w:name="endnote text" w:semiHidden="1" w:unhideWhenUsed="1"/>
-    <w:lsdException w:name="table of authorities" w:semiHidden="1" w:unhideWhenUsed="1"/>
-    <w:lsdException w:name="macro" w:semiHidden="1" w:unhideWhenUsed="1"/>
-    <w:lsdException w:name="toa heading" w:semiHidden="1" w:unhideWhenUsed="1"/>
-    <w:lsdException w:name="List" w:semiHidden="1" w:unhideWhenUsed="1"/>
-    <w:lsdException w:name="List Bullet" w:semiHidden="1" w:unhideWhenUsed="1"/>
-    <w:lsdException w:name="List Number" w:semiHidden="1" w:unhideWhenUsed="1"/>
-    <w:lsdException w:name="List 2" w:semiHidden="1" w:unhideWhenUsed="1"/>
-    <w:lsdException w:name="List 3" w:semiHidden="1" w:unhideWhenUsed="1"/>
-    <w:lsdException w:name="List 4" w:semiHidden="1" w:unhideWhenUsed="1"/>
-    <w:lsdException w:name="List 5" w:semiHidden="1" w:unhideWhenUsed="1"/>
-    <w:lsdException w:name="List Bullet 2" w:semiHidden="1" w:unhideWhenUsed="1"/>
-    <w:lsdException w:name="List Bullet 3" w:semiHidden="1" w:unhideWhenUsed="1"/>
-    <w:lsdException w:name="List Bullet 4" w:semiHidden="1" w:unhideWhenUsed="1"/>
-    <w:lsdException w:name="List Bullet 5" w:semiHidden="1" w:unhideWhenUsed="1"/>
-    <w:lsdException w:name="List Number 2" w:semiHidden="1" w:unhideWhenUsed="1"/>
-    <w:lsdException w:name="List Number 3" w:semiHidden="1" w:unhideWhenUsed="1"/>
-    <w:lsdException w:name="List Number 4" w:semiHidden="1" w:unhideWhenUsed="1"/>
-    <w:lsdException w:name="List Number 5" w:semiHidden="1" w:unhideWhenUsed="1"/>
-    <w:lsdException w:name="Title" w:uiPriority="10" w:qFormat="1"/>
-    <w:lsdException w:name="Closing" w:semiHidden="1" w:unhideWhenUsed="1"/>
-    <w:lsdException w:name="Signature" w:semiHidden="1" w:unhideWhenUsed="1"/>
-    <w:lsdException w:name="Default Paragraph Font" w:semiHidden="1" w:uiPriority="1" w:unhideWhenUsed="1"/>
-    <w:lsdException w:name="Body Text" w:semiHidden="1" w:unhideWhenUsed="1"/>
-    <w:lsdException w:name="Body Text Indent" w:semiHidden="1" w:unhideWhenUsed="1"/>
-    <w:lsdException w:name="List Continue" w:semiHidden="1" w:unhideWhenUsed="1"/>
-    <w:lsdException w:name="List Continue 2" w:semiHidden="1" w:unhideWhenUsed="1"/>
-    <w:lsdException w:name="List Continue 3" w:semiHidden="1" w:unhideWhenUsed="1"/>
-    <w:lsdException w:name="List Continue 4" w:semiHidden="1" w:unhideWhenUsed="1"/>
-    <w:lsdException w:name="List Continue 5" w:semiHidden="1" w:unhideWhenUsed="1"/>
-    <w:lsdException w:name="Message Header" w:semiHidden="1" w:unhideWhenUsed="1"/>
-    <w:lsdException w:name="Subtitle" w:uiPriority="11" w:qFormat="1"/>
-    <w:lsdException w:name="Salutation" w:semiHidden="1" w:unhideWhenUsed="1"/>
-    <w:lsdException w:name="Date" w:semiHidden="1" w:unhideWhenUsed="1"/>
-    <w:lsdException w:name="Body Text First Indent" w:semiHidden="1" w:unhideWhenUsed="1"/>
-    <w:lsdException w:name="Body Text First Indent 2" w:semiHidden="1" w:unhideWhenUsed="1"/>
-    <w:lsdException w:name="Note Heading" w:semiHidden="1" w:unhideWhenUsed="1"/>
-    <w:lsdException w:name="Body Text 2" w:semiHidden="1" w:unhideWhenUsed="1"/>
-    <w:lsdException w:name="Body Text 3" w:semiHidden="1" w:unhideWhenUsed="1"/>
-    <w:lsdException w:name="Body Text Indent 2" w:semiHidden="1" w:unhideWhenUsed="1"/>
-    <w:lsdException w:name="Body Text Indent 3" w:semiHidden="1" w:unhideWhenUsed="1"/>
-    <w:lsdException w:name="Block Text" w:semiHidden="1" w:unhideWhenUsed="1"/>
-    <w:lsdException w:name="Hyperlink" w:semiHidden="1" w:unhideWhenUsed="1"/>
-    <w:lsdException w:name="FollowedHyperlink" w:semiHidden="1" w:unhideWhenUsed="1"/>
-    <w:lsdException w:name="Strong" w:uiPriority="22" w:qFormat="1"/>
-    <w:lsdException w:name="Emphasis" w:uiPriority="20" w:qFormat="1"/>
-    <w:lsdException w:name="Document Map" w:semiHidden="1" w:unhideWhenUsed="1"/>
-    <w:lsdException w:name="Plain Text" w:semiHidden="1" w:unhideWhenUsed="1"/>
-    <w:lsdException w:name="E-mail Signature" w:semiHidden="1" w:unhideWhenUsed="1"/>
-    <w:lsdException w:name="HTML Top of Form" w:semiHidden="1" w:unhideWhenUsed="1"/>
-    <w:lsdException w:name="HTML Bottom of Form" w:semiHidden="1" w:unhideWhenUsed="1"/>
-    <w:lsdException w:name="Normal (Web)" w:semiHidden="1" w:unhideWhenUsed="1"/>
-    <w:lsdException w:name="HTML Acronym" w:semiHidden="1" w:unhideWhenUsed="1"/>
-    <w:lsdException w:name="HTML Address" w:semiHidden="1" w:unhideWhenUsed="1"/>
-    <w:lsdException w:name="HTML Cite" w:semiHidden="1" w:unhideWhenUsed="1"/>
-    <w:lsdException w:name="HTML Code" w:semiHidden="1" w:unhideWhenUsed="1"/>
-    <w:lsdException w:name="HTML Definition" w:semiHidden="1" w:unhideWhenUsed="1"/>
-    <w:lsdException w:name="HTML Keyboard" w:semiHidden="1" w:unhideWhenUsed="1"/>
-    <w:lsdException w:name="HTML Preformatted" w:semiHidden="1" w:unhideWhenUsed="1"/>
-    <w:lsdException w:name="HTML Sample" w:semiHidden="1" w:unhideWhenUsed="1"/>
-    <w:lsdException w:name="HTML Typewriter" w:semiHidden="1" w:unhideWhenUsed="1"/>
-    <w:lsdException w:name="HTML Variable" w:semiHidden="1" w:unhideWhenUsed="1"/>
-    <w:lsdException w:name="Normal Table" w:semiHidden="1" w:unhideWhenUsed="1"/>
-    <w:lsdException w:name="annotation subject" w:semiHidden="1" w:unhideWhenUsed="1"/>
-    <w:lsdException w:name="No List" w:semiHidden="1" w:unhideWhenUsed="1"/>
-    <w:lsdException w:name="Outline List 1" w:semiHidden="1" w:unhideWhenUsed="1"/>
-    <w:lsdException w:name="Outline List 2" w:semiHidden="1" w:unhideWhenUsed="1"/>
-    <w:lsdException w:name="Outline List 3" w:semiHidden="1" w:unhideWhenUsed="1"/>
-    <w:lsdException w:name="Table Simple 1" w:semiHidden="1" w:unhideWhenUsed="1"/>
-    <w:lsdException w:name="Table Simple 2" w:semiHidden="1" w:unhideWhenUsed="1"/>
-    <w:lsdException w:name="Table Simple 3" w:semiHidden="1" w:unhideWhenUsed="1"/>
-    <w:lsdException w:name="Table Classic 1" w:semiHidden="1" w:unhideWhenUsed="1"/>
-    <w:lsdException w:name="Table Classic 2" w:semiHidden="1" w:unhideWhenUsed="1"/>
-    <w:lsdException w:name="Table Classic 3" w:semiHidden="1" w:unhideWhenUsed="1"/>
-    <w:lsdException w:name="Table Classic 4" w:semiHidden="1" w:unhideWhenUsed="1"/>
-    <w:lsdException w:name="Table Colorful 1" w:semiHidden="1" w:unhideWhenUsed="1"/>
-    <w:lsdException w:name="Table Colorful 2" w:semiHidden="1" w:unhideWhenUsed="1"/>
-    <w:lsdException w:name="Table Colorful 3" w:semiHidden="1" w:unhideWhenUsed="1"/>
-    <w:lsdException w:name="Table Columns 1" w:semiHidden="1" w:unhideWhenUsed="1"/>
-    <w:lsdException w:name="Table Columns 2" w:semiHidden="1" w:unhideWhenUsed="1"/>
-    <w:lsdException w:name="Table Columns 3" w:semiHidden="1" w:unhideWhenUsed="1"/>
-    <w:lsdException w:name="Table Columns 4" w:semiHidden="1" w:unhideWhenUsed="1"/>
-    <w:lsdException w:name="Table Columns 5" w:semiHidden="1" w:unhideWhenUsed="1"/>
-    <w:lsdException w:name="Table Grid 1" w:semiHidden="1" w:unhideWhenUsed="1"/>
-    <w:lsdException w:name="Table Grid 2" w:semiHidden="1" w:unhideWhenUsed="1"/>
-    <w:lsdException w:name="Table Grid 3" w:semiHidden="1" w:unhideWhenUsed="1"/>
-    <w:lsdException w:name="Table Grid 4" w:semiHidden="1" w:unhideWhenUsed="1"/>
-    <w:lsdException w:name="Table Grid 5" w:semiHidden="1" w:unhideWhenUsed="1"/>
-    <w:lsdException w:name="Table Grid 6" w:semiHidden="1" w:unhideWhenUsed="1"/>
-    <w:lsdException w:name="Table Grid 7" w:semiHidden="1" w:unhideWhenUsed="1"/>
-    <w:lsdException w:name="Table Grid 8" w:semiHidden="1" w:unhideWhenUsed="1"/>
-    <w:lsdException w:name="Table List 1" w:semiHidden="1" w:unhideWhenUsed="1"/>
-    <w:lsdException w:name="Table List 2" w:semiHidden="1" w:unhideWhenUsed="1"/>
-    <w:lsdException w:name="Table List 3" w:semiHidden="1" w:unhideWhenUsed="1"/>
-    <w:lsdException w:name="Table List 4" w:semiHidden="1" w:unhideWhenUsed="1"/>
-    <w:lsdException w:name="Table List 5" w:semiHidden="1" w:unhideWhenUsed="1"/>
-    <w:lsdException w:name="Table List 6" w:semiHidden="1" w:unhideWhenUsed="1"/>
-    <w:lsdException w:name="Table List 7" w:semiHidden="1" w:unhideWhenUsed="1"/>
-    <w:lsdException w:name="Table List 8" w:semiHidden="1" w:unhideWhenUsed="1"/>
-    <w:lsdException w:name="Table 3D effects 1" w:semiHidden="1" w:unhideWhenUsed="1"/>
-    <w:lsdException w:name="Table 3D effects 2" w:semiHidden="1" w:unhideWhenUsed="1"/>
-    <w:lsdException w:name="Table 3D effects 3" w:semiHidden="1" w:unhideWhenUsed="1"/>
-    <w:lsdException w:name="Table Contemporary" w:semiHidden="1" w:unhideWhenUsed="1"/>
-    <w:lsdException w:name="Table Elegant" w:semiHidden="1" w:unhideWhenUsed="1"/>
-    <w:lsdException w:name="Table Professional" w:semiHidden="1" w:unhideWhenUsed="1"/>
-    <w:lsdException w:name="Table Subtle 1" w:semiHidden="1" w:unhideWhenUsed="1"/>
-    <w:lsdException w:name="Table Subtle 2" w:semiHidden="1" w:unhideWhenUsed="1"/>
-    <w:lsdException w:name="Table Web 1" w:semiHidden="1" w:unhideWhenUsed="1"/>
-    <w:lsdException w:name="Table Web 2" w:semiHidden="1" w:unhideWhenUsed="1"/>
-    <w:lsdException w:name="Table Web 3" w:semiHidden="1" w:unhideWhenUsed="1"/>
-    <w:lsdException w:name="Balloon Text" w:semiHidden="1" w:unhideWhenUsed="1"/>
-    <w:lsdException w:name="Table Grid" w:uiPriority="39"/>
-    <w:lsdException w:name="Table Theme" w:semiHidden="1" w:unhideWhenUsed="1"/>
-    <w:lsdException w:name="Placeholder Text" w:semiHidden="1"/>
-    <w:lsdException w:name="No Spacing" w:uiPriority="1" w:qFormat="1"/>
-    <w:lsdException w:name="Light Shading" w:uiPriority="60"/>
-    <w:lsdException w:name="Light List" w:uiPriority="61"/>
-    <w:lsdException w:name="Light Grid" w:uiPriority="62"/>
-    <w:lsdException w:name="Medium Shading 1" w:uiPriority="63"/>
-    <w:lsdException w:name="Medium Shading 2" w:uiPriority="64"/>
-    <w:lsdException w:name="Medium List 1" w:uiPriority="65"/>
-    <w:lsdException w:name="Medium List 2" w:uiPriority="66"/>
-    <w:lsdException w:name="Medium Grid 1" w:uiPriority="67"/>
-    <w:lsdException w:name="Medium Grid 2" w:uiPriority="68"/>
-    <w:lsdException w:name="Medium Grid 3" w:uiPriority="69"/>
-    <w:lsdException w:name="Dark List" w:uiPriority="70"/>
-    <w:lsdException w:name="Colorful Shading" w:uiPriority="71"/>
-    <w:lsdException w:name="Colorful List" w:uiPriority="72"/>
-    <w:lsdException w:name="Colorful Grid" w:uiPriority="73"/>
-    <w:lsdException w:name="Light Shading Accent 1" w:uiPriority="60"/>
-    <w:lsdException w:name="Light List Accent 1" w:uiPriority="61"/>
-    <w:lsdException w:name="Light Grid Accent 1" w:uiPriority="62"/>
-    <w:lsdException w:name="Medium Shading 1 Accent 1" w:uiPriority="63"/>
-    <w:lsdException w:name="Medium Shading 2 Accent 1" w:uiPriority="64"/>
-    <w:lsdException w:name="Medium List 1 Accent 1" w:uiPriority="65"/>
-    <w:lsdException w:name="Revision" w:semiHidden="1"/>
-    <w:lsdException w:name="List Paragraph" w:uiPriority="34" w:qFormat="1"/>
-    <w:lsdException w:name="Quote" w:uiPriority="29" w:qFormat="1"/>
-    <w:lsdException w:name="Intense Quote" w:uiPriority="30" w:qFormat="1"/>
-    <w:lsdException w:name="Medium List 2 Accent 1" w:uiPriority="66"/>
-    <w:lsdException w:name="Medium Grid 1 Accent 1" w:uiPriority="67"/>
-    <w:lsdException w:name="Medium Grid 2 Accent 1" w:uiPriority="68"/>
-    <w:lsdException w:name="Medium Grid 3 Accent 1" w:uiPriority="69"/>
-    <w:lsdException w:name="Dark List Accent 1" w:uiPriority="70"/>
-    <w:lsdException w:name="Colorful Shading Accent 1" w:uiPriority="71"/>
-    <w:lsdException w:name="Colorful List Accent 1" w:uiPriority="72"/>
-    <w:lsdException w:name="Colorful Grid Accent 1" w:uiPriority="73"/>
-    <w:lsdException w:name="Light Shading Accent 2" w:uiPriority="60"/>
-    <w:lsdException w:name="Light List Accent 2" w:uiPriority="61"/>
-    <w:lsdException w:name="Light Grid Accent 2" w:uiPriority="62"/>
-    <w:lsdException w:name="Medium Shading 1 Accent 2" w:uiPriority="63"/>
-    <w:lsdException w:name="Medium Shading 2 Accent 2" w:uiPriority="64"/>
-    <w:lsdException w:name="Medium List 1 Accent 2" w:uiPriority="65"/>
-    <w:lsdException w:name="Medium List 2 Accent 2" w:uiPriority="66"/>
-    <w:lsdException w:name="Medium Grid 1 Accent 2" w:uiPriority="67"/>
-    <w:lsdException w:name="Medium Grid 2 Accent 2" w:uiPriority="68"/>
-    <w:lsdException w:name="Medium Grid 3 Accent 2" w:uiPriority="69"/>
-    <w:lsdException w:name="Dark List Accent 2" w:uiPriority="70"/>
-    <w:lsdException w:name="Colorful Shading Accent 2" w:uiPriority="71"/>
-    <w:lsdException w:name="Colorful List Accent 2" w:uiPriority="72"/>
-    <w:lsdException w:name="Colorful Grid Accent 2" w:uiPriority="73"/>
-    <w:lsdException w:name="Light Shading Accent 3" w:uiPriority="60"/>
-    <w:lsdException w:name="Light List Accent 3" w:uiPriority="61"/>
-    <w:lsdException w:name="Light Grid Accent 3" w:uiPriority="62"/>
-    <w:lsdException w:name="Medium Shading 1 Accent 3" w:uiPriority="63"/>
-    <w:lsdException w:name="Medium Shading 2 Accent 3" w:uiPriority="64"/>
-    <w:lsdException w:name="Medium List 1 Accent 3" w:uiPriority="65"/>
-    <w:lsdException w:name="Medium List 2 Accent 3" w:uiPriority="66"/>
-    <w:lsdException w:name="Medium Grid 1 Accent 3" w:uiPriority="67"/>
-    <w:lsdException w:name="Medium Grid 2 Accent 3" w:uiPriority="68"/>
-    <w:lsdException w:name="Medium Grid 3 Accent 3" w:uiPriority="69"/>
-    <w:lsdException w:name="Dark List Accent 3" w:uiPriority="70"/>
-    <w:lsdException w:name="Colorful Shading Accent 3" w:uiPriority="71"/>
-    <w:lsdException w:name="Colorful List Accent 3" w:uiPriority="72"/>
-    <w:lsdException w:name="Colorful Grid Accent 3" w:uiPriority="73"/>
-    <w:lsdException w:name="Light Shading Accent 4" w:uiPriority="60"/>
-    <w:lsdException w:name="Light List Accent 4" w:uiPriority="61"/>
-    <w:lsdException w:name="Light Grid Accent 4" w:uiPriority="62"/>
-    <w:lsdException w:name="Medium Shading 1 Accent 4" w:uiPriority="63"/>
-    <w:lsdException w:name="Medium Shading 2 Accent 4" w:uiPriority="64"/>
-    <w:lsdException w:name="Medium List 1 Accent 4" w:uiPriority="65"/>
-    <w:lsdException w:name="Medium List 2 Accent 4" w:uiPriority="66"/>
-    <w:lsdException w:name="Medium Grid 1 Accent 4" w:uiPriority="67"/>
-    <w:lsdException w:name="Medium Grid 2 Accent 4" w:uiPriority="68"/>
-    <w:lsdException w:name="Medium Grid 3 Accent 4" w:uiPriority="69"/>
-    <w:lsdException w:name="Dark List Accent 4" w:uiPriority="70"/>
-    <w:lsdException w:name="Colorful Shading Accent 4" w:uiPriority="71"/>
-    <w:lsdException w:name="Colorful List Accent 4" w:uiPriority="72"/>
-    <w:lsdException w:name="Colorful Grid Accent 4" w:uiPriority="73"/>
-    <w:lsdException w:name="Light Shading Accent 5" w:uiPriority="60"/>
-    <w:lsdException w:name="Light List Accent 5" w:uiPriority="61"/>
-    <w:lsdException w:name="Light Grid Accent 5" w:uiPriority="62"/>
-    <w:lsdException w:name="Medium Shading 1 Accent 5" w:uiPriority="63"/>
-    <w:lsdException w:name="Medium Shading 2 Accent 5" w:uiPriority="64"/>
-    <w:lsdException w:name="Medium List 1 Accent 5" w:uiPriority="65"/>
-    <w:lsdException w:name="Medium List 2 Accent 5" w:uiPriority="66"/>
-    <w:lsdException w:name="Medium Grid 1 Accent 5" w:uiPriority="67"/>
-    <w:lsdException w:name="Medium Grid 2 Accent 5" w:uiPriority="68"/>
-    <w:lsdException w:name="Medium Grid 3 Accent 5" w:uiPriority="69"/>
-    <w:lsdException w:name="Dark List Accent 5" w:uiPriority="70"/>
-    <w:lsdException w:name="Colorful Shading Accent 5" w:uiPriority="71"/>
-    <w:lsdException w:name="Colorful List Accent 5" w:uiPriority="72"/>
-    <w:lsdException w:name="Colorful Grid Accent 5" w:uiPriority="73"/>
-    <w:lsdException w:name="Light Shading Accent 6" w:uiPriority="60"/>
-    <w:lsdException w:name="Light List Accent 6" w:uiPriority="61"/>
-    <w:lsdException w:name="Light Grid Accent 6" w:uiPriority="62"/>
-    <w:lsdException w:name="Medium Shading 1 Accent 6" w:uiPriority="63"/>
-    <w:lsdException w:name="Medium Shading 2 Accent 6" w:uiPriority="64"/>
-    <w:lsdException w:name="Medium List 1 Accent 6" w:uiPriority="65"/>
-    <w:lsdException w:name="Medium List 2 Accent 6" w:uiPriority="66"/>
-    <w:lsdException w:name="Medium Grid 1 Accent 6" w:uiPriority="67"/>
-    <w:lsdException w:name="Medium Grid 2 Accent 6" w:uiPriority="68"/>
-    <w:lsdException w:name="Medium Grid 3 Accent 6" w:uiPriority="69"/>
-    <w:lsdException w:name="Dark List Accent 6" w:uiPriority="70"/>
-    <w:lsdException w:name="Colorful Shading Accent 6" w:uiPriority="71"/>
-    <w:lsdException w:name="Colorful List Accent 6" w:uiPriority="72"/>
-    <w:lsdException w:name="Colorful Grid Accent 6" w:uiPriority="73"/>
-    <w:lsdException w:name="Subtle Emphasis" w:uiPriority="19" w:qFormat="1"/>
-    <w:lsdException w:name="Intense Emphasis" w:uiPriority="21" w:qFormat="1"/>
-    <w:lsdException w:name="Subtle Reference" w:uiPriority="31" w:qFormat="1"/>
-    <w:lsdException w:name="Intense Reference" w:uiPriority="32" w:qFormat="1"/>
-    <w:lsdException w:name="Book Title" w:uiPriority="33" w:qFormat="1"/>
-    <w:lsdException w:name="Bibliography" w:semiHidden="1" w:uiPriority="37" w:unhideWhenUsed="1"/>
-    <w:lsdException w:name="TOC Heading" w:semiHidden="1" w:uiPriority="39" w:unhideWhenUsed="1" w:qFormat="1"/>
-    <w:lsdException w:name="Plain Table 1" w:uiPriority="41"/>
-    <w:lsdException w:name="Plain Table 2" w:uiPriority="42"/>
-    <w:lsdException w:name="Plain Table 3" w:uiPriority="43"/>
-    <w:lsdException w:name="Plain Table 4" w:uiPriority="44"/>
-    <w:lsdException w:name="Plain Table 5" w:uiPriority="45"/>
-    <w:lsdException w:name="Grid Table Light" w:uiPriority="40"/>
-    <w:lsdException w:name="Grid Table 1 Light" w:uiPriority="46"/>
-    <w:lsdException w:name="Grid Table 2" w:uiPriority="47"/>
-    <w:lsdException w:name="Grid Table 3" w:uiPriority="48"/>
-    <w:lsdException w:name="Grid Table 4" w:uiPriority="49"/>
-    <w:lsdException w:name="Grid Table 5 Dark" w:uiPriority="50"/>
-    <w:lsdException w:name="Grid Table 6 Colorful" w:uiPriority="51"/>
-    <w:lsdException w:name="Grid Table 7 Colorful" w:uiPriority="52"/>
-    <w:lsdException w:name="Grid Table 1 Light Accent 1" w:uiPriority="46"/>
-    <w:lsdException w:name="Grid Table 2 Accent 1" w:uiPriority="47"/>
-    <w:lsdException w:name="Grid Table 3 Accent 1" w:uiPriority="48"/>
-    <w:lsdException w:name="Grid Table 4 Accent 1" w:uiPriority="49"/>
-    <w:lsdException w:name="Grid Table 5 Dark Accent 1" w:uiPriority="50"/>
-    <w:lsdException w:name="Grid Table 6 Colorful Accent 1" w:uiPriority="51"/>
-    <w:lsdException w:name="Grid Table 7 Colorful Accent 1" w:uiPriority="52"/>
-    <w:lsdException w:name="Grid Table 1 Light Accent 2" w:uiPriority="46"/>
-    <w:lsdException w:name="Grid Table 2 Accent 2" w:uiPriority="47"/>
-    <w:lsdException w:name="Grid Table 3 Accent 2" w:uiPriority="48"/>
-    <w:lsdException w:name="Grid Table 4 Accent 2" w:uiPriority="49"/>
-    <w:lsdException w:name="Grid Table 5 Dark Accent 2" w:uiPriority="50"/>
-    <w:lsdException w:name="Grid Table 6 Colorful Accent 2" w:uiPriority="51"/>
-    <w:lsdException w:name="Grid Table 7 Colorful Accent 2" w:uiPriority="52"/>
-    <w:lsdException w:name="Grid Table 1 Light Accent 3" w:uiPriority="46"/>
-    <w:lsdException w:name="Grid Table 2 Accent 3" w:uiPriority="47"/>
-    <w:lsdException w:name="Grid Table 3 Accent 3" w:uiPriority="48"/>
-    <w:lsdException w:name="Grid Table 4 Accent 3" w:uiPriority="49"/>
-    <w:lsdException w:name="Grid Table 5 Dark Accent 3" w:uiPriority="50"/>
-    <w:lsdException w:name="Grid Table 6 Colorful Accent 3" w:uiPriority="51"/>
-    <w:lsdException w:name="Grid Table 7 Colorful Accent 3" w:uiPriority="52"/>
-    <w:lsdException w:name="Grid Table 1 Light Accent 4" w:uiPriority="46"/>
-    <w:lsdException w:name="Grid Table 2 Accent 4" w:uiPriority="47"/>
-    <w:lsdException w:name="Grid Table 3 Accent 4" w:uiPriority="48"/>
-    <w:lsdException w:name="Grid Table 4 Accent 4" w:uiPriority="49"/>
-    <w:lsdException w:name="Grid Table 5 Dark Accent 4" w:uiPriority="50"/>
-    <w:lsdException w:name="Grid Table 6 Colorful Accent 4" w:uiPriority="51"/>
-    <w:lsdException w:name="Grid Table 7 Colorful Accent 4" w:uiPriority="52"/>
-    <w:lsdException w:name="Grid Table 1 Light Accent 5" w:uiPriority="46"/>
-    <w:lsdException w:name="Grid Table 2 Accent 5" w:uiPriority="47"/>
-    <w:lsdException w:name="Grid Table 3 Accent 5" w:uiPriority="48"/>
-    <w:lsdException w:name="Grid Table 4 Accent 5" w:uiPriority="49"/>
-    <w:lsdException w:name="Grid Table 5 Dark Accent 5" w:uiPriority="50"/>
-    <w:lsdException w:name="Grid Table 6 Colorful Accent 5" w:uiPriority="51"/>
-    <w:lsdException w:name="Grid Table 7 Colorful Accent 5" w:uiPriority="52"/>
-    <w:lsdException w:name="Grid Table 1 Light Accent 6" w:uiPriority="46"/>
-    <w:lsdException w:name="Grid Table 2 Accent 6" w:uiPriority="47"/>
-    <w:lsdException w:name="Grid Table 3 Accent 6" w:uiPriority="48"/>
-    <w:lsdException w:name="Grid Table 4 Accent 6" w:uiPriority="49"/>
-    <w:lsdException w:name="Grid Table 5 Dark Accent 6" w:uiPriority="50"/>
-    <w:lsdException w:name="Grid Table 6 Colorful Accent 6" w:uiPriority="51"/>
-    <w:lsdException w:name="Grid Table 7 Colorful Accent 6" w:uiPriority="52"/>
-    <w:lsdException w:name="List Table 1 Light" w:uiPriority="46"/>
-    <w:lsdException w:name="List Table 2" w:uiPriority="47"/>
-    <w:lsdException w:name="List Table 3" w:uiPriority="48"/>
-    <w:lsdException w:name="List Table 4" w:uiPriority="49"/>
-    <w:lsdException w:name="List Table 5 Dark" w:uiPriority="50"/>
-    <w:lsdException w:name="List Table 6 Colorful" w:uiPriority="51"/>
-    <w:lsdException w:name="List Table 7 Colorful" w:uiPriority="52"/>
-    <w:lsdException w:name="List Table 1 Light Accent 1" w:uiPriority="46"/>
-    <w:lsdException w:name="List Table 2 Accent 1" w:uiPriority="47"/>
-    <w:lsdException w:name="List Table 3 Accent 1" w:uiPriority="48"/>
-    <w:lsdException w:name="List Table 4 Accent 1" w:uiPriority="49"/>
-    <w:lsdException w:name="List Table 5 Dark Accent 1" w:uiPriority="50"/>
-    <w:lsdException w:name="List Table 6 Colorful Accent 1" w:uiPriority="51"/>
-    <w:lsdException w:name="List Table 7 Colorful Accent 1" w:uiPriority="52"/>
-    <w:lsdException w:name="List Table 1 Light Accent 2" w:uiPriority="46"/>
-    <w:lsdException w:name="List Table 2 Accent 2" w:uiPriority="47"/>
-    <w:lsdException w:name="List Table 3 Accent 2" w:uiPriority="48"/>
-    <w:lsdException w:name="List Table 4 Accent 2" w:uiPriority="49"/>
-    <w:lsdException w:name="List Table 5 Dark Accent 2" w:uiPriority="50"/>
-    <w:lsdException w:name="List Table 6 Colorful Accent 2" w:uiPriority="51"/>
-    <w:lsdException w:name="List Table 7 Colorful Accent 2" w:uiPriority="52"/>
-    <w:lsdException w:name="List Table 1 Light Accent 3" w:uiPriority="46"/>
-    <w:lsdException w:name="List Table 2 Accent 3" w:uiPriority="47"/>
-    <w:lsdException w:name="List Table 3 Accent 3" w:uiPriority="48"/>
-    <w:lsdException w:name="List Table 4 Accent 3" w:uiPriority="49"/>
-    <w:lsdException w:name="List Table 5 Dark Accent 3" w:uiPriority="50"/>
-    <w:lsdException w:name="List Table 6 Colorful Accent 3" w:uiPriority="51"/>
-    <w:lsdException w:name="List Table 7 Colorful Accent 3" w:uiPriority="52"/>
-    <w:lsdException w:name="List Table 1 Light Accent 4" w:uiPriority="46"/>
-    <w:lsdException w:name="List Table 2 Accent 4" w:uiPriority="47"/>
-    <w:lsdException w:name="List Table 3 Accent 4" w:uiPriority="48"/>
-    <w:lsdException w:name="List Table 4 Accent 4" w:uiPriority="49"/>
-    <w:lsdException w:name="List Table 5 Dark Accent 4" w:uiPriority="50"/>
-    <w:lsdException w:name="List Table 6 Colorful Accent 4" w:uiPriority="51"/>
-    <w:lsdException w:name="List Table 7 Colorful Accent 4" w:uiPriority="52"/>
-    <w:lsdException w:name="List Table 1 Light Accent 5" w:uiPriority="46"/>
-    <w:lsdException w:name="List Table 2 Accent 5" w:uiPriority="47"/>
-    <w:lsdException w:name="List Table 3 Accent 5" w:uiPriority="48"/>
-    <w:lsdException w:name="List Table 4 Accent 5" w:uiPriority="49"/>
-    <w:lsdException w:name="List Table 5 Dark Accent 5" w:uiPriority="50"/>
-    <w:lsdException w:name="List Table 6 Colorful Accent 5" w:uiPriority="51"/>
-    <w:lsdException w:name="List Table 7 Colorful Accent 5" w:uiPriority="52"/>
-    <w:lsdException w:name="List Table 1 Light Accent 6" w:uiPriority="46"/>
-    <w:lsdException w:name="List Table 2 Accent 6" w:uiPriority="47"/>
-    <w:lsdException w:name="List Table 3 Accent 6" w:uiPriority="48"/>
-    <w:lsdException w:name="List Table 4 Accent 6" w:uiPriority="49"/>
-    <w:lsdException w:name="List Table 5 Dark Accent 6" w:uiPriority="50"/>
-    <w:lsdException w:name="List Table 6 Colorful Accent 6" w:uiPriority="51"/>
-    <w:lsdException w:name="List Table 7 Colorful Accent 6" w:uiPriority="52"/>
-    <w:lsdException w:name="Mention" w:semiHidden="1" w:unhideWhenUsed="1"/>
-    <w:lsdException w:name="Smart Hyperlink" w:semiHidden="1" w:unhideWhenUsed="1"/>
-    <w:lsdException w:name="Hashtag" w:semiHidden="1" w:unhideWhenUsed="1"/>
-    <w:lsdException w:name="Unresolved Mention" w:semiHidden="1" w:unhideWhenUsed="1"/>
+  <w:latentStyles w:count="260" w:defQFormat="0" w:defUnhideWhenUsed="1" w:defSemiHidden="1" w:defUIPriority="99" w:defLockedState="0">
+    <w:lsdException w:qFormat="1" w:unhideWhenUsed="0" w:uiPriority="0" w:semiHidden="0" w:name="Normal"/>
+    <w:lsdException w:qFormat="1" w:unhideWhenUsed="0" w:uiPriority="9" w:semiHidden="0" w:name="heading 1"/>
+    <w:lsdException w:qFormat="1" w:uiPriority="9" w:name="heading 2"/>
+    <w:lsdException w:qFormat="1" w:uiPriority="9" w:name="heading 3"/>
+    <w:lsdException w:qFormat="1" w:uiPriority="9" w:name="heading 4"/>
+    <w:lsdException w:qFormat="1" w:uiPriority="9" w:name="heading 5"/>
+    <w:lsdException w:qFormat="1" w:uiPriority="9" w:name="heading 6"/>
+    <w:lsdException w:qFormat="1" w:uiPriority="9" w:name="heading 7"/>
+    <w:lsdException w:qFormat="1" w:uiPriority="9" w:name="heading 8"/>
+    <w:lsdException w:qFormat="1" w:uiPriority="9" w:name="heading 9"/>
+    <w:lsdException w:uiPriority="99" w:name="index 1"/>
+    <w:lsdException w:uiPriority="99" w:name="index 2"/>
+    <w:lsdException w:uiPriority="99" w:name="index 3"/>
+    <w:lsdException w:uiPriority="99" w:name="index 4"/>
+    <w:lsdException w:uiPriority="99" w:name="index 5"/>
+    <w:lsdException w:uiPriority="99" w:name="index 6"/>
+    <w:lsdException w:uiPriority="99" w:name="index 7"/>
+    <w:lsdException w:uiPriority="99" w:name="index 8"/>
+    <w:lsdException w:uiPriority="99" w:name="index 9"/>
+    <w:lsdException w:uiPriority="39" w:name="toc 1"/>
+    <w:lsdException w:uiPriority="39" w:name="toc 2"/>
+    <w:lsdException w:uiPriority="39" w:name="toc 3"/>
+    <w:lsdException w:uiPriority="39" w:name="toc 4"/>
+    <w:lsdException w:uiPriority="39" w:name="toc 5"/>
+    <w:lsdException w:uiPriority="39" w:name="toc 6"/>
+    <w:lsdException w:uiPriority="39" w:name="toc 7"/>
+    <w:lsdException w:uiPriority="39" w:name="toc 8"/>
+    <w:lsdException w:uiPriority="39" w:name="toc 9"/>
+    <w:lsdException w:uiPriority="99" w:name="Normal Indent"/>
+    <w:lsdException w:uiPriority="99" w:name="footnote text"/>
+    <w:lsdException w:uiPriority="99" w:name="annotation text"/>
+    <w:lsdException w:uiPriority="99" w:name="header"/>
+    <w:lsdException w:uiPriority="99" w:name="footer"/>
+    <w:lsdException w:uiPriority="99" w:name="index heading"/>
+    <w:lsdException w:qFormat="1" w:uiPriority="35" w:name="caption"/>
+    <w:lsdException w:uiPriority="99" w:name="table of figures"/>
+    <w:lsdException w:uiPriority="99" w:name="envelope address"/>
+    <w:lsdException w:uiPriority="99" w:name="envelope return"/>
+    <w:lsdException w:uiPriority="99" w:name="footnote reference"/>
+    <w:lsdException w:uiPriority="99" w:name="annotation reference"/>
+    <w:lsdException w:uiPriority="99" w:name="line number"/>
+    <w:lsdException w:uiPriority="99" w:name="page number"/>
+    <w:lsdException w:uiPriority="99" w:name="endnote reference"/>
+    <w:lsdException w:uiPriority="99" w:name="endnote text"/>
+    <w:lsdException w:uiPriority="99" w:name="table of authorities"/>
+    <w:lsdException w:uiPriority="99" w:name="macro"/>
+    <w:lsdException w:uiPriority="99" w:name="toa heading"/>
+    <w:lsdException w:uiPriority="99" w:name="List"/>
+    <w:lsdException w:uiPriority="99" w:name="List Bullet"/>
+    <w:lsdException w:uiPriority="99" w:name="List Number"/>
+    <w:lsdException w:uiPriority="99" w:name="List 2"/>
+    <w:lsdException w:uiPriority="99" w:name="List 3"/>
+    <w:lsdException w:uiPriority="99" w:name="List 4"/>
+    <w:lsdException w:uiPriority="99" w:name="List 5"/>
+    <w:lsdException w:uiPriority="99" w:name="List Bullet 2"/>
+    <w:lsdException w:uiPriority="99" w:name="List Bullet 3"/>
+    <w:lsdException w:uiPriority="99" w:name="List Bullet 4"/>
+    <w:lsdException w:uiPriority="99" w:name="List Bullet 5"/>
+    <w:lsdException w:uiPriority="99" w:name="List Number 2"/>
+    <w:lsdException w:uiPriority="99" w:name="List Number 3"/>
+    <w:lsdException w:uiPriority="99" w:name="List Number 4"/>
+    <w:lsdException w:uiPriority="99" w:name="List Number 5"/>
+    <w:lsdException w:qFormat="1" w:unhideWhenUsed="0" w:uiPriority="10" w:semiHidden="0" w:name="Title"/>
+    <w:lsdException w:uiPriority="99" w:name="Closing"/>
+    <w:lsdException w:uiPriority="99" w:name="Signature"/>
+    <w:lsdException w:uiPriority="1" w:name="Default Paragraph Font"/>
+    <w:lsdException w:uiPriority="99" w:name="Body Text"/>
+    <w:lsdException w:uiPriority="99" w:name="Body Text Indent"/>
+    <w:lsdException w:uiPriority="99" w:name="List Continue"/>
+    <w:lsdException w:uiPriority="99" w:name="List Continue 2"/>
+    <w:lsdException w:uiPriority="99" w:name="List Continue 3"/>
+    <w:lsdException w:uiPriority="99" w:name="List Continue 4"/>
+    <w:lsdException w:uiPriority="99" w:name="List Continue 5"/>
+    <w:lsdException w:uiPriority="99" w:name="Message Header"/>
+    <w:lsdException w:qFormat="1" w:unhideWhenUsed="0" w:uiPriority="11" w:semiHidden="0" w:name="Subtitle"/>
+    <w:lsdException w:uiPriority="99" w:name="Salutation"/>
+    <w:lsdException w:uiPriority="99" w:name="Date"/>
+    <w:lsdException w:uiPriority="99" w:name="Body Text First Indent"/>
+    <w:lsdException w:uiPriority="99" w:name="Body Text First Indent 2"/>
+    <w:lsdException w:uiPriority="99" w:name="Note Heading"/>
+    <w:lsdException w:uiPriority="99" w:name="Body Text 2"/>
+    <w:lsdException w:uiPriority="99" w:name="Body Text 3"/>
+    <w:lsdException w:uiPriority="99" w:name="Body Text Indent 2"/>
+    <w:lsdException w:uiPriority="99" w:name="Body Text Indent 3"/>
+    <w:lsdException w:uiPriority="99" w:name="Block Text"/>
+    <w:lsdException w:uiPriority="99" w:name="Hyperlink"/>
+    <w:lsdException w:uiPriority="99" w:name="FollowedHyperlink"/>
+    <w:lsdException w:qFormat="1" w:unhideWhenUsed="0" w:uiPriority="22" w:semiHidden="0" w:name="Strong"/>
+    <w:lsdException w:qFormat="1" w:unhideWhenUsed="0" w:uiPriority="20" w:semiHidden="0" w:name="Emphasis"/>
+    <w:lsdException w:uiPriority="99" w:name="Document Map"/>
+    <w:lsdException w:uiPriority="99" w:name="Plain Text"/>
+    <w:lsdException w:uiPriority="99" w:name="E-mail Signature"/>
+    <w:lsdException w:uiPriority="99" w:name="Normal (Web)"/>
+    <w:lsdException w:uiPriority="99" w:name="HTML Acronym"/>
+    <w:lsdException w:uiPriority="99" w:name="HTML Address"/>
+    <w:lsdException w:uiPriority="99" w:name="HTML Cite"/>
+    <w:lsdException w:uiPriority="99" w:name="HTML Code"/>
+    <w:lsdException w:uiPriority="99" w:name="HTML Definition"/>
+    <w:lsdException w:uiPriority="99" w:name="HTML Keyboard"/>
+    <w:lsdException w:uiPriority="99" w:name="HTML Preformatted"/>
+    <w:lsdException w:uiPriority="99" w:name="HTML Sample"/>
+    <w:lsdException w:uiPriority="99" w:name="HTML Typewriter"/>
+    <w:lsdException w:uiPriority="99" w:name="HTML Variable"/>
+    <w:lsdException w:uiPriority="99" w:name="Normal Table"/>
+    <w:lsdException w:uiPriority="99" w:name="annotation subject"/>
+    <w:lsdException w:uiPriority="99" w:name="Table Simple 1"/>
+    <w:lsdException w:uiPriority="99" w:name="Table Simple 2"/>
+    <w:lsdException w:uiPriority="99" w:name="Table Simple 3"/>
+    <w:lsdException w:uiPriority="99" w:name="Table Classic 1"/>
+    <w:lsdException w:uiPriority="99" w:name="Table Classic 2"/>
+    <w:lsdException w:uiPriority="99" w:name="Table Classic 3"/>
+    <w:lsdException w:uiPriority="99" w:name="Table Classic 4"/>
+    <w:lsdException w:uiPriority="99" w:name="Table Colorful 1"/>
+    <w:lsdException w:uiPriority="99" w:name="Table Colorful 2"/>
+    <w:lsdException w:uiPriority="99" w:name="Table Colorful 3"/>
+    <w:lsdException w:uiPriority="99" w:name="Table Columns 1"/>
+    <w:lsdException w:uiPriority="99" w:name="Table Columns 2"/>
+    <w:lsdException w:uiPriority="99" w:name="Table Columns 3"/>
+    <w:lsdException w:uiPriority="99" w:name="Table Columns 4"/>
+    <w:lsdException w:uiPriority="99" w:name="Table Columns 5"/>
+    <w:lsdException w:uiPriority="99" w:name="Table Grid 1"/>
+    <w:lsdException w:uiPriority="99" w:name="Table Grid 2"/>
+    <w:lsdException w:uiPriority="99" w:name="Table Grid 3"/>
+    <w:lsdException w:uiPriority="99" w:name="Table Grid 4"/>
+    <w:lsdException w:uiPriority="99" w:name="Table Grid 5"/>
+    <w:lsdException w:uiPriority="99" w:name="Table Grid 6"/>
+    <w:lsdException w:uiPriority="99" w:name="Table Grid 7"/>
+    <w:lsdException w:uiPriority="99" w:name="Table Grid 8"/>
+    <w:lsdException w:uiPriority="99" w:name="Table List 1"/>
+    <w:lsdException w:uiPriority="99" w:name="Table List 2"/>
+    <w:lsdException w:uiPriority="99" w:name="Table List 3"/>
+    <w:lsdException w:uiPriority="99" w:name="Table List 4"/>
+    <w:lsdException w:uiPriority="99" w:name="Table List 5"/>
+    <w:lsdException w:uiPriority="99" w:name="Table List 6"/>
+    <w:lsdException w:uiPriority="99" w:name="Table List 7"/>
+    <w:lsdException w:uiPriority="99" w:name="Table List 8"/>
+    <w:lsdException w:uiPriority="99" w:name="Table 3D effects 1"/>
+    <w:lsdException w:uiPriority="99" w:name="Table 3D effects 2"/>
+    <w:lsdException w:uiPriority="99" w:name="Table 3D effects 3"/>
+    <w:lsdException w:uiPriority="99" w:name="Table Contemporary"/>
+    <w:lsdException w:uiPriority="99" w:name="Table Elegant"/>
+    <w:lsdException w:uiPriority="99" w:name="Table Professional"/>
+    <w:lsdException w:uiPriority="99" w:name="Table Subtle 1"/>
+    <w:lsdException w:uiPriority="99" w:name="Table Subtle 2"/>
+    <w:lsdException w:uiPriority="99" w:name="Table Web 1"/>
+    <w:lsdException w:uiPriority="99" w:name="Table Web 2"/>
+    <w:lsdException w:uiPriority="99" w:name="Table Web 3"/>
+    <w:lsdException w:uiPriority="99" w:name="Balloon Text"/>
+    <w:lsdException w:unhideWhenUsed="0" w:uiPriority="39" w:semiHidden="0" w:name="Table Grid"/>
+    <w:lsdException w:uiPriority="99" w:name="Table Theme"/>
+    <w:lsdException w:unhideWhenUsed="0" w:uiPriority="60" w:semiHidden="0" w:name="Light Shading"/>
+    <w:lsdException w:unhideWhenUsed="0" w:uiPriority="61" w:semiHidden="0" w:name="Light List"/>
+    <w:lsdException w:unhideWhenUsed="0" w:uiPriority="62" w:semiHidden="0" w:name="Light Grid"/>
+    <w:lsdException w:unhideWhenUsed="0" w:uiPriority="63" w:semiHidden="0" w:name="Medium Shading 1"/>
+    <w:lsdException w:unhideWhenUsed="0" w:uiPriority="64" w:semiHidden="0" w:name="Medium Shading 2"/>
+    <w:lsdException w:unhideWhenUsed="0" w:uiPriority="65" w:semiHidden="0" w:name="Medium List 1"/>
+    <w:lsdException w:unhideWhenUsed="0" w:uiPriority="66" w:semiHidden="0" w:name="Medium List 2"/>
+    <w:lsdException w:unhideWhenUsed="0" w:uiPriority="67" w:semiHidden="0" w:name="Medium Grid 1"/>
+    <w:lsdException w:unhideWhenUsed="0" w:uiPriority="68" w:semiHidden="0" w:name="Medium Grid 2"/>
+    <w:lsdException w:unhideWhenUsed="0" w:uiPriority="69" w:semiHidden="0" w:name="Medium Grid 3"/>
+    <w:lsdException w:unhideWhenUsed="0" w:uiPriority="70" w:semiHidden="0" w:name="Dark List"/>
+    <w:lsdException w:unhideWhenUsed="0" w:uiPriority="71" w:semiHidden="0" w:name="Colorful Shading"/>
+    <w:lsdException w:unhideWhenUsed="0" w:uiPriority="72" w:semiHidden="0" w:name="Colorful List"/>
+    <w:lsdException w:unhideWhenUsed="0" w:uiPriority="73" w:semiHidden="0" w:name="Colorful Grid"/>
+    <w:lsdException w:unhideWhenUsed="0" w:uiPriority="60" w:semiHidden="0" w:name="Light Shading Accent 1"/>
+    <w:lsdException w:unhideWhenUsed="0" w:uiPriority="61" w:semiHidden="0" w:name="Light List Accent 1"/>
+    <w:lsdException w:unhideWhenUsed="0" w:uiPriority="62" w:semiHidden="0" w:name="Light Grid Accent 1"/>
+    <w:lsdException w:unhideWhenUsed="0" w:uiPriority="63" w:semiHidden="0" w:name="Medium Shading 1 Accent 1"/>
+    <w:lsdException w:unhideWhenUsed="0" w:uiPriority="64" w:semiHidden="0" w:name="Medium Shading 2 Accent 1"/>
+    <w:lsdException w:unhideWhenUsed="0" w:uiPriority="65" w:semiHidden="0" w:name="Medium List 1 Accent 1"/>
+    <w:lsdException w:unhideWhenUsed="0" w:uiPriority="66" w:semiHidden="0" w:name="Medium List 2 Accent 1"/>
+    <w:lsdException w:unhideWhenUsed="0" w:uiPriority="67" w:semiHidden="0" w:name="Medium Grid 1 Accent 1"/>
+    <w:lsdException w:unhideWhenUsed="0" w:uiPriority="68" w:semiHidden="0" w:name="Medium Grid 2 Accent 1"/>
+    <w:lsdException w:unhideWhenUsed="0" w:uiPriority="69" w:semiHidden="0" w:name="Medium Grid 3 Accent 1"/>
+    <w:lsdException w:unhideWhenUsed="0" w:uiPriority="70" w:semiHidden="0" w:name="Dark List Accent 1"/>
+    <w:lsdException w:unhideWhenUsed="0" w:uiPriority="71" w:semiHidden="0" w:name="Colorful Shading Accent 1"/>
+    <w:lsdException w:unhideWhenUsed="0" w:uiPriority="72" w:semiHidden="0" w:name="Colorful List Accent 1"/>
+    <w:lsdException w:unhideWhenUsed="0" w:uiPriority="73" w:semiHidden="0" w:name="Colorful Grid Accent 1"/>
+    <w:lsdException w:unhideWhenUsed="0" w:uiPriority="60" w:semiHidden="0" w:name="Light Shading Accent 2"/>
+    <w:lsdException w:unhideWhenUsed="0" w:uiPriority="61" w:semiHidden="0" w:name="Light List Accent 2"/>
+    <w:lsdException w:unhideWhenUsed="0" w:uiPriority="62" w:semiHidden="0" w:name="Light Grid Accent 2"/>
+    <w:lsdException w:unhideWhenUsed="0" w:uiPriority="63" w:semiHidden="0" w:name="Medium Shading 1 Accent 2"/>
+    <w:lsdException w:unhideWhenUsed="0" w:uiPriority="64" w:semiHidden="0" w:name="Medium Shading 2 Accent 2"/>
+    <w:lsdException w:unhideWhenUsed="0" w:uiPriority="65" w:semiHidden="0" w:name="Medium List 1 Accent 2"/>
+    <w:lsdException w:unhideWhenUsed="0" w:uiPriority="66" w:semiHidden="0" w:name="Medium List 2 Accent 2"/>
+    <w:lsdException w:unhideWhenUsed="0" w:uiPriority="67" w:semiHidden="0" w:name="Medium Grid 1 Accent 2"/>
+    <w:lsdException w:unhideWhenUsed="0" w:uiPriority="68" w:semiHidden="0" w:name="Medium Grid 2 Accent 2"/>
+    <w:lsdException w:unhideWhenUsed="0" w:uiPriority="69" w:semiHidden="0" w:name="Medium Grid 3 Accent 2"/>
+    <w:lsdException w:unhideWhenUsed="0" w:uiPriority="70" w:semiHidden="0" w:name="Dark List Accent 2"/>
+    <w:lsdException w:unhideWhenUsed="0" w:uiPriority="71" w:semiHidden="0" w:name="Colorful Shading Accent 2"/>
+    <w:lsdException w:unhideWhenUsed="0" w:uiPriority="72" w:semiHidden="0" w:name="Colorful List Accent 2"/>
+    <w:lsdException w:unhideWhenUsed="0" w:uiPriority="73" w:semiHidden="0" w:name="Colorful Grid Accent 2"/>
+    <w:lsdException w:unhideWhenUsed="0" w:uiPriority="60" w:semiHidden="0" w:name="Light Shading Accent 3"/>
+    <w:lsdException w:unhideWhenUsed="0" w:uiPriority="61" w:semiHidden="0" w:name="Light List Accent 3"/>
+    <w:lsdException w:unhideWhenUsed="0" w:uiPriority="62" w:semiHidden="0" w:name="Light Grid Accent 3"/>
+    <w:lsdException w:unhideWhenUsed="0" w:uiPriority="63" w:semiHidden="0" w:name="Medium Shading 1 Accent 3"/>
+    <w:lsdException w:unhideWhenUsed="0" w:uiPriority="64" w:semiHidden="0" w:name="Medium Shading 2 Accent 3"/>
+    <w:lsdException w:unhideWhenUsed="0" w:uiPriority="65" w:semiHidden="0" w:name="Medium List 1 Accent 3"/>
+    <w:lsdException w:unhideWhenUsed="0" w:uiPriority="66" w:semiHidden="0" w:name="Medium List 2 Accent 3"/>
+    <w:lsdException w:unhideWhenUsed="0" w:uiPriority="67" w:semiHidden="0" w:name="Medium Grid 1 Accent 3"/>
+    <w:lsdException w:unhideWhenUsed="0" w:uiPriority="68" w:semiHidden="0" w:name="Medium Grid 2 Accent 3"/>
+    <w:lsdException w:unhideWhenUsed="0" w:uiPriority="69" w:semiHidden="0" w:name="Medium Grid 3 Accent 3"/>
+    <w:lsdException w:unhideWhenUsed="0" w:uiPriority="70" w:semiHidden="0" w:name="Dark List Accent 3"/>
+    <w:lsdException w:unhideWhenUsed="0" w:uiPriority="71" w:semiHidden="0" w:name="Colorful Shading Accent 3"/>
+    <w:lsdException w:unhideWhenUsed="0" w:uiPriority="72" w:semiHidden="0" w:name="Colorful List Accent 3"/>
+    <w:lsdException w:unhideWhenUsed="0" w:uiPriority="73" w:semiHidden="0" w:name="Colorful Grid Accent 3"/>
+    <w:lsdException w:unhideWhenUsed="0" w:uiPriority="60" w:semiHidden="0" w:name="Light Shading Accent 4"/>
+    <w:lsdException w:unhideWhenUsed="0" w:uiPriority="61" w:semiHidden="0" w:name="Light List Accent 4"/>
+    <w:lsdException w:unhideWhenUsed="0" w:uiPriority="62" w:semiHidden="0" w:name="Light Grid Accent 4"/>
+    <w:lsdException w:unhideWhenUsed="0" w:uiPriority="63" w:semiHidden="0" w:name="Medium Shading 1 Accent 4"/>
+    <w:lsdException w:unhideWhenUsed="0" w:uiPriority="64" w:semiHidden="0" w:name="Medium Shading 2 Accent 4"/>
+    <w:lsdException w:unhideWhenUsed="0" w:uiPriority="65" w:semiHidden="0" w:name="Medium List 1 Accent 4"/>
+    <w:lsdException w:unhideWhenUsed="0" w:uiPriority="66" w:semiHidden="0" w:name="Medium List 2 Accent 4"/>
+    <w:lsdException w:unhideWhenUsed="0" w:uiPriority="67" w:semiHidden="0" w:name="Medium Grid 1 Accent 4"/>
+    <w:lsdException w:unhideWhenUsed="0" w:uiPriority="68" w:semiHidden="0" w:name="Medium Grid 2 Accent 4"/>
+    <w:lsdException w:unhideWhenUsed="0" w:uiPriority="69" w:semiHidden="0" w:name="Medium Grid 3 Accent 4"/>
+    <w:lsdException w:unhideWhenUsed="0" w:uiPriority="70" w:semiHidden="0" w:name="Dark List Accent 4"/>
+    <w:lsdException w:unhideWhenUsed="0" w:uiPriority="71" w:semiHidden="0" w:name="Colorful Shading Accent 4"/>
+    <w:lsdException w:unhideWhenUsed="0" w:uiPriority="72" w:semiHidden="0" w:name="Colorful List Accent 4"/>
+    <w:lsdException w:unhideWhenUsed="0" w:uiPriority="73" w:semiHidden="0" w:name="Colorful Grid Accent 4"/>
+    <w:lsdException w:unhideWhenUsed="0" w:uiPriority="60" w:semiHidden="0" w:name="Light Shading Accent 5"/>
+    <w:lsdException w:unhideWhenUsed="0" w:uiPriority="61" w:semiHidden="0" w:name="Light List Accent 5"/>
+    <w:lsdException w:unhideWhenUsed="0" w:uiPriority="62" w:semiHidden="0" w:name="Light Grid Accent 5"/>
+    <w:lsdException w:unhideWhenUsed="0" w:uiPriority="63" w:semiHidden="0" w:name="Medium Shading 1 Accent 5"/>
+    <w:lsdException w:unhideWhenUsed="0" w:uiPriority="64" w:semiHidden="0" w:name="Medium Shading 2 Accent 5"/>
+    <w:lsdException w:unhideWhenUsed="0" w:uiPriority="65" w:semiHidden="0" w:name="Medium List 1 Accent 5"/>
+    <w:lsdException w:unhideWhenUsed="0" w:uiPriority="66" w:semiHidden="0" w:name="Medium List 2 Accent 5"/>
+    <w:lsdException w:unhideWhenUsed="0" w:uiPriority="67" w:semiHidden="0" w:name="Medium Grid 1 Accent 5"/>
+    <w:lsdException w:unhideWhenUsed="0" w:uiPriority="68" w:semiHidden="0" w:name="Medium Grid 2 Accent 5"/>
+    <w:lsdException w:unhideWhenUsed="0" w:uiPriority="69" w:semiHidden="0" w:name="Medium Grid 3 Accent 5"/>
+    <w:lsdException w:unhideWhenUsed="0" w:uiPriority="70" w:semiHidden="0" w:name="Dark List Accent 5"/>
+    <w:lsdException w:unhideWhenUsed="0" w:uiPriority="71" w:semiHidden="0" w:name="Colorful Shading Accent 5"/>
+    <w:lsdException w:unhideWhenUsed="0" w:uiPriority="72" w:semiHidden="0" w:name="Colorful List Accent 5"/>
+    <w:lsdException w:unhideWhenUsed="0" w:uiPriority="73" w:semiHidden="0" w:name="Colorful Grid Accent 5"/>
+    <w:lsdException w:unhideWhenUsed="0" w:uiPriority="60" w:semiHidden="0" w:name="Light Shading Accent 6"/>
+    <w:lsdException w:unhideWhenUsed="0" w:uiPriority="61" w:semiHidden="0" w:name="Light List Accent 6"/>
+    <w:lsdException w:unhideWhenUsed="0" w:uiPriority="62" w:semiHidden="0" w:name="Light Grid Accent 6"/>
+    <w:lsdException w:unhideWhenUsed="0" w:uiPriority="63" w:semiHidden="0" w:name="Medium Shading 1 Accent 6"/>
+    <w:lsdException w:unhideWhenUsed="0" w:uiPriority="64" w:semiHidden="0" w:name="Medium Shading 2 Accent 6"/>
+    <w:lsdException w:unhideWhenUsed="0" w:uiPriority="65" w:semiHidden="0" w:name="Medium List 1 Accent 6"/>
+    <w:lsdException w:unhideWhenUsed="0" w:uiPriority="66" w:semiHidden="0" w:name="Medium List 2 Accent 6"/>
+    <w:lsdException w:unhideWhenUsed="0" w:uiPriority="67" w:semiHidden="0" w:name="Medium Grid 1 Accent 6"/>
+    <w:lsdException w:unhideWhenUsed="0" w:uiPriority="68" w:semiHidden="0" w:name="Medium Grid 2 Accent 6"/>
+    <w:lsdException w:unhideWhenUsed="0" w:uiPriority="69" w:semiHidden="0" w:name="Medium Grid 3 Accent 6"/>
+    <w:lsdException w:unhideWhenUsed="0" w:uiPriority="70" w:semiHidden="0" w:name="Dark List Accent 6"/>
+    <w:lsdException w:unhideWhenUsed="0" w:uiPriority="71" w:semiHidden="0" w:name="Colorful Shading Accent 6"/>
+    <w:lsdException w:unhideWhenUsed="0" w:uiPriority="72" w:semiHidden="0" w:name="Colorful List Accent 6"/>
+    <w:lsdException w:unhideWhenUsed="0" w:uiPriority="73" w:semiHidden="0" w:name="Colorful Grid Accent 6"/>
   </w:latentStyles>
-  <w:style w:type="paragraph" w:default="1" w:styleId="a">
+  <w:style w:type="paragraph" w:default="1" w:styleId="1">
     <w:name w:val="Normal"/>
     <w:qFormat/>
+    <w:uiPriority w:val="0"/>
     <w:pPr>
       <w:widowControl w:val="0"/>
       <w:jc w:val="both"/>
     </w:pPr>
+    <w:rPr>
+      <w:rFonts w:asciiTheme="minorHAnsi" w:hAnsiTheme="minorHAnsi" w:eastAsiaTheme="minorEastAsia" w:cstheme="minorBidi"/>
+      <w:kern w:val="2"/>
+      <w:sz w:val="21"/>
+      <w:szCs w:val="22"/>
+      <w:lang w:val="en-US" w:eastAsia="zh-CN" w:bidi="ar-SA"/>
+    </w:rPr>
   </w:style>
-  <w:style w:type="character" w:default="1" w:styleId="a0">
+  <w:style w:type="character" w:default="1" w:styleId="2">
     <w:name w:val="Default Paragraph Font"/>
+    <w:unhideWhenUsed/>
     <w:uiPriority w:val="1"/>
-    <w:semiHidden/>
+  </w:style>
+  <w:style w:type="table" w:default="1" w:styleId="3">
+    <w:name w:val="Normal Table"/>
     <w:unhideWhenUsed/>
-  </w:style>
-  <w:style w:type="table" w:default="1" w:styleId="a1">
-    <w:name w:val="Normal Table"/>
     <w:uiPriority w:val="99"/>
-    <w:semiHidden/>
-    <w:unhideWhenUsed/>
     <w:tblPr>
-      <w:tblInd w:w="0" w:type="dxa"/>
+      <w:tblLayout w:type="fixed"/>
       <w:tblCellMar>
         <w:top w:w="0" w:type="dxa"/>
         <w:left w:w="108" w:type="dxa"/>
@@ -4304,89 +4492,18 @@
       </w:tblCellMar>
     </w:tblPr>
   </w:style>
-  <w:style w:type="numbering" w:default="1" w:styleId="a2">
-    <w:name w:val="No List"/>
-    <w:uiPriority w:val="99"/>
-    <w:semiHidden/>
-    <w:unhideWhenUsed/>
-  </w:style>
-  <w:style w:type="paragraph" w:customStyle="1" w:styleId="CharChar1CharCharCharCharCharCharCharCharCharCharCharChar">
+  <w:style w:type="paragraph" w:customStyle="1" w:styleId="4">
     <w:name w:val="Char Char1 Char Char Char Char Char Char Char Char Char Char Char Char"/>
-    <w:basedOn w:val="a"/>
-    <w:rsid w:val="00E851CD"/>
+    <w:basedOn w:val="1"/>
+    <w:uiPriority w:val="0"/>
     <w:pPr>
       <w:spacing w:line="360" w:lineRule="auto"/>
-      <w:ind w:firstLineChars="200" w:firstLine="200"/>
+      <w:ind w:firstLine="200" w:firstLineChars="200"/>
     </w:pPr>
     <w:rPr>
-      <w:rFonts w:ascii="宋体" w:eastAsia="宋体" w:hAnsi="宋体" w:cs="宋体"/>
+      <w:rFonts w:ascii="宋体" w:hAnsi="宋体" w:eastAsia="宋体" w:cs="宋体"/>
       <w:sz w:val="24"/>
       <w:szCs w:val="24"/>
-    </w:rPr>
-  </w:style>
-  <w:style w:type="paragraph" w:styleId="a3">
-    <w:name w:val="header"/>
-    <w:basedOn w:val="a"/>
-    <w:link w:val="a4"/>
-    <w:uiPriority w:val="99"/>
-    <w:unhideWhenUsed/>
-    <w:rsid w:val="002E2475"/>
-    <w:pPr>
-      <w:pBdr>
-        <w:bottom w:val="single" w:sz="6" w:space="1" w:color="auto"/>
-      </w:pBdr>
-      <w:tabs>
-        <w:tab w:val="center" w:pos="4153"/>
-        <w:tab w:val="right" w:pos="8306"/>
-      </w:tabs>
-      <w:snapToGrid w:val="0"/>
-      <w:jc w:val="center"/>
-    </w:pPr>
-    <w:rPr>
-      <w:sz w:val="18"/>
-      <w:szCs w:val="18"/>
-    </w:rPr>
-  </w:style>
-  <w:style w:type="character" w:customStyle="1" w:styleId="a4">
-    <w:name w:val="页眉 字符"/>
-    <w:basedOn w:val="a0"/>
-    <w:link w:val="a3"/>
-    <w:uiPriority w:val="99"/>
-    <w:rsid w:val="002E2475"/>
-    <w:rPr>
-      <w:sz w:val="18"/>
-      <w:szCs w:val="18"/>
-    </w:rPr>
-  </w:style>
-  <w:style w:type="paragraph" w:styleId="a5">
-    <w:name w:val="footer"/>
-    <w:basedOn w:val="a"/>
-    <w:link w:val="a6"/>
-    <w:uiPriority w:val="99"/>
-    <w:unhideWhenUsed/>
-    <w:rsid w:val="002E2475"/>
-    <w:pPr>
-      <w:tabs>
-        <w:tab w:val="center" w:pos="4153"/>
-        <w:tab w:val="right" w:pos="8306"/>
-      </w:tabs>
-      <w:snapToGrid w:val="0"/>
-      <w:jc w:val="left"/>
-    </w:pPr>
-    <w:rPr>
-      <w:sz w:val="18"/>
-      <w:szCs w:val="18"/>
-    </w:rPr>
-  </w:style>
-  <w:style w:type="character" w:customStyle="1" w:styleId="a6">
-    <w:name w:val="页脚 字符"/>
-    <w:basedOn w:val="a0"/>
-    <w:link w:val="a5"/>
-    <w:uiPriority w:val="99"/>
-    <w:rsid w:val="002E2475"/>
-    <w:rPr>
-      <w:sz w:val="18"/>
-      <w:szCs w:val="18"/>
     </w:rPr>
   </w:style>
 </w:styles>
@@ -4435,7 +4552,7 @@
     </a:clrScheme>
     <a:fontScheme name="Office">
       <a:majorFont>
-        <a:latin typeface="等线 Light" panose="020F0302020204030204"/>
+        <a:latin typeface="等线 Light"/>
         <a:ea typeface=""/>
         <a:cs typeface=""/>
         <a:font script="Jpan" typeface="游ゴシック Light"/>
@@ -4468,26 +4585,9 @@
         <a:font script="Viet" typeface="Times New Roman"/>
         <a:font script="Uigh" typeface="Microsoft Uighur"/>
         <a:font script="Geor" typeface="Sylfaen"/>
-        <a:font script="Armn" typeface="Arial"/>
-        <a:font script="Bugi" typeface="Leelawadee UI"/>
-        <a:font script="Bopo" typeface="Microsoft JhengHei"/>
-        <a:font script="Java" typeface="Javanese Text"/>
-        <a:font script="Lisu" typeface="Segoe UI"/>
-        <a:font script="Mymr" typeface="Myanmar Text"/>
-        <a:font script="Nkoo" typeface="Ebrima"/>
-        <a:font script="Olck" typeface="Nirmala UI"/>
-        <a:font script="Osma" typeface="Ebrima"/>
-        <a:font script="Phag" typeface="Phagspa"/>
-        <a:font script="Syrn" typeface="Estrangelo Edessa"/>
-        <a:font script="Syrj" typeface="Estrangelo Edessa"/>
-        <a:font script="Syre" typeface="Estrangelo Edessa"/>
-        <a:font script="Sora" typeface="Nirmala UI"/>
-        <a:font script="Tale" typeface="Microsoft Tai Le"/>
-        <a:font script="Talu" typeface="Microsoft New Tai Lue"/>
-        <a:font script="Tfng" typeface="Ebrima"/>
       </a:majorFont>
       <a:minorFont>
-        <a:latin typeface="等线" panose="020F0502020204030204"/>
+        <a:latin typeface="等线"/>
         <a:ea typeface=""/>
         <a:cs typeface=""/>
         <a:font script="Jpan" typeface="游明朝"/>
@@ -4520,23 +4620,6 @@
         <a:font script="Viet" typeface="Arial"/>
         <a:font script="Uigh" typeface="Microsoft Uighur"/>
         <a:font script="Geor" typeface="Sylfaen"/>
-        <a:font script="Armn" typeface="Arial"/>
-        <a:font script="Bugi" typeface="Leelawadee UI"/>
-        <a:font script="Bopo" typeface="Microsoft JhengHei"/>
-        <a:font script="Java" typeface="Javanese Text"/>
-        <a:font script="Lisu" typeface="Segoe UI"/>
-        <a:font script="Mymr" typeface="Myanmar Text"/>
-        <a:font script="Nkoo" typeface="Ebrima"/>
-        <a:font script="Olck" typeface="Nirmala UI"/>
-        <a:font script="Osma" typeface="Ebrima"/>
-        <a:font script="Phag" typeface="Phagspa"/>
-        <a:font script="Syrn" typeface="Estrangelo Edessa"/>
-        <a:font script="Syrj" typeface="Estrangelo Edessa"/>
-        <a:font script="Syre" typeface="Estrangelo Edessa"/>
-        <a:font script="Sora" typeface="Nirmala UI"/>
-        <a:font script="Tale" typeface="Microsoft Tai Le"/>
-        <a:font script="Talu" typeface="Microsoft New Tai Lue"/>
-        <a:font script="Tfng" typeface="Ebrima"/>
       </a:minorFont>
     </a:fontScheme>
     <a:fmtScheme name="Office">
@@ -4678,11 +4761,21 @@
     </a:fmtScheme>
   </a:themeElements>
   <a:objectDefaults/>
-  <a:extraClrSchemeLst/>
-  <a:extLst>
-    <a:ext uri="{05A4C25C-085E-4340-85A3-A5531E510DB2}">
-      <thm15:themeFamily xmlns:thm15="http://schemas.microsoft.com/office/thememl/2012/main" name="Office Theme" id="{62F939B6-93AF-4DB8-9C6B-D6C7DFDC589F}" vid="{4A3C46E8-61CC-4603-A589-7422A47A8E4A}"/>
-    </a:ext>
-  </a:extLst>
 </a:theme>
+</file>
+
+<file path=customXml/item1.xml><?xml version="1.0" encoding="utf-8"?>
+<s:customData xmlns="http://www.wps.cn/officeDocument/2013/wpsCustomData" xmlns:s="http://www.wps.cn/officeDocument/2013/wpsCustomData">
+  <customSectProps>
+    <customSectPr/>
+  </customSectProps>
+</s:customData>
+</file>
+
+<file path=customXml/itemProps1.xml><?xml version="1.0" encoding="utf-8"?>
+<ds:datastoreItem xmlns:ds="http://schemas.openxmlformats.org/officeDocument/2006/customXml" ds:itemID="{B1977F7D-205B-4081-913C-38D41E755F92}">
+  <ds:schemaRefs>
+    <ds:schemaRef ds:uri="http://www.wps.cn/officeDocument/2013/wpsCustomData"/>
+  </ds:schemaRefs>
+</ds:datastoreItem>
 </file>
</xml_diff>